<commit_message>
Updated Strain Gauge and Wiring Docs, added prototypical wiring diagram
Double check CMC connector symbol with real one (discrepancy between mechanical dimensions and image)
</commit_message>
<xml_diff>
--- a/03 - Electrical Documentation/Strain Gauges/Strain_Gauges.docx
+++ b/03 - Electrical Documentation/Strain Gauges/Strain_Gauges.docx
@@ -23,8 +23,13 @@
         <w:pStyle w:val="Subtitle"/>
       </w:pPr>
       <w:r>
-        <w:t>Andrew Hellrigel</w:t>
-      </w:r>
+        <w:t xml:space="preserve">Andrew </w:t>
+      </w:r>
+      <w:proofErr w:type="spellStart"/>
+      <w:r>
+        <w:t>Hellrigel</w:t>
+      </w:r>
+      <w:proofErr w:type="spellEnd"/>
     </w:p>
     <w:p>
       <w:pPr>
@@ -98,7 +103,7 @@
           <w:r>
             <w:fldChar w:fldCharType="separate"/>
           </w:r>
-          <w:hyperlink w:anchor="_Toc94713735" w:history="1">
+          <w:hyperlink w:anchor="_Toc96450793" w:history="1">
             <w:r>
               <w:rPr>
                 <w:rStyle w:val="Hyperlink"/>
@@ -137,7 +142,7 @@
               <w:rPr>
                 <w:webHidden/>
               </w:rPr>
-              <w:instrText xml:space="preserve"> PAGEREF _Toc94713735 \h </w:instrText>
+              <w:instrText xml:space="preserve"> PAGEREF _Toc96450793 \h </w:instrText>
             </w:r>
             <w:r>
               <w:rPr>
@@ -177,7 +182,7 @@
               <w:szCs w:val="22"/>
             </w:rPr>
           </w:pPr>
-          <w:hyperlink w:anchor="_Toc94713736" w:history="1">
+          <w:hyperlink w:anchor="_Toc96450794" w:history="1">
             <w:r>
               <w:rPr>
                 <w:rStyle w:val="Hyperlink"/>
@@ -215,7 +220,7 @@
               <w:rPr>
                 <w:webHidden/>
               </w:rPr>
-              <w:instrText xml:space="preserve"> PAGEREF _Toc94713736 \h </w:instrText>
+              <w:instrText xml:space="preserve"> PAGEREF _Toc96450794 \h </w:instrText>
             </w:r>
             <w:r>
               <w:rPr>
@@ -255,7 +260,7 @@
               <w:szCs w:val="22"/>
             </w:rPr>
           </w:pPr>
-          <w:hyperlink w:anchor="_Toc94713737" w:history="1">
+          <w:hyperlink w:anchor="_Toc96450795" w:history="1">
             <w:r>
               <w:rPr>
                 <w:rStyle w:val="Hyperlink"/>
@@ -293,7 +298,7 @@
               <w:rPr>
                 <w:webHidden/>
               </w:rPr>
-              <w:instrText xml:space="preserve"> PAGEREF _Toc94713737 \h </w:instrText>
+              <w:instrText xml:space="preserve"> PAGEREF _Toc96450795 \h </w:instrText>
             </w:r>
             <w:r>
               <w:rPr>
@@ -334,7 +339,7 @@
               <w:szCs w:val="22"/>
             </w:rPr>
           </w:pPr>
-          <w:hyperlink w:anchor="_Toc94713738" w:history="1">
+          <w:hyperlink w:anchor="_Toc96450796" w:history="1">
             <w:r>
               <w:rPr>
                 <w:rStyle w:val="Hyperlink"/>
@@ -373,7 +378,7 @@
               <w:rPr>
                 <w:webHidden/>
               </w:rPr>
-              <w:instrText xml:space="preserve"> PAGEREF _Toc94713738 \h </w:instrText>
+              <w:instrText xml:space="preserve"> PAGEREF _Toc96450796 \h </w:instrText>
             </w:r>
             <w:r>
               <w:rPr>
@@ -413,7 +418,7 @@
               <w:szCs w:val="22"/>
             </w:rPr>
           </w:pPr>
-          <w:hyperlink w:anchor="_Toc94713739" w:history="1">
+          <w:hyperlink w:anchor="_Toc96450797" w:history="1">
             <w:r>
               <w:rPr>
                 <w:rStyle w:val="Hyperlink"/>
@@ -451,7 +456,7 @@
               <w:rPr>
                 <w:webHidden/>
               </w:rPr>
-              <w:instrText xml:space="preserve"> PAGEREF _Toc94713739 \h </w:instrText>
+              <w:instrText xml:space="preserve"> PAGEREF _Toc96450797 \h </w:instrText>
             </w:r>
             <w:r>
               <w:rPr>
@@ -492,7 +497,7 @@
               <w:szCs w:val="22"/>
             </w:rPr>
           </w:pPr>
-          <w:hyperlink w:anchor="_Toc94713740" w:history="1">
+          <w:hyperlink w:anchor="_Toc96450798" w:history="1">
             <w:r>
               <w:rPr>
                 <w:rStyle w:val="Hyperlink"/>
@@ -513,7 +518,7 @@
               <w:rPr>
                 <w:rStyle w:val="Hyperlink"/>
               </w:rPr>
-              <w:t>Wheatstone Bridge Circuit Derivation</w:t>
+              <w:t>Wheatstone Bridge</w:t>
             </w:r>
             <w:r>
               <w:rPr>
@@ -531,7 +536,7 @@
               <w:rPr>
                 <w:webHidden/>
               </w:rPr>
-              <w:instrText xml:space="preserve"> PAGEREF _Toc94713740 \h </w:instrText>
+              <w:instrText xml:space="preserve"> PAGEREF _Toc96450798 \h </w:instrText>
             </w:r>
             <w:r>
               <w:rPr>
@@ -571,7 +576,7 @@
               <w:szCs w:val="22"/>
             </w:rPr>
           </w:pPr>
-          <w:hyperlink w:anchor="_Toc94713741" w:history="1">
+          <w:hyperlink w:anchor="_Toc96450799" w:history="1">
             <w:r>
               <w:rPr>
                 <w:rStyle w:val="Hyperlink"/>
@@ -591,7 +596,7 @@
               <w:rPr>
                 <w:rStyle w:val="Hyperlink"/>
               </w:rPr>
-              <w:t>[First section]</w:t>
+              <w:t>Wheatstone Bridge Circuit</w:t>
             </w:r>
             <w:r>
               <w:rPr>
@@ -609,7 +614,7 @@
               <w:rPr>
                 <w:webHidden/>
               </w:rPr>
-              <w:instrText xml:space="preserve"> PAGEREF _Toc94713741 \h </w:instrText>
+              <w:instrText xml:space="preserve"> PAGEREF _Toc96450799 \h </w:instrText>
             </w:r>
             <w:r>
               <w:rPr>
@@ -649,7 +654,7 @@
               <w:szCs w:val="22"/>
             </w:rPr>
           </w:pPr>
-          <w:hyperlink w:anchor="_Toc94713742" w:history="1">
+          <w:hyperlink w:anchor="_Toc96450800" w:history="1">
             <w:r>
               <w:rPr>
                 <w:rStyle w:val="Hyperlink"/>
@@ -669,7 +674,7 @@
               <w:rPr>
                 <w:rStyle w:val="Hyperlink"/>
               </w:rPr>
-              <w:t>[Subsection]</w:t>
+              <w:t>Circuit Derivation</w:t>
             </w:r>
             <w:r>
               <w:rPr>
@@ -687,7 +692,7 @@
               <w:rPr>
                 <w:webHidden/>
               </w:rPr>
-              <w:instrText xml:space="preserve"> PAGEREF _Toc94713742 \h </w:instrText>
+              <w:instrText xml:space="preserve"> PAGEREF _Toc96450800 \h </w:instrText>
             </w:r>
             <w:r>
               <w:rPr>
@@ -705,6 +710,396 @@
                 <w:webHidden/>
               </w:rPr>
               <w:t>4</w:t>
+            </w:r>
+            <w:r>
+              <w:rPr>
+                <w:webHidden/>
+              </w:rPr>
+              <w:fldChar w:fldCharType="end"/>
+            </w:r>
+          </w:hyperlink>
+        </w:p>
+        <w:p>
+          <w:pPr>
+            <w:pStyle w:val="TOC3"/>
+            <w:tabs>
+              <w:tab w:val="left" w:pos="1680"/>
+            </w:tabs>
+            <w:rPr>
+              <w:rFonts w:eastAsiaTheme="minorEastAsia"/>
+              <w:i w:val="0"/>
+              <w:sz w:val="22"/>
+              <w:szCs w:val="22"/>
+            </w:rPr>
+          </w:pPr>
+          <w:hyperlink w:anchor="_Toc96450801" w:history="1">
+            <w:r>
+              <w:rPr>
+                <w:rStyle w:val="Hyperlink"/>
+              </w:rPr>
+              <w:t>3.1.2</w:t>
+            </w:r>
+            <w:r>
+              <w:rPr>
+                <w:rFonts w:eastAsiaTheme="minorEastAsia"/>
+                <w:i w:val="0"/>
+                <w:sz w:val="22"/>
+                <w:szCs w:val="22"/>
+              </w:rPr>
+              <w:tab/>
+            </w:r>
+            <w:r>
+              <w:rPr>
+                <w:rStyle w:val="Hyperlink"/>
+              </w:rPr>
+              <w:t>Swapping Resistors For Strain Gauges</w:t>
+            </w:r>
+            <w:r>
+              <w:rPr>
+                <w:webHidden/>
+              </w:rPr>
+              <w:tab/>
+            </w:r>
+            <w:r>
+              <w:rPr>
+                <w:webHidden/>
+              </w:rPr>
+              <w:fldChar w:fldCharType="begin"/>
+            </w:r>
+            <w:r>
+              <w:rPr>
+                <w:webHidden/>
+              </w:rPr>
+              <w:instrText xml:space="preserve"> PAGEREF _Toc96450801 \h </w:instrText>
+            </w:r>
+            <w:r>
+              <w:rPr>
+                <w:webHidden/>
+              </w:rPr>
+            </w:r>
+            <w:r>
+              <w:rPr>
+                <w:webHidden/>
+              </w:rPr>
+              <w:fldChar w:fldCharType="separate"/>
+            </w:r>
+            <w:r>
+              <w:rPr>
+                <w:webHidden/>
+              </w:rPr>
+              <w:t>4</w:t>
+            </w:r>
+            <w:r>
+              <w:rPr>
+                <w:webHidden/>
+              </w:rPr>
+              <w:fldChar w:fldCharType="end"/>
+            </w:r>
+          </w:hyperlink>
+        </w:p>
+        <w:p>
+          <w:pPr>
+            <w:pStyle w:val="TOC2"/>
+            <w:tabs>
+              <w:tab w:val="left" w:pos="1200"/>
+            </w:tabs>
+            <w:rPr>
+              <w:rFonts w:eastAsiaTheme="minorEastAsia"/>
+              <w:iCs w:val="0"/>
+              <w:sz w:val="22"/>
+              <w:szCs w:val="22"/>
+            </w:rPr>
+          </w:pPr>
+          <w:hyperlink w:anchor="_Toc96450802" w:history="1">
+            <w:r>
+              <w:rPr>
+                <w:rStyle w:val="Hyperlink"/>
+              </w:rPr>
+              <w:t>3.2</w:t>
+            </w:r>
+            <w:r>
+              <w:rPr>
+                <w:rFonts w:eastAsiaTheme="minorEastAsia"/>
+                <w:iCs w:val="0"/>
+                <w:sz w:val="22"/>
+                <w:szCs w:val="22"/>
+              </w:rPr>
+              <w:tab/>
+            </w:r>
+            <w:r>
+              <w:rPr>
+                <w:rStyle w:val="Hyperlink"/>
+              </w:rPr>
+              <w:t>Wheatstone Bridge Configurations</w:t>
+            </w:r>
+            <w:r>
+              <w:rPr>
+                <w:webHidden/>
+              </w:rPr>
+              <w:tab/>
+            </w:r>
+            <w:r>
+              <w:rPr>
+                <w:webHidden/>
+              </w:rPr>
+              <w:fldChar w:fldCharType="begin"/>
+            </w:r>
+            <w:r>
+              <w:rPr>
+                <w:webHidden/>
+              </w:rPr>
+              <w:instrText xml:space="preserve"> PAGEREF _Toc96450802 \h </w:instrText>
+            </w:r>
+            <w:r>
+              <w:rPr>
+                <w:webHidden/>
+              </w:rPr>
+            </w:r>
+            <w:r>
+              <w:rPr>
+                <w:webHidden/>
+              </w:rPr>
+              <w:fldChar w:fldCharType="separate"/>
+            </w:r>
+            <w:r>
+              <w:rPr>
+                <w:webHidden/>
+              </w:rPr>
+              <w:t>4</w:t>
+            </w:r>
+            <w:r>
+              <w:rPr>
+                <w:webHidden/>
+              </w:rPr>
+              <w:fldChar w:fldCharType="end"/>
+            </w:r>
+          </w:hyperlink>
+        </w:p>
+        <w:p>
+          <w:pPr>
+            <w:pStyle w:val="TOC3"/>
+            <w:tabs>
+              <w:tab w:val="left" w:pos="1680"/>
+            </w:tabs>
+            <w:rPr>
+              <w:rFonts w:eastAsiaTheme="minorEastAsia"/>
+              <w:i w:val="0"/>
+              <w:sz w:val="22"/>
+              <w:szCs w:val="22"/>
+            </w:rPr>
+          </w:pPr>
+          <w:hyperlink w:anchor="_Toc96450803" w:history="1">
+            <w:r>
+              <w:rPr>
+                <w:rStyle w:val="Hyperlink"/>
+              </w:rPr>
+              <w:t>3.2.1</w:t>
+            </w:r>
+            <w:r>
+              <w:rPr>
+                <w:rFonts w:eastAsiaTheme="minorEastAsia"/>
+                <w:i w:val="0"/>
+                <w:sz w:val="22"/>
+                <w:szCs w:val="22"/>
+              </w:rPr>
+              <w:tab/>
+            </w:r>
+            <w:r>
+              <w:rPr>
+                <w:rStyle w:val="Hyperlink"/>
+              </w:rPr>
+              <w:t>Quarter-Bridge Strain Gauge Input</w:t>
+            </w:r>
+            <w:r>
+              <w:rPr>
+                <w:webHidden/>
+              </w:rPr>
+              <w:tab/>
+            </w:r>
+            <w:r>
+              <w:rPr>
+                <w:webHidden/>
+              </w:rPr>
+              <w:fldChar w:fldCharType="begin"/>
+            </w:r>
+            <w:r>
+              <w:rPr>
+                <w:webHidden/>
+              </w:rPr>
+              <w:instrText xml:space="preserve"> PAGEREF _Toc96450803 \h </w:instrText>
+            </w:r>
+            <w:r>
+              <w:rPr>
+                <w:webHidden/>
+              </w:rPr>
+            </w:r>
+            <w:r>
+              <w:rPr>
+                <w:webHidden/>
+              </w:rPr>
+              <w:fldChar w:fldCharType="separate"/>
+            </w:r>
+            <w:r>
+              <w:rPr>
+                <w:webHidden/>
+              </w:rPr>
+              <w:t>5</w:t>
+            </w:r>
+            <w:r>
+              <w:rPr>
+                <w:webHidden/>
+              </w:rPr>
+              <w:fldChar w:fldCharType="end"/>
+            </w:r>
+          </w:hyperlink>
+        </w:p>
+        <w:p>
+          <w:pPr>
+            <w:pStyle w:val="TOC3"/>
+            <w:tabs>
+              <w:tab w:val="left" w:pos="1680"/>
+            </w:tabs>
+            <w:rPr>
+              <w:rFonts w:eastAsiaTheme="minorEastAsia"/>
+              <w:i w:val="0"/>
+              <w:sz w:val="22"/>
+              <w:szCs w:val="22"/>
+            </w:rPr>
+          </w:pPr>
+          <w:hyperlink w:anchor="_Toc96450804" w:history="1">
+            <w:r>
+              <w:rPr>
+                <w:rStyle w:val="Hyperlink"/>
+              </w:rPr>
+              <w:t>3.2.2</w:t>
+            </w:r>
+            <w:r>
+              <w:rPr>
+                <w:rFonts w:eastAsiaTheme="minorEastAsia"/>
+                <w:i w:val="0"/>
+                <w:sz w:val="22"/>
+                <w:szCs w:val="22"/>
+              </w:rPr>
+              <w:tab/>
+            </w:r>
+            <w:r>
+              <w:rPr>
+                <w:rStyle w:val="Hyperlink"/>
+              </w:rPr>
+              <w:t>Half-Bridge Strain Gauge Input</w:t>
+            </w:r>
+            <w:r>
+              <w:rPr>
+                <w:webHidden/>
+              </w:rPr>
+              <w:tab/>
+            </w:r>
+            <w:r>
+              <w:rPr>
+                <w:webHidden/>
+              </w:rPr>
+              <w:fldChar w:fldCharType="begin"/>
+            </w:r>
+            <w:r>
+              <w:rPr>
+                <w:webHidden/>
+              </w:rPr>
+              <w:instrText xml:space="preserve"> PAGEREF _Toc96450804 \h </w:instrText>
+            </w:r>
+            <w:r>
+              <w:rPr>
+                <w:webHidden/>
+              </w:rPr>
+            </w:r>
+            <w:r>
+              <w:rPr>
+                <w:webHidden/>
+              </w:rPr>
+              <w:fldChar w:fldCharType="separate"/>
+            </w:r>
+            <w:r>
+              <w:rPr>
+                <w:webHidden/>
+              </w:rPr>
+              <w:t>5</w:t>
+            </w:r>
+            <w:r>
+              <w:rPr>
+                <w:webHidden/>
+              </w:rPr>
+              <w:fldChar w:fldCharType="end"/>
+            </w:r>
+          </w:hyperlink>
+        </w:p>
+        <w:p>
+          <w:pPr>
+            <w:pStyle w:val="TOC3"/>
+            <w:tabs>
+              <w:tab w:val="left" w:pos="1680"/>
+            </w:tabs>
+            <w:rPr>
+              <w:rFonts w:eastAsiaTheme="minorEastAsia"/>
+              <w:i w:val="0"/>
+              <w:sz w:val="22"/>
+              <w:szCs w:val="22"/>
+            </w:rPr>
+          </w:pPr>
+          <w:hyperlink w:anchor="_Toc96450805" w:history="1">
+            <w:r>
+              <w:rPr>
+                <w:rStyle w:val="Hyperlink"/>
+              </w:rPr>
+              <w:t>3.2.3</w:t>
+            </w:r>
+            <w:r>
+              <w:rPr>
+                <w:rFonts w:eastAsiaTheme="minorEastAsia"/>
+                <w:i w:val="0"/>
+                <w:sz w:val="22"/>
+                <w:szCs w:val="22"/>
+              </w:rPr>
+              <w:tab/>
+            </w:r>
+            <w:r>
+              <w:rPr>
+                <w:rStyle w:val="Hyperlink"/>
+              </w:rPr>
+              <w:t>Full-Bridge Strain Gauge Input</w:t>
+            </w:r>
+            <w:r>
+              <w:rPr>
+                <w:webHidden/>
+              </w:rPr>
+              <w:tab/>
+            </w:r>
+            <w:r>
+              <w:rPr>
+                <w:webHidden/>
+              </w:rPr>
+              <w:fldChar w:fldCharType="begin"/>
+            </w:r>
+            <w:r>
+              <w:rPr>
+                <w:webHidden/>
+              </w:rPr>
+              <w:instrText xml:space="preserve"> PAGEREF _Toc96450805 \h </w:instrText>
+            </w:r>
+            <w:r>
+              <w:rPr>
+                <w:webHidden/>
+              </w:rPr>
+            </w:r>
+            <w:r>
+              <w:rPr>
+                <w:webHidden/>
+              </w:rPr>
+              <w:fldChar w:fldCharType="separate"/>
+            </w:r>
+            <w:r>
+              <w:rPr>
+                <w:webHidden/>
+              </w:rPr>
+              <w:t>5</w:t>
             </w:r>
             <w:r>
               <w:rPr>
@@ -728,7 +1123,7 @@
               <w:szCs w:val="22"/>
             </w:rPr>
           </w:pPr>
-          <w:hyperlink w:anchor="_Toc94713743" w:history="1">
+          <w:hyperlink w:anchor="_Toc96450806" w:history="1">
             <w:r>
               <w:rPr>
                 <w:rStyle w:val="Hyperlink"/>
@@ -767,7 +1162,7 @@
               <w:rPr>
                 <w:webHidden/>
               </w:rPr>
-              <w:instrText xml:space="preserve"> PAGEREF _Toc94713743 \h </w:instrText>
+              <w:instrText xml:space="preserve"> PAGEREF _Toc96450806 \h </w:instrText>
             </w:r>
             <w:r>
               <w:rPr>
@@ -784,7 +1179,7 @@
               <w:rPr>
                 <w:webHidden/>
               </w:rPr>
-              <w:t>5</w:t>
+              <w:t>6</w:t>
             </w:r>
             <w:r>
               <w:rPr>
@@ -807,7 +1202,7 @@
               <w:szCs w:val="22"/>
             </w:rPr>
           </w:pPr>
-          <w:hyperlink w:anchor="_Toc94713744" w:history="1">
+          <w:hyperlink w:anchor="_Toc96450807" w:history="1">
             <w:r>
               <w:rPr>
                 <w:rStyle w:val="Hyperlink"/>
@@ -845,7 +1240,7 @@
               <w:rPr>
                 <w:webHidden/>
               </w:rPr>
-              <w:instrText xml:space="preserve"> PAGEREF _Toc94713744 \h </w:instrText>
+              <w:instrText xml:space="preserve"> PAGEREF _Toc96450807 \h </w:instrText>
             </w:r>
             <w:r>
               <w:rPr>
@@ -862,7 +1257,7 @@
               <w:rPr>
                 <w:webHidden/>
               </w:rPr>
-              <w:t>5</w:t>
+              <w:t>6</w:t>
             </w:r>
             <w:r>
               <w:rPr>
@@ -885,7 +1280,7 @@
               <w:szCs w:val="22"/>
             </w:rPr>
           </w:pPr>
-          <w:hyperlink w:anchor="_Toc94713745" w:history="1">
+          <w:hyperlink w:anchor="_Toc96450808" w:history="1">
             <w:r>
               <w:rPr>
                 <w:rStyle w:val="Hyperlink"/>
@@ -905,7 +1300,7 @@
               <w:rPr>
                 <w:rStyle w:val="Hyperlink"/>
               </w:rPr>
-              <w:t>Quarter-Bridge Strain Gauge Input</w:t>
+              <w:t>Quarter-Bridge Strain Gauge Configuration</w:t>
             </w:r>
             <w:r>
               <w:rPr>
@@ -923,7 +1318,7 @@
               <w:rPr>
                 <w:webHidden/>
               </w:rPr>
-              <w:instrText xml:space="preserve"> PAGEREF _Toc94713745 \h </w:instrText>
+              <w:instrText xml:space="preserve"> PAGEREF _Toc96450808 \h </w:instrText>
             </w:r>
             <w:r>
               <w:rPr>
@@ -940,7 +1335,7 @@
               <w:rPr>
                 <w:webHidden/>
               </w:rPr>
-              <w:t>5</w:t>
+              <w:t>6</w:t>
             </w:r>
             <w:r>
               <w:rPr>
@@ -963,7 +1358,7 @@
               <w:szCs w:val="22"/>
             </w:rPr>
           </w:pPr>
-          <w:hyperlink w:anchor="_Toc94713746" w:history="1">
+          <w:hyperlink w:anchor="_Toc96450809" w:history="1">
             <w:r>
               <w:rPr>
                 <w:rStyle w:val="Hyperlink"/>
@@ -983,7 +1378,7 @@
               <w:rPr>
                 <w:rStyle w:val="Hyperlink"/>
               </w:rPr>
-              <w:t>Half-Bridge Strain Gauge Input</w:t>
+              <w:t>Half-Bridge Strain Gauge Configuration</w:t>
             </w:r>
             <w:r>
               <w:rPr>
@@ -1001,7 +1396,7 @@
               <w:rPr>
                 <w:webHidden/>
               </w:rPr>
-              <w:instrText xml:space="preserve"> PAGEREF _Toc94713746 \h </w:instrText>
+              <w:instrText xml:space="preserve"> PAGEREF _Toc96450809 \h </w:instrText>
             </w:r>
             <w:r>
               <w:rPr>
@@ -1018,7 +1413,7 @@
               <w:rPr>
                 <w:webHidden/>
               </w:rPr>
-              <w:t>5</w:t>
+              <w:t>6</w:t>
             </w:r>
             <w:r>
               <w:rPr>
@@ -1041,7 +1436,7 @@
               <w:szCs w:val="22"/>
             </w:rPr>
           </w:pPr>
-          <w:hyperlink w:anchor="_Toc94713747" w:history="1">
+          <w:hyperlink w:anchor="_Toc96450810" w:history="1">
             <w:r>
               <w:rPr>
                 <w:rStyle w:val="Hyperlink"/>
@@ -1061,7 +1456,7 @@
               <w:rPr>
                 <w:rStyle w:val="Hyperlink"/>
               </w:rPr>
-              <w:t>Full-Bridge Strain Gauge Input</w:t>
+              <w:t>Full-Bridge Strain Gauge Configuration</w:t>
             </w:r>
             <w:r>
               <w:rPr>
@@ -1079,7 +1474,7 @@
               <w:rPr>
                 <w:webHidden/>
               </w:rPr>
-              <w:instrText xml:space="preserve"> PAGEREF _Toc94713747 \h </w:instrText>
+              <w:instrText xml:space="preserve"> PAGEREF _Toc96450810 \h </w:instrText>
             </w:r>
             <w:r>
               <w:rPr>
@@ -1096,7 +1491,7 @@
               <w:rPr>
                 <w:webHidden/>
               </w:rPr>
-              <w:t>5</w:t>
+              <w:t>6</w:t>
             </w:r>
             <w:r>
               <w:rPr>
@@ -1119,7 +1514,7 @@
               <w:szCs w:val="22"/>
             </w:rPr>
           </w:pPr>
-          <w:hyperlink w:anchor="_Toc94713748" w:history="1">
+          <w:hyperlink w:anchor="_Toc96450811" w:history="1">
             <w:r>
               <w:rPr>
                 <w:rStyle w:val="Hyperlink"/>
@@ -1157,7 +1552,7 @@
               <w:rPr>
                 <w:webHidden/>
               </w:rPr>
-              <w:instrText xml:space="preserve"> PAGEREF _Toc94713748 \h </w:instrText>
+              <w:instrText xml:space="preserve"> PAGEREF _Toc96450811 \h </w:instrText>
             </w:r>
             <w:r>
               <w:rPr>
@@ -1174,7 +1569,7 @@
               <w:rPr>
                 <w:webHidden/>
               </w:rPr>
-              <w:t>5</w:t>
+              <w:t>6</w:t>
             </w:r>
             <w:r>
               <w:rPr>
@@ -1197,7 +1592,7 @@
               <w:szCs w:val="22"/>
             </w:rPr>
           </w:pPr>
-          <w:hyperlink w:anchor="_Toc94713749" w:history="1">
+          <w:hyperlink w:anchor="_Toc96450812" w:history="1">
             <w:r>
               <w:rPr>
                 <w:rStyle w:val="Hyperlink"/>
@@ -1235,7 +1630,7 @@
               <w:rPr>
                 <w:webHidden/>
               </w:rPr>
-              <w:instrText xml:space="preserve"> PAGEREF _Toc94713749 \h </w:instrText>
+              <w:instrText xml:space="preserve"> PAGEREF _Toc96450812 \h </w:instrText>
             </w:r>
             <w:r>
               <w:rPr>
@@ -1252,7 +1647,7 @@
               <w:rPr>
                 <w:webHidden/>
               </w:rPr>
-              <w:t>6</w:t>
+              <w:t>7</w:t>
             </w:r>
             <w:r>
               <w:rPr>
@@ -1275,7 +1670,7 @@
               <w:szCs w:val="22"/>
             </w:rPr>
           </w:pPr>
-          <w:hyperlink w:anchor="_Toc94713750" w:history="1">
+          <w:hyperlink w:anchor="_Toc96450813" w:history="1">
             <w:r>
               <w:rPr>
                 <w:rStyle w:val="Hyperlink"/>
@@ -1313,7 +1708,7 @@
               <w:rPr>
                 <w:webHidden/>
               </w:rPr>
-              <w:instrText xml:space="preserve"> PAGEREF _Toc94713750 \h </w:instrText>
+              <w:instrText xml:space="preserve"> PAGEREF _Toc96450813 \h </w:instrText>
             </w:r>
             <w:r>
               <w:rPr>
@@ -1330,7 +1725,7 @@
               <w:rPr>
                 <w:webHidden/>
               </w:rPr>
-              <w:t>6</w:t>
+              <w:t>8</w:t>
             </w:r>
             <w:r>
               <w:rPr>
@@ -1353,7 +1748,7 @@
               <w:szCs w:val="22"/>
             </w:rPr>
           </w:pPr>
-          <w:hyperlink w:anchor="_Toc94713751" w:history="1">
+          <w:hyperlink w:anchor="_Toc96450814" w:history="1">
             <w:r>
               <w:rPr>
                 <w:rStyle w:val="Hyperlink"/>
@@ -1391,7 +1786,7 @@
               <w:rPr>
                 <w:webHidden/>
               </w:rPr>
-              <w:instrText xml:space="preserve"> PAGEREF _Toc94713751 \h </w:instrText>
+              <w:instrText xml:space="preserve"> PAGEREF _Toc96450814 \h </w:instrText>
             </w:r>
             <w:r>
               <w:rPr>
@@ -1408,7 +1803,7 @@
               <w:rPr>
                 <w:webHidden/>
               </w:rPr>
-              <w:t>7</w:t>
+              <w:t>8</w:t>
             </w:r>
             <w:r>
               <w:rPr>
@@ -1431,7 +1826,7 @@
               <w:szCs w:val="22"/>
             </w:rPr>
           </w:pPr>
-          <w:hyperlink w:anchor="_Toc94713752" w:history="1">
+          <w:hyperlink w:anchor="_Toc96450815" w:history="1">
             <w:r>
               <w:rPr>
                 <w:rStyle w:val="Hyperlink"/>
@@ -1469,7 +1864,7 @@
               <w:rPr>
                 <w:webHidden/>
               </w:rPr>
-              <w:instrText xml:space="preserve"> PAGEREF _Toc94713752 \h </w:instrText>
+              <w:instrText xml:space="preserve"> PAGEREF _Toc96450815 \h </w:instrText>
             </w:r>
             <w:r>
               <w:rPr>
@@ -1486,7 +1881,7 @@
               <w:rPr>
                 <w:webHidden/>
               </w:rPr>
-              <w:t>7</w:t>
+              <w:t>9</w:t>
             </w:r>
             <w:r>
               <w:rPr>
@@ -1509,7 +1904,7 @@
               <w:szCs w:val="22"/>
             </w:rPr>
           </w:pPr>
-          <w:hyperlink w:anchor="_Toc94713753" w:history="1">
+          <w:hyperlink w:anchor="_Toc96450816" w:history="1">
             <w:r>
               <w:rPr>
                 <w:rStyle w:val="Hyperlink"/>
@@ -1547,7 +1942,7 @@
               <w:rPr>
                 <w:webHidden/>
               </w:rPr>
-              <w:instrText xml:space="preserve"> PAGEREF _Toc94713753 \h </w:instrText>
+              <w:instrText xml:space="preserve"> PAGEREF _Toc96450816 \h </w:instrText>
             </w:r>
             <w:r>
               <w:rPr>
@@ -1564,7 +1959,7 @@
               <w:rPr>
                 <w:webHidden/>
               </w:rPr>
-              <w:t>8</w:t>
+              <w:t>9</w:t>
             </w:r>
             <w:r>
               <w:rPr>
@@ -1587,7 +1982,7 @@
               <w:szCs w:val="22"/>
             </w:rPr>
           </w:pPr>
-          <w:hyperlink w:anchor="_Toc94713754" w:history="1">
+          <w:hyperlink w:anchor="_Toc96450817" w:history="1">
             <w:r>
               <w:rPr>
                 <w:rStyle w:val="Hyperlink"/>
@@ -1625,7 +2020,7 @@
               <w:rPr>
                 <w:webHidden/>
               </w:rPr>
-              <w:instrText xml:space="preserve"> PAGEREF _Toc94713754 \h </w:instrText>
+              <w:instrText xml:space="preserve"> PAGEREF _Toc96450817 \h </w:instrText>
             </w:r>
             <w:r>
               <w:rPr>
@@ -1642,7 +2037,7 @@
               <w:rPr>
                 <w:webHidden/>
               </w:rPr>
-              <w:t>8</w:t>
+              <w:t>9</w:t>
             </w:r>
             <w:r>
               <w:rPr>
@@ -1666,7 +2061,7 @@
               <w:szCs w:val="22"/>
             </w:rPr>
           </w:pPr>
-          <w:hyperlink w:anchor="_Toc94713755" w:history="1">
+          <w:hyperlink w:anchor="_Toc96450818" w:history="1">
             <w:r>
               <w:rPr>
                 <w:rStyle w:val="Hyperlink"/>
@@ -1705,7 +2100,7 @@
               <w:rPr>
                 <w:webHidden/>
               </w:rPr>
-              <w:instrText xml:space="preserve"> PAGEREF _Toc94713755 \h </w:instrText>
+              <w:instrText xml:space="preserve"> PAGEREF _Toc96450818 \h </w:instrText>
             </w:r>
             <w:r>
               <w:rPr>
@@ -1722,7 +2117,7 @@
               <w:rPr>
                 <w:webHidden/>
               </w:rPr>
-              <w:t>9</w:t>
+              <w:t>10</w:t>
             </w:r>
             <w:r>
               <w:rPr>
@@ -1745,7 +2140,7 @@
               <w:szCs w:val="22"/>
             </w:rPr>
           </w:pPr>
-          <w:hyperlink w:anchor="_Toc94713756" w:history="1">
+          <w:hyperlink w:anchor="_Toc96450819" w:history="1">
             <w:r>
               <w:rPr>
                 <w:rStyle w:val="Hyperlink"/>
@@ -1783,7 +2178,7 @@
               <w:rPr>
                 <w:webHidden/>
               </w:rPr>
-              <w:instrText xml:space="preserve"> PAGEREF _Toc94713756 \h </w:instrText>
+              <w:instrText xml:space="preserve"> PAGEREF _Toc96450819 \h </w:instrText>
             </w:r>
             <w:r>
               <w:rPr>
@@ -1800,7 +2195,97 @@
               <w:rPr>
                 <w:webHidden/>
               </w:rPr>
-              <w:t>9</w:t>
+              <w:t>10</w:t>
+            </w:r>
+            <w:r>
+              <w:rPr>
+                <w:webHidden/>
+              </w:rPr>
+              <w:fldChar w:fldCharType="end"/>
+            </w:r>
+          </w:hyperlink>
+        </w:p>
+        <w:p>
+          <w:pPr>
+            <w:pStyle w:val="TOC3"/>
+            <w:tabs>
+              <w:tab w:val="left" w:pos="1680"/>
+            </w:tabs>
+            <w:rPr>
+              <w:rFonts w:eastAsiaTheme="minorEastAsia"/>
+              <w:i w:val="0"/>
+              <w:sz w:val="22"/>
+              <w:szCs w:val="22"/>
+            </w:rPr>
+          </w:pPr>
+          <w:hyperlink w:anchor="_Toc96450820" w:history="1">
+            <w:r>
+              <w:rPr>
+                <w:rStyle w:val="Hyperlink"/>
+              </w:rPr>
+              <w:t>5.1.1</w:t>
+            </w:r>
+            <w:r>
+              <w:rPr>
+                <w:rFonts w:eastAsiaTheme="minorEastAsia"/>
+                <w:i w:val="0"/>
+                <w:sz w:val="22"/>
+                <w:szCs w:val="22"/>
+              </w:rPr>
+              <w:tab/>
+            </w:r>
+            <w:r>
+              <w:rPr>
+                <w:rStyle w:val="Hyperlink"/>
+              </w:rPr>
+              <w:t>S</w:t>
+            </w:r>
+            <w:r>
+              <w:rPr>
+                <w:rStyle w:val="Hyperlink"/>
+              </w:rPr>
+              <w:t>G</w:t>
+            </w:r>
+            <w:r>
+              <w:rPr>
+                <w:rStyle w:val="Hyperlink"/>
+              </w:rPr>
+              <w:t>T-3N/350-TY11 Strain Gauge (Quarter-Bridge)</w:t>
+            </w:r>
+            <w:r>
+              <w:rPr>
+                <w:webHidden/>
+              </w:rPr>
+              <w:tab/>
+            </w:r>
+            <w:r>
+              <w:rPr>
+                <w:webHidden/>
+              </w:rPr>
+              <w:fldChar w:fldCharType="begin"/>
+            </w:r>
+            <w:r>
+              <w:rPr>
+                <w:webHidden/>
+              </w:rPr>
+              <w:instrText xml:space="preserve"> PAGEREF _Toc96450820 \h </w:instrText>
+            </w:r>
+            <w:r>
+              <w:rPr>
+                <w:webHidden/>
+              </w:rPr>
+            </w:r>
+            <w:r>
+              <w:rPr>
+                <w:webHidden/>
+              </w:rPr>
+              <w:fldChar w:fldCharType="separate"/>
+            </w:r>
+            <w:r>
+              <w:rPr>
+                <w:webHidden/>
+              </w:rPr>
+              <w:t>11</w:t>
             </w:r>
             <w:r>
               <w:rPr>
@@ -1823,7 +2308,7 @@
               <w:szCs w:val="22"/>
             </w:rPr>
           </w:pPr>
-          <w:hyperlink w:anchor="_Toc94713757" w:history="1">
+          <w:hyperlink w:anchor="_Toc96450821" w:history="1">
             <w:r>
               <w:rPr>
                 <w:rStyle w:val="Hyperlink"/>
@@ -1861,7 +2346,7 @@
               <w:rPr>
                 <w:webHidden/>
               </w:rPr>
-              <w:instrText xml:space="preserve"> PAGEREF _Toc94713757 \h </w:instrText>
+              <w:instrText xml:space="preserve"> PAGEREF _Toc96450821 \h </w:instrText>
             </w:r>
             <w:r>
               <w:rPr>
@@ -1878,7 +2363,7 @@
               <w:rPr>
                 <w:webHidden/>
               </w:rPr>
-              <w:t>9</w:t>
+              <w:t>12</w:t>
             </w:r>
             <w:r>
               <w:rPr>
@@ -1902,7 +2387,7 @@
               <w:szCs w:val="22"/>
             </w:rPr>
           </w:pPr>
-          <w:hyperlink w:anchor="_Toc94713758" w:history="1">
+          <w:hyperlink w:anchor="_Toc96450822" w:history="1">
             <w:r>
               <w:rPr>
                 <w:rStyle w:val="Hyperlink"/>
@@ -1941,7 +2426,7 @@
               <w:rPr>
                 <w:webHidden/>
               </w:rPr>
-              <w:instrText xml:space="preserve"> PAGEREF _Toc94713758 \h </w:instrText>
+              <w:instrText xml:space="preserve"> PAGEREF _Toc96450822 \h </w:instrText>
             </w:r>
             <w:r>
               <w:rPr>
@@ -1958,7 +2443,7 @@
               <w:rPr>
                 <w:webHidden/>
               </w:rPr>
-              <w:t>10</w:t>
+              <w:t>13</w:t>
             </w:r>
             <w:r>
               <w:rPr>
@@ -1981,7 +2466,7 @@
               <w:szCs w:val="22"/>
             </w:rPr>
           </w:pPr>
-          <w:hyperlink w:anchor="_Toc94713759" w:history="1">
+          <w:hyperlink w:anchor="_Toc96450823" w:history="1">
             <w:r>
               <w:rPr>
                 <w:rStyle w:val="Hyperlink"/>
@@ -2019,7 +2504,7 @@
               <w:rPr>
                 <w:webHidden/>
               </w:rPr>
-              <w:instrText xml:space="preserve"> PAGEREF _Toc94713759 \h </w:instrText>
+              <w:instrText xml:space="preserve"> PAGEREF _Toc96450823 \h </w:instrText>
             </w:r>
             <w:r>
               <w:rPr>
@@ -2036,7 +2521,7 @@
               <w:rPr>
                 <w:webHidden/>
               </w:rPr>
-              <w:t>10</w:t>
+              <w:t>13</w:t>
             </w:r>
             <w:r>
               <w:rPr>
@@ -2059,7 +2544,7 @@
               <w:szCs w:val="22"/>
             </w:rPr>
           </w:pPr>
-          <w:hyperlink w:anchor="_Toc94713760" w:history="1">
+          <w:hyperlink w:anchor="_Toc96450824" w:history="1">
             <w:r>
               <w:rPr>
                 <w:rStyle w:val="Hyperlink"/>
@@ -2097,7 +2582,7 @@
               <w:rPr>
                 <w:webHidden/>
               </w:rPr>
-              <w:instrText xml:space="preserve"> PAGEREF _Toc94713760 \h </w:instrText>
+              <w:instrText xml:space="preserve"> PAGEREF _Toc96450824 \h </w:instrText>
             </w:r>
             <w:r>
               <w:rPr>
@@ -2114,7 +2599,7 @@
               <w:rPr>
                 <w:webHidden/>
               </w:rPr>
-              <w:t>10</w:t>
+              <w:t>13</w:t>
             </w:r>
             <w:r>
               <w:rPr>
@@ -2138,7 +2623,7 @@
               <w:szCs w:val="22"/>
             </w:rPr>
           </w:pPr>
-          <w:hyperlink w:anchor="_Toc94713761" w:history="1">
+          <w:hyperlink w:anchor="_Toc96450825" w:history="1">
             <w:r>
               <w:rPr>
                 <w:rStyle w:val="Hyperlink"/>
@@ -2177,7 +2662,7 @@
               <w:rPr>
                 <w:webHidden/>
               </w:rPr>
-              <w:instrText xml:space="preserve"> PAGEREF _Toc94713761 \h </w:instrText>
+              <w:instrText xml:space="preserve"> PAGEREF _Toc96450825 \h </w:instrText>
             </w:r>
             <w:r>
               <w:rPr>
@@ -2194,7 +2679,7 @@
               <w:rPr>
                 <w:webHidden/>
               </w:rPr>
-              <w:t>11</w:t>
+              <w:t>14</w:t>
             </w:r>
             <w:r>
               <w:rPr>
@@ -2220,7 +2705,7 @@
       <w:pPr>
         <w:pStyle w:val="Heading1"/>
       </w:pPr>
-      <w:bookmarkStart w:id="0" w:name="_Toc94713735"/>
+      <w:bookmarkStart w:id="0" w:name="_Toc96450793"/>
       <w:r>
         <w:lastRenderedPageBreak/>
         <w:t>Overview</w:t>
@@ -2236,7 +2721,7 @@
       </w:pPr>
       <w:bookmarkStart w:id="1" w:name="_Toc71665471"/>
       <w:bookmarkStart w:id="2" w:name="_Toc73395145"/>
-      <w:bookmarkStart w:id="3" w:name="_Toc94713736"/>
+      <w:bookmarkStart w:id="3" w:name="_Toc96450794"/>
       <w:r>
         <w:t>Introduction</w:t>
       </w:r>
@@ -2250,7 +2735,7 @@
       </w:pPr>
       <w:bookmarkStart w:id="4" w:name="_Toc71665473"/>
       <w:bookmarkStart w:id="5" w:name="_Toc73395146"/>
-      <w:bookmarkStart w:id="6" w:name="_Toc94713737"/>
+      <w:bookmarkStart w:id="6" w:name="_Toc96450795"/>
       <w:r>
         <w:t>Point of Contact</w:t>
       </w:r>
@@ -2260,7 +2745,15 @@
     </w:p>
     <w:p>
       <w:r>
-        <w:t>Andrew Hellrigel (</w:t>
+        <w:t xml:space="preserve">Andrew </w:t>
+      </w:r>
+      <w:proofErr w:type="spellStart"/>
+      <w:r>
+        <w:t>Hellrigel</w:t>
+      </w:r>
+      <w:proofErr w:type="spellEnd"/>
+      <w:r>
+        <w:t xml:space="preserve"> (</w:t>
       </w:r>
       <w:hyperlink r:id="rId8" w:history="1">
         <w:r>
@@ -2278,7 +2771,7 @@
       <w:pPr>
         <w:pStyle w:val="Heading1"/>
       </w:pPr>
-      <w:bookmarkStart w:id="7" w:name="_Toc94713738"/>
+      <w:bookmarkStart w:id="7" w:name="_Toc96450796"/>
       <w:r>
         <w:lastRenderedPageBreak/>
         <w:t>Strain Gauges</w:t>
@@ -2289,7 +2782,7 @@
       <w:pPr>
         <w:pStyle w:val="Heading2"/>
       </w:pPr>
-      <w:bookmarkStart w:id="8" w:name="_Toc94713739"/>
+      <w:bookmarkStart w:id="8" w:name="_Toc96450797"/>
       <w:r>
         <w:t>Strain Gauge Background</w:t>
       </w:r>
@@ -2409,27 +2902,14 @@
             <w:r>
               <w:t xml:space="preserve">Figure </w:t>
             </w:r>
-            <w:r>
-              <w:fldChar w:fldCharType="begin"/>
-            </w:r>
-            <w:r>
-              <w:instrText xml:space="preserve"> SEQ Figure \* ARABIC </w:instrText>
-            </w:r>
-            <w:r>
-              <w:fldChar w:fldCharType="separate"/>
-            </w:r>
-            <w:r>
-              <w:rPr>
-                <w:noProof/>
-              </w:rPr>
-              <w:t>1</w:t>
-            </w:r>
-            <w:r>
-              <w:rPr>
-                <w:noProof/>
-              </w:rPr>
-              <w:fldChar w:fldCharType="end"/>
-            </w:r>
+            <w:fldSimple w:instr=" SEQ Figure \* ARABIC ">
+              <w:r>
+                <w:rPr>
+                  <w:noProof/>
+                </w:rPr>
+                <w:t>1</w:t>
+              </w:r>
+            </w:fldSimple>
             <w:r>
               <w:t xml:space="preserve"> Forces measured by strain gauge</w:t>
             </w:r>
@@ -2507,27 +2987,14 @@
             <w:r>
               <w:t xml:space="preserve">Figure </w:t>
             </w:r>
-            <w:r>
-              <w:fldChar w:fldCharType="begin"/>
-            </w:r>
-            <w:r>
-              <w:instrText xml:space="preserve"> SEQ Figure \* ARABIC </w:instrText>
-            </w:r>
-            <w:r>
-              <w:fldChar w:fldCharType="separate"/>
-            </w:r>
-            <w:r>
-              <w:rPr>
-                <w:noProof/>
-              </w:rPr>
-              <w:t>2</w:t>
-            </w:r>
-            <w:r>
-              <w:rPr>
-                <w:noProof/>
-              </w:rPr>
-              <w:fldChar w:fldCharType="end"/>
-            </w:r>
+            <w:fldSimple w:instr=" SEQ Figure \* ARABIC ">
+              <w:r>
+                <w:rPr>
+                  <w:noProof/>
+                </w:rPr>
+                <w:t>2</w:t>
+              </w:r>
+            </w:fldSimple>
             <w:r>
               <w:t xml:space="preserve"> Strain gauge bonded to a test specimen</w:t>
             </w:r>
@@ -2538,7 +3005,15 @@
     <w:p/>
     <w:p>
       <w:r>
-        <w:t>A strain gauges can be bonded to a test specimen (e.g. chassis tube). When the mechanical element has a force applied, the resulting strain can be measured at a specific point on the mechanical element.</w:t>
+        <w:t>A strain gauges can be bonded to a test specimen (</w:t>
+      </w:r>
+      <w:proofErr w:type="gramStart"/>
+      <w:r>
+        <w:t>e.g.</w:t>
+      </w:r>
+      <w:proofErr w:type="gramEnd"/>
+      <w:r>
+        <w:t xml:space="preserve"> chassis tube). When the mechanical element has a force applied, the resulting strain can be measured at a specific point on the mechanical element.</w:t>
       </w:r>
     </w:p>
     <w:tbl>
@@ -2629,27 +3104,14 @@
             <w:r>
               <w:t xml:space="preserve">Figure </w:t>
             </w:r>
-            <w:r>
-              <w:fldChar w:fldCharType="begin"/>
-            </w:r>
-            <w:r>
-              <w:instrText xml:space="preserve"> SEQ Figure \* ARABIC </w:instrText>
-            </w:r>
-            <w:r>
-              <w:fldChar w:fldCharType="separate"/>
-            </w:r>
-            <w:r>
-              <w:rPr>
-                <w:noProof/>
-              </w:rPr>
-              <w:t>3</w:t>
-            </w:r>
-            <w:r>
-              <w:rPr>
-                <w:noProof/>
-              </w:rPr>
-              <w:fldChar w:fldCharType="end"/>
-            </w:r>
+            <w:fldSimple w:instr=" SEQ Figure \* ARABIC ">
+              <w:r>
+                <w:rPr>
+                  <w:noProof/>
+                </w:rPr>
+                <w:t>3</w:t>
+              </w:r>
+            </w:fldSimple>
             <w:r>
               <w:t xml:space="preserve"> S-type load cell 3D model</w:t>
             </w:r>
@@ -2738,27 +3200,14 @@
             <w:r>
               <w:t xml:space="preserve">Figure </w:t>
             </w:r>
-            <w:r>
-              <w:fldChar w:fldCharType="begin"/>
-            </w:r>
-            <w:r>
-              <w:instrText xml:space="preserve"> SEQ Figure \* ARABIC </w:instrText>
-            </w:r>
-            <w:r>
-              <w:fldChar w:fldCharType="separate"/>
-            </w:r>
-            <w:r>
-              <w:rPr>
-                <w:noProof/>
-              </w:rPr>
-              <w:t>4</w:t>
-            </w:r>
-            <w:r>
-              <w:rPr>
-                <w:noProof/>
-              </w:rPr>
-              <w:fldChar w:fldCharType="end"/>
-            </w:r>
+            <w:fldSimple w:instr=" SEQ Figure \* ARABIC ">
+              <w:r>
+                <w:rPr>
+                  <w:noProof/>
+                </w:rPr>
+                <w:t>4</w:t>
+              </w:r>
+            </w:fldSimple>
             <w:r>
               <w:t xml:space="preserve"> Forces measured by S-type load cell</w:t>
             </w:r>
@@ -2847,27 +3296,14 @@
             <w:r>
               <w:t xml:space="preserve">Figure </w:t>
             </w:r>
-            <w:r>
-              <w:fldChar w:fldCharType="begin"/>
-            </w:r>
-            <w:r>
-              <w:instrText xml:space="preserve"> SEQ Figure \* ARABIC </w:instrText>
-            </w:r>
-            <w:r>
-              <w:fldChar w:fldCharType="separate"/>
-            </w:r>
-            <w:r>
-              <w:rPr>
-                <w:noProof/>
-              </w:rPr>
-              <w:t>5</w:t>
-            </w:r>
-            <w:r>
-              <w:rPr>
-                <w:noProof/>
-              </w:rPr>
-              <w:fldChar w:fldCharType="end"/>
-            </w:r>
+            <w:fldSimple w:instr=" SEQ Figure \* ARABIC ">
+              <w:r>
+                <w:rPr>
+                  <w:noProof/>
+                </w:rPr>
+                <w:t>5</w:t>
+              </w:r>
+            </w:fldSimple>
             <w:r>
               <w:t xml:space="preserve"> S-type load cell mounted</w:t>
             </w:r>
@@ -2918,7 +3354,7 @@
       <w:pPr>
         <w:pStyle w:val="Heading1"/>
       </w:pPr>
-      <w:bookmarkStart w:id="9" w:name="_Toc94713740"/>
+      <w:bookmarkStart w:id="9" w:name="_Toc96450798"/>
       <w:r>
         <w:lastRenderedPageBreak/>
         <w:t>Wheatstone Bridge</w:t>
@@ -2932,17 +3368,24 @@
       <w:r>
         <w:t xml:space="preserve"> </w:t>
       </w:r>
-      <w:r>
-        <w:t xml:space="preserve">Wheatstone Bridge Circuit </w:t>
+      <w:bookmarkStart w:id="10" w:name="_Toc96450799"/>
+      <w:r>
+        <w:t>Wheatstone Bridge Circuit</w:t>
+      </w:r>
+      <w:bookmarkEnd w:id="10"/>
+      <w:r>
+        <w:t xml:space="preserve"> </w:t>
       </w:r>
     </w:p>
     <w:p>
       <w:pPr>
         <w:pStyle w:val="Heading3"/>
       </w:pPr>
+      <w:bookmarkStart w:id="11" w:name="_Toc96450800"/>
       <w:r>
         <w:t>Circuit Derivation</w:t>
       </w:r>
+      <w:bookmarkEnd w:id="11"/>
     </w:p>
     <w:p>
       <w:pPr>
@@ -3003,14 +3446,27 @@
       <w:r>
         <w:t xml:space="preserve">Figure </w:t>
       </w:r>
-      <w:fldSimple w:instr=" SEQ Figure \* ARABIC ">
-        <w:r>
-          <w:rPr>
-            <w:noProof/>
-          </w:rPr>
-          <w:t>6</w:t>
-        </w:r>
-      </w:fldSimple>
+      <w:r>
+        <w:fldChar w:fldCharType="begin"/>
+      </w:r>
+      <w:r>
+        <w:instrText xml:space="preserve"> SEQ Figure \* ARABIC </w:instrText>
+      </w:r>
+      <w:r>
+        <w:fldChar w:fldCharType="separate"/>
+      </w:r>
+      <w:r>
+        <w:rPr>
+          <w:noProof/>
+        </w:rPr>
+        <w:t>6</w:t>
+      </w:r>
+      <w:r>
+        <w:rPr>
+          <w:noProof/>
+        </w:rPr>
+        <w:fldChar w:fldCharType="end"/>
+      </w:r>
       <w:r>
         <w:t xml:space="preserve"> Wheatstone Bridge Circuit</w:t>
       </w:r>
@@ -3579,7 +4035,15 @@
         </m:sSub>
       </m:oMath>
       <w:r>
-        <w:t xml:space="preserve"> is the voltage difference between the A+ and A- nodes. </w:t>
+        <w:t xml:space="preserve"> is the voltage difference between the A+ and A- </w:t>
+      </w:r>
+      <w:proofErr w:type="gramStart"/>
+      <w:r>
+        <w:t>nodes.</w:t>
+      </w:r>
+      <w:proofErr w:type="gramEnd"/>
+      <w:r>
+        <w:t xml:space="preserve"> </w:t>
       </w:r>
       <m:oMath>
         <m:sSub>
@@ -3715,16 +4179,11 @@
         <w:t>A-</w:t>
       </w:r>
       <w:r>
-        <w:t>. As a result, V</w:t>
-      </w:r>
-      <w:r>
-        <w:rPr>
-          <w:vertAlign w:val="subscript"/>
-        </w:rPr>
-        <w:t xml:space="preserve">out </w:t>
-      </w:r>
-      <w:r>
-        <w:t>= 0. When the value of any resistor is changed, then the voltage difference V</w:t>
+        <w:t xml:space="preserve">. As a result, </w:t>
+      </w:r>
+      <w:proofErr w:type="spellStart"/>
+      <w:r>
+        <w:t>V</w:t>
       </w:r>
       <w:r>
         <w:rPr>
@@ -3732,6 +4191,27 @@
         </w:rPr>
         <w:t>out</w:t>
       </w:r>
+      <w:proofErr w:type="spellEnd"/>
+      <w:r>
+        <w:rPr>
+          <w:vertAlign w:val="subscript"/>
+        </w:rPr>
+        <w:t xml:space="preserve"> </w:t>
+      </w:r>
+      <w:r>
+        <w:t xml:space="preserve">= 0. When the value of any resistor is changed, then the voltage difference </w:t>
+      </w:r>
+      <w:proofErr w:type="spellStart"/>
+      <w:r>
+        <w:t>V</w:t>
+      </w:r>
+      <w:r>
+        <w:rPr>
+          <w:vertAlign w:val="subscript"/>
+        </w:rPr>
+        <w:t>out</w:t>
+      </w:r>
+      <w:proofErr w:type="spellEnd"/>
       <w:r>
         <w:t xml:space="preserve"> will change.</w:t>
       </w:r>
@@ -3740,9 +4220,19 @@
       <w:pPr>
         <w:pStyle w:val="Heading3"/>
       </w:pPr>
-      <w:r>
-        <w:t>Swapping Resistors For Strain Gauges</w:t>
-      </w:r>
+      <w:bookmarkStart w:id="12" w:name="_Toc96450801"/>
+      <w:r>
+        <w:t xml:space="preserve">Swapping Resistors </w:t>
+      </w:r>
+      <w:proofErr w:type="gramStart"/>
+      <w:r>
+        <w:t>For</w:t>
+      </w:r>
+      <w:proofErr w:type="gramEnd"/>
+      <w:r>
+        <w:t xml:space="preserve"> Strain Gauges</w:t>
+      </w:r>
+      <w:bookmarkEnd w:id="12"/>
     </w:p>
     <w:p>
       <w:r>
@@ -3788,7 +4278,11 @@
         <w:t>4</w:t>
       </w:r>
       <w:r>
-        <w:t xml:space="preserve"> can be normal resistors, or can be selectively replaced by a strain gauge (variable resistor based on strain). Using a strain gauge will allow V</w:t>
+        <w:t xml:space="preserve"> can be normal resistors, or can be selectively replaced by a strain gauge (variable resistor based on strain). Using a strain gauge will allow </w:t>
+      </w:r>
+      <w:proofErr w:type="spellStart"/>
+      <w:r>
+        <w:t>V</w:t>
       </w:r>
       <w:r>
         <w:rPr>
@@ -3796,6 +4290,7 @@
         </w:rPr>
         <w:t>out</w:t>
       </w:r>
+      <w:proofErr w:type="spellEnd"/>
       <w:r>
         <w:t xml:space="preserve"> to increase/decrease based on the amount of strain on the test specimen.</w:t>
       </w:r>
@@ -3804,12 +4299,14 @@
       <w:pPr>
         <w:pStyle w:val="Heading2"/>
       </w:pPr>
+      <w:bookmarkStart w:id="13" w:name="_Toc96450802"/>
       <w:r>
         <w:t>Wheatstone Brid</w:t>
       </w:r>
       <w:r>
         <w:t>ge Configurations</w:t>
       </w:r>
+      <w:bookmarkEnd w:id="13"/>
     </w:p>
     <w:p>
       <w:pPr>
@@ -3818,14 +4315,27 @@
       <w:r>
         <w:t xml:space="preserve">Table </w:t>
       </w:r>
-      <w:fldSimple w:instr=" SEQ Table \* ARABIC ">
-        <w:r>
-          <w:rPr>
-            <w:noProof/>
-          </w:rPr>
-          <w:t>1</w:t>
-        </w:r>
-      </w:fldSimple>
+      <w:r>
+        <w:fldChar w:fldCharType="begin"/>
+      </w:r>
+      <w:r>
+        <w:instrText xml:space="preserve"> SEQ Table \* ARABIC </w:instrText>
+      </w:r>
+      <w:r>
+        <w:fldChar w:fldCharType="separate"/>
+      </w:r>
+      <w:r>
+        <w:rPr>
+          <w:noProof/>
+        </w:rPr>
+        <w:t>1</w:t>
+      </w:r>
+      <w:r>
+        <w:rPr>
+          <w:noProof/>
+        </w:rPr>
+        <w:fldChar w:fldCharType="end"/>
+      </w:r>
       <w:r>
         <w:t xml:space="preserve"> Wheatstone Bridge Configurations</w:t>
       </w:r>
@@ -4000,9 +4510,11 @@
               <w:ind w:firstLine="0"/>
               <w:jc w:val="center"/>
             </w:pPr>
+            <w:proofErr w:type="gramStart"/>
             <w:r>
               <w:t>Full-bridge</w:t>
             </w:r>
+            <w:proofErr w:type="gramEnd"/>
           </w:p>
         </w:tc>
         <w:tc>
@@ -4044,12 +4556,12 @@
       <w:pPr>
         <w:pStyle w:val="Heading3"/>
       </w:pPr>
-      <w:bookmarkStart w:id="10" w:name="_Toc94713745"/>
+      <w:bookmarkStart w:id="14" w:name="_Toc96450803"/>
       <w:r>
         <w:lastRenderedPageBreak/>
         <w:t>Quarter-Bridge Strain Gauge Input</w:t>
       </w:r>
-      <w:bookmarkEnd w:id="10"/>
+      <w:bookmarkEnd w:id="14"/>
     </w:p>
     <w:p>
       <w:r>
@@ -4060,11 +4572,11 @@
       <w:pPr>
         <w:pStyle w:val="Heading3"/>
       </w:pPr>
-      <w:bookmarkStart w:id="11" w:name="_Toc94713746"/>
+      <w:bookmarkStart w:id="15" w:name="_Toc96450804"/>
       <w:r>
         <w:t>Half-Bridge Strain Gauge Input</w:t>
       </w:r>
-      <w:bookmarkEnd w:id="11"/>
+      <w:bookmarkEnd w:id="15"/>
     </w:p>
     <w:p>
       <w:r>
@@ -4075,11 +4587,11 @@
       <w:pPr>
         <w:pStyle w:val="Heading3"/>
       </w:pPr>
-      <w:bookmarkStart w:id="12" w:name="_Toc94713747"/>
+      <w:bookmarkStart w:id="16" w:name="_Toc96450805"/>
       <w:r>
         <w:t>Full-Bridge Strain Gauge Input</w:t>
       </w:r>
-      <w:bookmarkEnd w:id="12"/>
+      <w:bookmarkEnd w:id="16"/>
     </w:p>
     <w:p>
       <w:r>
@@ -4103,22 +4615,22 @@
       <w:pPr>
         <w:pStyle w:val="Heading1"/>
       </w:pPr>
-      <w:bookmarkStart w:id="13" w:name="_Toc94713743"/>
+      <w:bookmarkStart w:id="17" w:name="_Toc96450806"/>
       <w:r>
         <w:lastRenderedPageBreak/>
         <w:t>Hardware Reference</w:t>
       </w:r>
-      <w:bookmarkEnd w:id="13"/>
+      <w:bookmarkEnd w:id="17"/>
     </w:p>
     <w:p>
       <w:pPr>
         <w:pStyle w:val="Heading2"/>
       </w:pPr>
-      <w:bookmarkStart w:id="14" w:name="_Toc94713744"/>
+      <w:bookmarkStart w:id="18" w:name="_Toc96450807"/>
       <w:r>
         <w:t>Schematic (Input)</w:t>
       </w:r>
-      <w:bookmarkEnd w:id="14"/>
+      <w:bookmarkEnd w:id="18"/>
     </w:p>
     <w:p>
       <w:pPr>
@@ -4172,14 +4684,27 @@
       <w:r>
         <w:t xml:space="preserve">Figure </w:t>
       </w:r>
-      <w:fldSimple w:instr=" SEQ Figure \* ARABIC ">
-        <w:r>
-          <w:rPr>
-            <w:noProof/>
-          </w:rPr>
-          <w:t>7</w:t>
-        </w:r>
-      </w:fldSimple>
+      <w:r>
+        <w:fldChar w:fldCharType="begin"/>
+      </w:r>
+      <w:r>
+        <w:instrText xml:space="preserve"> SEQ Figure \* ARABIC </w:instrText>
+      </w:r>
+      <w:r>
+        <w:fldChar w:fldCharType="separate"/>
+      </w:r>
+      <w:r>
+        <w:rPr>
+          <w:noProof/>
+        </w:rPr>
+        <w:t>7</w:t>
+      </w:r>
+      <w:r>
+        <w:rPr>
+          <w:noProof/>
+        </w:rPr>
+        <w:fldChar w:fldCharType="end"/>
+      </w:r>
     </w:p>
     <w:p>
       <w:pPr>
@@ -4209,9 +4734,11 @@
       <w:pPr>
         <w:pStyle w:val="Heading3"/>
       </w:pPr>
+      <w:bookmarkStart w:id="19" w:name="_Toc96450808"/>
       <w:r>
         <w:t>Quarter-Bridge Strain Gauge Configuration</w:t>
       </w:r>
+      <w:bookmarkEnd w:id="19"/>
     </w:p>
     <w:p>
       <w:r>
@@ -4222,9 +4749,11 @@
       <w:pPr>
         <w:pStyle w:val="Heading3"/>
       </w:pPr>
+      <w:bookmarkStart w:id="20" w:name="_Toc96450809"/>
       <w:r>
         <w:t>Half-Bridge Strain Gauge Configuration</w:t>
       </w:r>
+      <w:bookmarkEnd w:id="20"/>
     </w:p>
     <w:p>
       <w:r>
@@ -4235,9 +4764,11 @@
       <w:pPr>
         <w:pStyle w:val="Heading3"/>
       </w:pPr>
+      <w:bookmarkStart w:id="21" w:name="_Toc96450810"/>
       <w:r>
         <w:t>Full-Bridge Strain Gauge Configuration</w:t>
       </w:r>
+      <w:bookmarkEnd w:id="21"/>
     </w:p>
     <w:p>
       <w:r>
@@ -4249,11 +4780,11 @@
       <w:pPr>
         <w:pStyle w:val="Heading3"/>
       </w:pPr>
-      <w:bookmarkStart w:id="15" w:name="_Toc94713748"/>
+      <w:bookmarkStart w:id="22" w:name="_Toc96450811"/>
       <w:r>
         <w:t>Calibration</w:t>
       </w:r>
-      <w:bookmarkEnd w:id="15"/>
+      <w:bookmarkEnd w:id="22"/>
     </w:p>
     <w:p>
       <w:r>
@@ -4281,11 +4812,11 @@
       <w:pPr>
         <w:pStyle w:val="Heading2"/>
       </w:pPr>
-      <w:bookmarkStart w:id="16" w:name="_Toc94713749"/>
+      <w:bookmarkStart w:id="23" w:name="_Toc96450812"/>
       <w:r>
         <w:t>Schematic (Output)</w:t>
       </w:r>
-      <w:bookmarkEnd w:id="16"/>
+      <w:bookmarkEnd w:id="23"/>
     </w:p>
     <w:p>
       <w:pPr>
@@ -4339,14 +4870,27 @@
       <w:r>
         <w:t xml:space="preserve">Figure </w:t>
       </w:r>
-      <w:fldSimple w:instr=" SEQ Figure \* ARABIC ">
-        <w:r>
-          <w:rPr>
-            <w:noProof/>
-          </w:rPr>
-          <w:t>8</w:t>
-        </w:r>
-      </w:fldSimple>
+      <w:r>
+        <w:fldChar w:fldCharType="begin"/>
+      </w:r>
+      <w:r>
+        <w:instrText xml:space="preserve"> SEQ Figure \* ARABIC </w:instrText>
+      </w:r>
+      <w:r>
+        <w:fldChar w:fldCharType="separate"/>
+      </w:r>
+      <w:r>
+        <w:rPr>
+          <w:noProof/>
+        </w:rPr>
+        <w:t>8</w:t>
+      </w:r>
+      <w:r>
+        <w:rPr>
+          <w:noProof/>
+        </w:rPr>
+        <w:fldChar w:fldCharType="end"/>
+      </w:r>
     </w:p>
     <w:p>
       <w:r>
@@ -4355,19 +4899,27 @@
     </w:p>
     <w:p>
       <w:r>
-        <w:t>JP1 can be used as direct connections to the Wheatstone bridge so that you can bypass the amplifier stage if you want to use an HX711 or a Qwiic Scale as the load cell amp. The J3 connector directly outputs the analog voltage after the amplifier stage that can be fed directly into an ADC.</w:t>
+        <w:t xml:space="preserve">JP1 can be used as direct connections to the Wheatstone bridge so that you can bypass the amplifier stage if you want to use an HX711 or a </w:t>
+      </w:r>
+      <w:proofErr w:type="spellStart"/>
+      <w:r>
+        <w:t>Qwiic</w:t>
+      </w:r>
+      <w:proofErr w:type="spellEnd"/>
+      <w:r>
+        <w:t xml:space="preserve"> Scale as the load cell amp. The J3 connector directly outputs the analog voltage after the amplifier stage that can be fed directly into an ADC.</w:t>
       </w:r>
     </w:p>
     <w:p>
       <w:pPr>
         <w:pStyle w:val="Heading2"/>
       </w:pPr>
-      <w:bookmarkStart w:id="17" w:name="_Toc94713750"/>
+      <w:bookmarkStart w:id="24" w:name="_Toc96450813"/>
       <w:r>
         <w:lastRenderedPageBreak/>
         <w:t>PCB</w:t>
       </w:r>
-      <w:bookmarkEnd w:id="17"/>
+      <w:bookmarkEnd w:id="24"/>
     </w:p>
     <w:p>
       <w:pPr>
@@ -4421,14 +4973,27 @@
       <w:r>
         <w:t xml:space="preserve">Figure </w:t>
       </w:r>
-      <w:fldSimple w:instr=" SEQ Figure \* ARABIC ">
-        <w:r>
-          <w:rPr>
-            <w:noProof/>
-          </w:rPr>
-          <w:t>9</w:t>
-        </w:r>
-      </w:fldSimple>
+      <w:r>
+        <w:fldChar w:fldCharType="begin"/>
+      </w:r>
+      <w:r>
+        <w:instrText xml:space="preserve"> SEQ Figure \* ARABIC </w:instrText>
+      </w:r>
+      <w:r>
+        <w:fldChar w:fldCharType="separate"/>
+      </w:r>
+      <w:r>
+        <w:rPr>
+          <w:noProof/>
+        </w:rPr>
+        <w:t>9</w:t>
+      </w:r>
+      <w:r>
+        <w:rPr>
+          <w:noProof/>
+        </w:rPr>
+        <w:fldChar w:fldCharType="end"/>
+      </w:r>
     </w:p>
     <w:p/>
     <w:p>
@@ -4483,14 +5048,27 @@
       <w:r>
         <w:t xml:space="preserve">Figure </w:t>
       </w:r>
-      <w:fldSimple w:instr=" SEQ Figure \* ARABIC ">
-        <w:r>
-          <w:rPr>
-            <w:noProof/>
-          </w:rPr>
-          <w:t>10</w:t>
-        </w:r>
-      </w:fldSimple>
+      <w:r>
+        <w:fldChar w:fldCharType="begin"/>
+      </w:r>
+      <w:r>
+        <w:instrText xml:space="preserve"> SEQ Figure \* ARABIC </w:instrText>
+      </w:r>
+      <w:r>
+        <w:fldChar w:fldCharType="separate"/>
+      </w:r>
+      <w:r>
+        <w:rPr>
+          <w:noProof/>
+        </w:rPr>
+        <w:t>10</w:t>
+      </w:r>
+      <w:r>
+        <w:rPr>
+          <w:noProof/>
+        </w:rPr>
+        <w:fldChar w:fldCharType="end"/>
+      </w:r>
     </w:p>
     <w:p/>
     <w:p>
@@ -4502,15 +5080,23 @@
       <w:pPr>
         <w:pStyle w:val="Heading3"/>
       </w:pPr>
-      <w:bookmarkStart w:id="18" w:name="_Toc94713751"/>
+      <w:bookmarkStart w:id="25" w:name="_Toc96450814"/>
       <w:r>
         <w:t>Single Strain Gauge Input, Voltage Output</w:t>
       </w:r>
-      <w:bookmarkEnd w:id="18"/>
-    </w:p>
-    <w:p>
-      <w:r>
-        <w:t>This mode is useful for measuring the strain of any component (such as a chassis member). If the board is being wired into the aux daq unit, then it will be useful to solder on the terminal blocks (J1, J3) so that wires can be easily plugged into the board. The wires from the strain gauge will plug into the left terminal block at the 5V output and the A+ output. This will make the strain gauge R1 in the Wheatstone bridge. Bridge completion resistors will need to be used for R2-R4.</w:t>
+      <w:bookmarkEnd w:id="25"/>
+    </w:p>
+    <w:p>
+      <w:r>
+        <w:t xml:space="preserve">This mode is useful for measuring the strain of any component (such as a chassis member). If the board is being wired into the aux </w:t>
+      </w:r>
+      <w:proofErr w:type="spellStart"/>
+      <w:r>
+        <w:t>daq</w:t>
+      </w:r>
+      <w:proofErr w:type="spellEnd"/>
+      <w:r>
+        <w:t xml:space="preserve"> unit, then it will be useful to solder on the terminal blocks (J1, J3) so that wires can be easily plugged into the board. The wires from the strain gauge will plug into the left terminal block at the 5V output and the A+ output. This will make the strain gauge R1 in the Wheatstone bridge. Bridge completion resistors will need to be used for R2-R4.</w:t>
       </w:r>
     </w:p>
     <w:p>
@@ -4521,48 +5107,128 @@
     </w:p>
     <w:p>
       <w:r>
-        <w:t>It is recommended to wire the output voltage signal into an ADS8332 ADC (this is what is used for the 2022 aux daq design).</w:t>
+        <w:t xml:space="preserve">It is recommended to wire the output voltage signal into an ADS8332 ADC (this is what is used for the 2022 aux </w:t>
+      </w:r>
+      <w:proofErr w:type="spellStart"/>
+      <w:r>
+        <w:t>daq</w:t>
+      </w:r>
+      <w:proofErr w:type="spellEnd"/>
+      <w:r>
+        <w:t xml:space="preserve"> design).</w:t>
       </w:r>
     </w:p>
     <w:p>
       <w:pPr>
         <w:pStyle w:val="Heading3"/>
       </w:pPr>
-      <w:bookmarkStart w:id="19" w:name="_Toc94713752"/>
+      <w:bookmarkStart w:id="26" w:name="_Toc96450815"/>
       <w:r>
         <w:t>Single Strain Gauge Input, Full-Bridge Output</w:t>
       </w:r>
-      <w:bookmarkEnd w:id="19"/>
-    </w:p>
-    <w:p>
-      <w:r>
-        <w:t>The single strain gauge input, full-bridge output configuration is what can be used to measure a single strain gauge with a load cell amp such as the Sparkfun QwiicScale or the HX711 load cell amplifier. These two load cell amps are designed to measure a load cell directly which already has a full bridge of strain gauges. However, with a single strain gauge and the amplifier board, bridge completion resistors (R2-R4) can be added so that it will behave like a load cell and a load cell amp can be used to measure it. The terminal block J1 can be added to wire in the strain gauge, and the output of the full bridge will come from JP1 and the outputs can be connected directly to a Sparkfun QwiicScale or an HX711. The colors at the output of the strain gauge amplifier board should match the color inputs for the Sparkfun QwiicScale.</w:t>
+      <w:bookmarkEnd w:id="26"/>
+    </w:p>
+    <w:p>
+      <w:r>
+        <w:t xml:space="preserve">The single strain gauge input, full-bridge output configuration is what can be used to measure a single strain gauge with a load cell amp such as the </w:t>
+      </w:r>
+      <w:proofErr w:type="spellStart"/>
+      <w:r>
+        <w:t>Sparkfun</w:t>
+      </w:r>
+      <w:proofErr w:type="spellEnd"/>
+      <w:r>
+        <w:t xml:space="preserve"> </w:t>
+      </w:r>
+      <w:proofErr w:type="spellStart"/>
+      <w:r>
+        <w:t>QwiicScale</w:t>
+      </w:r>
+      <w:proofErr w:type="spellEnd"/>
+      <w:r>
+        <w:t xml:space="preserve"> or the HX711 load cell amplifier. These two load cell amps are designed to measure a load cell directly which already has a full bridge of strain gauges. However, with a single strain gauge and the amplifier board, bridge completion resistors (R2-R4) can be added so that it will behave like a load cell and a load cell amp can be used to measure it. The terminal block J1 can be added to wire in the strain gauge, and the output of the full bridge will come from </w:t>
+      </w:r>
+      <w:proofErr w:type="gramStart"/>
+      <w:r>
+        <w:t>JP1</w:t>
+      </w:r>
+      <w:proofErr w:type="gramEnd"/>
+      <w:r>
+        <w:t xml:space="preserve"> and the outputs can be connected directly to a </w:t>
+      </w:r>
+      <w:proofErr w:type="spellStart"/>
+      <w:r>
+        <w:t>Sparkfun</w:t>
+      </w:r>
+      <w:proofErr w:type="spellEnd"/>
+      <w:r>
+        <w:t xml:space="preserve"> </w:t>
+      </w:r>
+      <w:proofErr w:type="spellStart"/>
+      <w:r>
+        <w:t>QwiicScale</w:t>
+      </w:r>
+      <w:proofErr w:type="spellEnd"/>
+      <w:r>
+        <w:t xml:space="preserve"> or an HX711. The colors at the output of the strain gauge amplifier board should match the color inputs for the </w:t>
+      </w:r>
+      <w:proofErr w:type="spellStart"/>
+      <w:r>
+        <w:t>Sparkfun</w:t>
+      </w:r>
+      <w:proofErr w:type="spellEnd"/>
+      <w:r>
+        <w:t xml:space="preserve"> </w:t>
+      </w:r>
+      <w:proofErr w:type="spellStart"/>
+      <w:r>
+        <w:t>QwiicScale</w:t>
+      </w:r>
+      <w:proofErr w:type="spellEnd"/>
+      <w:r>
+        <w:t>.</w:t>
       </w:r>
     </w:p>
     <w:p>
       <w:pPr>
         <w:pStyle w:val="Heading3"/>
       </w:pPr>
-      <w:bookmarkStart w:id="20" w:name="_Toc94713753"/>
+      <w:bookmarkStart w:id="27" w:name="_Toc96450816"/>
       <w:r>
         <w:t>Load Cell Input, Voltage Output</w:t>
       </w:r>
-      <w:bookmarkEnd w:id="20"/>
-    </w:p>
-    <w:p>
-      <w:r>
-        <w:t>This board can be used as a full bridge load cell amplifier as well. In this case, J1 can be added and the load cell can be directly wired into 5V, A+, GND, A-. Some datasheets use O+ and O- for the load cell outputs, but this is the same as A+ and A-. If this is used, then no bridge completion resistors need to be added. The J3 terminal block can be added if this will be wired into the aux daq, or like the single strain gauge input, voltage output case, if it is being used for a specific application, the JP3 and JP2 pin headers can be used so that it can be connected directly to a PCB.</w:t>
+      <w:bookmarkEnd w:id="27"/>
+    </w:p>
+    <w:p>
+      <w:r>
+        <w:t xml:space="preserve">This board can be used as a full bridge load cell amplifier as well. In this case, J1 can be </w:t>
+      </w:r>
+      <w:proofErr w:type="gramStart"/>
+      <w:r>
+        <w:t>added</w:t>
+      </w:r>
+      <w:proofErr w:type="gramEnd"/>
+      <w:r>
+        <w:t xml:space="preserve"> and the load cell can be directly wired into 5V, A+, GND, A-. Some datasheets use O+ and O- for the load cell outputs, but this is the same as A+ and A-. If this is used, then no bridge completion resistors need to be added. The J3 terminal block can be added if this will be wired into the aux </w:t>
+      </w:r>
+      <w:proofErr w:type="spellStart"/>
+      <w:r>
+        <w:t>daq</w:t>
+      </w:r>
+      <w:proofErr w:type="spellEnd"/>
+      <w:r>
+        <w:t>, or like the single strain gauge input, voltage output case, if it is being used for a specific application, the JP3 and JP2 pin headers can be used so that it can be connected directly to a PCB.</w:t>
       </w:r>
     </w:p>
     <w:p>
       <w:pPr>
         <w:pStyle w:val="Heading2"/>
       </w:pPr>
-      <w:bookmarkStart w:id="21" w:name="_Toc94713754"/>
+      <w:bookmarkStart w:id="28" w:name="_Toc96450817"/>
       <w:r>
         <w:t>Wiring</w:t>
       </w:r>
-      <w:bookmarkEnd w:id="21"/>
+      <w:bookmarkEnd w:id="28"/>
     </w:p>
     <w:p/>
     <w:p/>
@@ -4570,22 +5236,30 @@
       <w:pPr>
         <w:pStyle w:val="Heading1"/>
       </w:pPr>
-      <w:bookmarkStart w:id="22" w:name="_Toc94713755"/>
+      <w:bookmarkStart w:id="29" w:name="_Toc96450818"/>
       <w:r>
         <w:lastRenderedPageBreak/>
-        <w:t>Software Theory Of Operation</w:t>
-      </w:r>
-      <w:bookmarkEnd w:id="22"/>
+        <w:t xml:space="preserve">Software Theory </w:t>
+      </w:r>
+      <w:proofErr w:type="gramStart"/>
+      <w:r>
+        <w:t>Of</w:t>
+      </w:r>
+      <w:proofErr w:type="gramEnd"/>
+      <w:r>
+        <w:t xml:space="preserve"> Operation</w:t>
+      </w:r>
+      <w:bookmarkEnd w:id="29"/>
     </w:p>
     <w:p>
       <w:pPr>
         <w:pStyle w:val="Heading2"/>
       </w:pPr>
-      <w:bookmarkStart w:id="23" w:name="_Toc94713756"/>
+      <w:bookmarkStart w:id="30" w:name="_Toc96450819"/>
       <w:r>
         <w:t>Amplification Calculations</w:t>
       </w:r>
-      <w:bookmarkEnd w:id="23"/>
+      <w:bookmarkEnd w:id="30"/>
     </w:p>
     <w:p>
       <w:r>
@@ -4596,19 +5270,7 @@
           <w:rPr>
             <w:rStyle w:val="Hyperlink"/>
           </w:rPr>
-          <w:t>https://www.youtube.com/watch?</w:t>
-        </w:r>
-        <w:r>
-          <w:rPr>
-            <w:rStyle w:val="Hyperlink"/>
-          </w:rPr>
-          <w:t>v</w:t>
-        </w:r>
-        <w:r>
-          <w:rPr>
-            <w:rStyle w:val="Hyperlink"/>
-          </w:rPr>
-          <w:t>=lWFiKMSB_4M</w:t>
+          <w:t>https://www.youtube.com/watch?v=lWFiKMSB_4M</w:t>
         </w:r>
       </w:hyperlink>
       <w:r>
@@ -4617,38 +5279,30 @@
     </w:p>
     <w:p>
       <w:r>
-        <w:t xml:space="preserve">For load cells, this conversion is given in the data sheet. It is generally called the full scale voltage output or electrical output and it is a gain factor given as a certain number of mV/V. So for example, given this 500lb load cell from Omega, </w:t>
+        <w:t xml:space="preserve">For load cells, this conversion is given in the data sheet. It is generally called the </w:t>
+      </w:r>
+      <w:proofErr w:type="gramStart"/>
+      <w:r>
+        <w:t>full scale</w:t>
+      </w:r>
+      <w:proofErr w:type="gramEnd"/>
+      <w:r>
+        <w:t xml:space="preserve"> voltage output or electrical output and it is a gain factor given as a certain number of mV/V. </w:t>
+      </w:r>
+      <w:proofErr w:type="gramStart"/>
+      <w:r>
+        <w:t>So</w:t>
+      </w:r>
+      <w:proofErr w:type="gramEnd"/>
+      <w:r>
+        <w:t xml:space="preserve"> for example, given this 500lb load cell from Omega, </w:t>
       </w:r>
       <w:hyperlink r:id="rId21" w:history="1">
         <w:r>
           <w:rPr>
             <w:rStyle w:val="Hyperlink"/>
           </w:rPr>
-          <w:t>https://</w:t>
-        </w:r>
-        <w:r>
-          <w:rPr>
-            <w:rStyle w:val="Hyperlink"/>
-          </w:rPr>
-          <w:t>w</w:t>
-        </w:r>
-        <w:r>
-          <w:rPr>
-            <w:rStyle w:val="Hyperlink"/>
-          </w:rPr>
-          <w:t>ww.omega.com/en-u</w:t>
-        </w:r>
-        <w:r>
-          <w:rPr>
-            <w:rStyle w:val="Hyperlink"/>
-          </w:rPr>
-          <w:t>s</w:t>
-        </w:r>
-        <w:r>
-          <w:rPr>
-            <w:rStyle w:val="Hyperlink"/>
-          </w:rPr>
-          <w:t>/force-strain-measurement/load-cells/p/LC103B</w:t>
+          <w:t>https://www.omega.com/en-us/force-strain-measurement/load-cells/p/LC103B</w:t>
         </w:r>
       </w:hyperlink>
       <w:r>
@@ -4671,7 +5325,15 @@
     </w:p>
     <w:p>
       <w:r>
-        <w:t xml:space="preserve">For strain gauges, this calculation is a little bit more complex. Strain gauges have two important values in the datasheet, the resistance and the gauge factor. The first seven pages of this manual, </w:t>
+        <w:t xml:space="preserve">For strain gauges, this calculation is a little bit more complex. Strain gauges have two important values in the datasheet, the </w:t>
+      </w:r>
+      <w:proofErr w:type="gramStart"/>
+      <w:r>
+        <w:t>resistance</w:t>
+      </w:r>
+      <w:proofErr w:type="gramEnd"/>
+      <w:r>
+        <w:t xml:space="preserve"> and the gauge factor. The first seven pages of this manual, </w:t>
       </w:r>
       <w:hyperlink r:id="rId22" w:history="1">
         <w:r>
@@ -4786,13 +5448,7 @@
             <w:rPr>
               <w:rFonts w:ascii="Cambria Math" w:hAnsi="Cambria Math"/>
             </w:rPr>
-            <m:t>G</m:t>
-          </m:r>
-          <m:r>
-            <w:rPr>
-              <w:rFonts w:ascii="Cambria Math" w:hAnsi="Cambria Math"/>
-            </w:rPr>
-            <m:t>F=gauge factor</m:t>
+            <m:t>GF=gauge factor</m:t>
           </m:r>
         </m:oMath>
       </m:oMathPara>
@@ -4864,13 +5520,7 @@
                 <w:rPr>
                   <w:rFonts w:ascii="Cambria Math" w:hAnsi="Cambria Math"/>
                 </w:rPr>
-                <m:t>∆</m:t>
-              </m:r>
-              <m:r>
-                <w:rPr>
-                  <w:rFonts w:ascii="Cambria Math" w:hAnsi="Cambria Math"/>
-                </w:rPr>
-                <m:t>L</m:t>
+                <m:t>∆L</m:t>
               </m:r>
             </m:num>
             <m:den>
@@ -4886,25 +5536,7 @@
             <w:rPr>
               <w:rFonts w:ascii="Cambria Math" w:hAnsi="Cambria Math"/>
             </w:rPr>
-            <m:t>=ε</m:t>
-          </m:r>
-          <m:r>
-            <w:rPr>
-              <w:rFonts w:ascii="Cambria Math" w:hAnsi="Cambria Math"/>
-            </w:rPr>
-            <m:t>=strain (</m:t>
-          </m:r>
-          <m:r>
-            <w:rPr>
-              <w:rFonts w:ascii="Cambria Math" w:hAnsi="Cambria Math"/>
-            </w:rPr>
-            <m:t xml:space="preserve">fractional change in </m:t>
-          </m:r>
-          <m:r>
-            <w:rPr>
-              <w:rFonts w:ascii="Cambria Math" w:hAnsi="Cambria Math"/>
-            </w:rPr>
-            <m:t>length)</m:t>
+            <m:t>=ε=strain (fractional change in length)</m:t>
           </m:r>
         </m:oMath>
       </m:oMathPara>
@@ -4948,13 +5580,7 @@
             <w:rPr>
               <w:rFonts w:ascii="Cambria Math" w:hAnsi="Cambria Math"/>
             </w:rPr>
-            <m:t>=</m:t>
-          </m:r>
-          <m:r>
-            <w:rPr>
-              <w:rFonts w:ascii="Cambria Math" w:hAnsi="Cambria Math"/>
-            </w:rPr>
-            <m:t>strain gauge resistance</m:t>
+            <m:t>=strain gauge resistance</m:t>
           </m:r>
         </m:oMath>
       </m:oMathPara>
@@ -4998,13 +5624,7 @@
             <w:rPr>
               <w:rFonts w:ascii="Cambria Math" w:hAnsi="Cambria Math"/>
             </w:rPr>
-            <m:t>=</m:t>
-          </m:r>
-          <m:r>
-            <w:rPr>
-              <w:rFonts w:ascii="Cambria Math" w:hAnsi="Cambria Math"/>
-            </w:rPr>
-            <m:t>bridge completion resistor resistance</m:t>
+            <m:t>=bridge completion resistor resistance</m:t>
           </m:r>
         </m:oMath>
       </m:oMathPara>
@@ -5048,13 +5668,7 @@
             <w:rPr>
               <w:rFonts w:ascii="Cambria Math" w:hAnsi="Cambria Math"/>
             </w:rPr>
-            <m:t>=</m:t>
-          </m:r>
-          <m:r>
-            <w:rPr>
-              <w:rFonts w:ascii="Cambria Math" w:hAnsi="Cambria Math"/>
-            </w:rPr>
-            <m:t>amplifier gain setting resistor resistance</m:t>
+            <m:t>=amplifier gain setting resistor resistance</m:t>
           </m:r>
         </m:oMath>
       </m:oMathPara>
@@ -5220,13 +5834,7 @@
             <w:rPr>
               <w:rFonts w:ascii="Cambria Math" w:eastAsiaTheme="minorEastAsia" w:hAnsi="Cambria Math"/>
             </w:rPr>
-            <m:t>G</m:t>
-          </m:r>
-          <m:r>
-            <w:rPr>
-              <w:rFonts w:ascii="Cambria Math" w:eastAsiaTheme="minorEastAsia" w:hAnsi="Cambria Math"/>
-            </w:rPr>
-            <m:t>=instrumentation amplifier gain</m:t>
+            <m:t>G=instrumentation amplifier gain</m:t>
           </m:r>
         </m:oMath>
       </m:oMathPara>
@@ -5262,28 +5870,18 @@
           <w:rFonts w:eastAsiaTheme="minorEastAsia"/>
         </w:rPr>
       </w:pPr>
+      <w:bookmarkStart w:id="31" w:name="_Toc96450820"/>
       <w:r>
         <w:rPr>
           <w:rFonts w:eastAsiaTheme="minorEastAsia"/>
         </w:rPr>
         <w:lastRenderedPageBreak/>
-        <w:t>SGT-3N/350-TY11</w:t>
-      </w:r>
-      <w:r>
-        <w:rPr>
-          <w:rFonts w:eastAsiaTheme="minorEastAsia"/>
-        </w:rPr>
-        <w:t xml:space="preserve"> Strain Gauge</w:t>
-      </w:r>
-      <w:r>
-        <w:t xml:space="preserve"> (</w:t>
-      </w:r>
-      <w:r>
-        <w:t>Quarter-Bridg</w:t>
-      </w:r>
-      <w:r>
-        <w:t>e)</w:t>
-      </w:r>
+        <w:t>SGT-3N/350-TY11 Strain Gauge</w:t>
+      </w:r>
+      <w:r>
+        <w:t xml:space="preserve"> (Quarter-Bridge)</w:t>
+      </w:r>
+      <w:bookmarkEnd w:id="31"/>
     </w:p>
     <w:p>
       <w:pPr>
@@ -5356,19 +5954,7 @@
             <w:rPr>
               <w:rFonts w:ascii="Cambria Math" w:hAnsi="Cambria Math"/>
             </w:rPr>
-            <m:t>=30</m:t>
-          </m:r>
-          <m:r>
-            <w:rPr>
-              <w:rFonts w:ascii="Cambria Math" w:hAnsi="Cambria Math"/>
-            </w:rPr>
-            <m:t>000</m:t>
-          </m:r>
-          <m:r>
-            <w:rPr>
-              <w:rFonts w:ascii="Cambria Math" w:hAnsi="Cambria Math"/>
-            </w:rPr>
-            <m:t xml:space="preserve"> μm, </m:t>
+            <m:t xml:space="preserve">=30000 μm, </m:t>
           </m:r>
           <m:sSub>
             <m:sSubPr>
@@ -5392,13 +5978,7 @@
                 <w:rPr>
                   <w:rFonts w:ascii="Cambria Math" w:hAnsi="Cambria Math"/>
                 </w:rPr>
-                <m:t>gauge</m:t>
-              </m:r>
-              <m:r>
-                <w:rPr>
-                  <w:rFonts w:ascii="Cambria Math" w:hAnsi="Cambria Math"/>
-                </w:rPr>
-                <m:t>,unstrained</m:t>
+                <m:t>gauge,unstrained</m:t>
               </m:r>
             </m:sub>
           </m:sSub>
@@ -5596,13 +6176,7 @@
     <w:p/>
     <w:p>
       <w:r>
-        <w:t xml:space="preserve">Starting with calculating the maximum percent change in resistance of the strain gauge </w:t>
-      </w:r>
-      <w:r>
-        <w:t>based on its specifications</w:t>
-      </w:r>
-      <w:r>
-        <w:t>:</w:t>
+        <w:t>Starting with calculating the maximum percent change in resistance of the strain gauge based on its specifications:</w:t>
       </w:r>
     </w:p>
     <w:p>
@@ -5734,13 +6308,7 @@
                 <w:rPr>
                   <w:rFonts w:ascii="Cambria Math" w:hAnsi="Cambria Math"/>
                 </w:rPr>
-                <m:t xml:space="preserve">= </m:t>
-              </m:r>
-              <m:r>
-                <w:rPr>
-                  <w:rFonts w:ascii="Cambria Math" w:hAnsi="Cambria Math"/>
-                </w:rPr>
-                <m:t>ε</m:t>
+                <m:t>= ε</m:t>
               </m:r>
             </m:e>
             <m:sub>
@@ -5756,25 +6324,7 @@
             <w:rPr>
               <w:rFonts w:ascii="Cambria Math" w:hAnsi="Cambria Math"/>
             </w:rPr>
-            <m:t>*GF</m:t>
-          </m:r>
-          <m:r>
-            <w:rPr>
-              <w:rFonts w:ascii="Cambria Math" w:hAnsi="Cambria Math"/>
-            </w:rPr>
-            <m:t>=6</m:t>
-          </m:r>
-          <m:r>
-            <w:rPr>
-              <w:rFonts w:ascii="Cambria Math" w:hAnsi="Cambria Math"/>
-            </w:rPr>
-            <m:t>.0</m:t>
-          </m:r>
-          <m:r>
-            <w:rPr>
-              <w:rFonts w:ascii="Cambria Math" w:hAnsi="Cambria Math"/>
-            </w:rPr>
-            <m:t>%</m:t>
+            <m:t>*GF=6.0%</m:t>
           </m:r>
         </m:oMath>
       </m:oMathPara>
@@ -5789,19 +6339,7 @@
     </w:p>
     <w:p>
       <w:r>
-        <w:t xml:space="preserve">Next, the </w:t>
-      </w:r>
-      <w:r>
-        <w:t xml:space="preserve">maximum </w:t>
-      </w:r>
-      <w:r>
-        <w:t xml:space="preserve">and minimum </w:t>
-      </w:r>
-      <w:r>
-        <w:t>resistance of the strain gauge</w:t>
-      </w:r>
-      <w:r>
-        <w:t>:</w:t>
+        <w:t>Next, the maximum and minimum resistance of the strain gauge:</w:t>
       </w:r>
     </w:p>
     <w:p>
@@ -5907,13 +6445,7 @@
                 <w:rPr>
                   <w:rFonts w:ascii="Cambria Math" w:hAnsi="Cambria Math"/>
                 </w:rPr>
-                <m:t>gauge</m:t>
-              </m:r>
-              <m:r>
-                <w:rPr>
-                  <w:rFonts w:ascii="Cambria Math" w:hAnsi="Cambria Math"/>
-                </w:rPr>
-                <m:t>,unstrained</m:t>
+                <m:t>gauge,unstrained</m:t>
               </m:r>
             </m:sub>
           </m:sSub>
@@ -6190,13 +6722,7 @@
             <w:rPr>
               <w:rFonts w:ascii="Cambria Math" w:hAnsi="Cambria Math"/>
             </w:rPr>
-            <m:t>=</m:t>
-          </m:r>
-          <m:r>
-            <w:rPr>
-              <w:rFonts w:ascii="Cambria Math" w:hAnsi="Cambria Math"/>
-            </w:rPr>
-            <m:t>371</m:t>
+            <m:t>=371</m:t>
           </m:r>
           <m:r>
             <m:rPr>
@@ -6247,13 +6773,7 @@
                 <w:rPr>
                   <w:rFonts w:ascii="Cambria Math" w:hAnsi="Cambria Math"/>
                 </w:rPr>
-                <m:t>gauge,</m:t>
-              </m:r>
-              <m:r>
-                <w:rPr>
-                  <w:rFonts w:ascii="Cambria Math" w:hAnsi="Cambria Math"/>
-                </w:rPr>
-                <m:t>min</m:t>
+                <m:t>gauge,min</m:t>
               </m:r>
             </m:sub>
           </m:sSub>
@@ -6365,13 +6885,7 @@
             <w:rPr>
               <w:rFonts w:ascii="Cambria Math" w:hAnsi="Cambria Math"/>
             </w:rPr>
-            <m:t>=3</m:t>
-          </m:r>
-          <m:r>
-            <w:rPr>
-              <w:rFonts w:ascii="Cambria Math" w:hAnsi="Cambria Math"/>
-            </w:rPr>
-            <m:t>29</m:t>
+            <m:t>=329</m:t>
           </m:r>
           <m:r>
             <m:rPr>
@@ -6444,13 +6958,7 @@
         </m:sSub>
       </m:oMath>
       <w:r>
-        <w:t xml:space="preserve">  can be </w:t>
-      </w:r>
-      <w:r>
-        <w:t>positive or negative</w:t>
-      </w:r>
-      <w:r>
-        <w:t xml:space="preserve"> (centered at 0V), the instrumentation amplifier automatically adds a 2.5V offset to prevent negative voltages</w:t>
+        <w:t xml:space="preserve">  can be positive or negative (centered at 0V), the instrumentation amplifier automatically adds a 2.5V offset to prevent negative voltages</w:t>
       </w:r>
       <w:r>
         <w:t xml:space="preserve">. </w:t>
@@ -6627,13 +7135,7 @@
                   <w:rPr>
                     <w:rFonts w:ascii="Cambria Math" w:hAnsi="Cambria Math"/>
                   </w:rPr>
-                  <m:t>gauge</m:t>
-                </m:r>
-                <m:r>
-                  <w:rPr>
-                    <w:rFonts w:ascii="Cambria Math" w:hAnsi="Cambria Math"/>
-                  </w:rPr>
-                  <m:t>,strained</m:t>
+                  <m:t>gauge,strained</m:t>
                 </m:r>
               </m:sub>
             </m:sSub>
@@ -6669,13 +7171,7 @@
               <w:rPr>
                 <w:rFonts w:ascii="Cambria Math" w:hAnsi="Cambria Math"/>
               </w:rPr>
-              <m:t>A</m:t>
-            </m:r>
-            <m:r>
-              <w:rPr>
-                <w:rFonts w:ascii="Cambria Math" w:hAnsi="Cambria Math"/>
-              </w:rPr>
-              <m:t>-</m:t>
+              <m:t>A-</m:t>
             </m:r>
           </m:sub>
         </m:sSub>
@@ -7038,13 +7534,7 @@
                 <w:rPr>
                   <w:rFonts w:ascii="Cambria Math" w:hAnsi="Cambria Math"/>
                 </w:rPr>
-                <m:t>compression</m:t>
-              </m:r>
-              <m:r>
-                <w:rPr>
-                  <w:rFonts w:ascii="Cambria Math" w:hAnsi="Cambria Math"/>
-                </w:rPr>
-                <m:t>,max</m:t>
+                <m:t>compression,max</m:t>
               </m:r>
             </m:sub>
           </m:sSub>
@@ -7252,13 +7742,7 @@
             <w:rPr>
               <w:rFonts w:ascii="Cambria Math" w:hAnsi="Cambria Math"/>
             </w:rPr>
-            <m:t>=</m:t>
-          </m:r>
-          <m:r>
-            <w:rPr>
-              <w:rFonts w:ascii="Cambria Math" w:hAnsi="Cambria Math"/>
-            </w:rPr>
-            <m:t>0.0773V</m:t>
+            <m:t>=0.0773V</m:t>
           </m:r>
         </m:oMath>
       </m:oMathPara>
@@ -7521,13 +8005,7 @@
             <w:rPr>
               <w:rFonts w:ascii="Cambria Math" w:hAnsi="Cambria Math"/>
             </w:rPr>
-            <m:t>=0.</m:t>
-          </m:r>
-          <m:r>
-            <w:rPr>
-              <w:rFonts w:ascii="Cambria Math" w:hAnsi="Cambria Math"/>
-            </w:rPr>
-            <m:t>0728V</m:t>
+            <m:t>=0.0728V</m:t>
           </m:r>
         </m:oMath>
       </m:oMathPara>
@@ -7564,19 +8042,7 @@
                 <w:rPr>
                   <w:rFonts w:ascii="Cambria Math" w:hAnsi="Cambria Math"/>
                 </w:rPr>
-                <m:t>raw</m:t>
-              </m:r>
-              <m:r>
-                <w:rPr>
-                  <w:rFonts w:ascii="Cambria Math" w:hAnsi="Cambria Math"/>
-                </w:rPr>
-                <m:t>,</m:t>
-              </m:r>
-              <m:r>
-                <w:rPr>
-                  <w:rFonts w:ascii="Cambria Math" w:hAnsi="Cambria Math"/>
-                </w:rPr>
-                <m:t>range</m:t>
+                <m:t>raw,range</m:t>
               </m:r>
             </m:sub>
           </m:sSub>
@@ -7739,10 +8205,7 @@
         </w:rPr>
       </w:pPr>
       <w:r>
-        <w:t>The largest change in voltage is used</w:t>
-      </w:r>
-      <w:r>
-        <w:t xml:space="preserve"> to calculate the </w:t>
+        <w:t xml:space="preserve">The largest change in voltage is used to calculate the </w:t>
       </w:r>
       <w:r>
         <w:rPr>
@@ -7768,13 +8231,7 @@
         <w:rPr>
           <w:rFonts w:eastAsiaTheme="minorEastAsia"/>
         </w:rPr>
-        <w:t xml:space="preserve"> for the instrumentation amplifier. This gain</w:t>
-      </w:r>
-      <w:r>
-        <w:rPr>
-          <w:rFonts w:eastAsiaTheme="minorEastAsia"/>
-        </w:rPr>
-        <w:t xml:space="preserve"> </w:t>
+        <w:t xml:space="preserve"> for the instrumentation amplifier. This gain </w:t>
       </w:r>
       <w:r>
         <w:rPr>
@@ -7810,19 +8267,7 @@
         <w:rPr>
           <w:rFonts w:eastAsiaTheme="minorEastAsia"/>
         </w:rPr>
-        <w:t xml:space="preserve"> to increase the </w:t>
-      </w:r>
-      <w:r>
-        <w:rPr>
-          <w:rFonts w:eastAsiaTheme="minorEastAsia"/>
-        </w:rPr>
-        <w:t>resolution of the measurements</w:t>
-      </w:r>
-      <w:r>
-        <w:rPr>
-          <w:rFonts w:eastAsiaTheme="minorEastAsia"/>
-        </w:rPr>
-        <w:t xml:space="preserve"> measured by the ADC</w:t>
+        <w:t xml:space="preserve"> to increase the resolution of the measurements measured by the ADC</w:t>
       </w:r>
       <w:r>
         <w:rPr>
@@ -7871,19 +8316,7 @@
                 <w:rPr>
                   <w:rFonts w:ascii="Cambria Math" w:hAnsi="Cambria Math"/>
                 </w:rPr>
-                <m:t>raw</m:t>
-              </m:r>
-              <m:r>
-                <w:rPr>
-                  <w:rFonts w:ascii="Cambria Math" w:hAnsi="Cambria Math"/>
-                </w:rPr>
-                <m:t>,</m:t>
-              </m:r>
-              <m:r>
-                <w:rPr>
-                  <w:rFonts w:ascii="Cambria Math" w:hAnsi="Cambria Math"/>
-                </w:rPr>
-                <m:t>max</m:t>
+                <m:t>raw,max</m:t>
               </m:r>
             </m:sub>
           </m:sSub>
@@ -8026,13 +8459,7 @@
             <w:rPr>
               <w:rFonts w:ascii="Cambria Math" w:hAnsi="Cambria Math"/>
             </w:rPr>
-            <m:t>G</m:t>
-          </m:r>
-          <m:r>
-            <w:rPr>
-              <w:rFonts w:ascii="Cambria Math" w:hAnsi="Cambria Math"/>
-            </w:rPr>
-            <m:t>=</m:t>
+            <m:t>G=</m:t>
           </m:r>
           <m:f>
             <m:fPr>
@@ -8208,13 +8635,7 @@
                 <w:rPr>
                   <w:rFonts w:ascii="Cambria Math" w:eastAsiaTheme="minorEastAsia" w:hAnsi="Cambria Math"/>
                 </w:rPr>
-                <m:t>G</m:t>
-              </m:r>
-              <m:r>
-                <w:rPr>
-                  <w:rFonts w:ascii="Cambria Math" w:eastAsiaTheme="minorEastAsia" w:hAnsi="Cambria Math"/>
-                </w:rPr>
-                <m:t>*</m:t>
+                <m:t>G*</m:t>
               </m:r>
               <m:r>
                 <m:rPr>
@@ -8255,13 +8676,7 @@
                 <w:rPr>
                   <w:rFonts w:ascii="Cambria Math" w:hAnsi="Cambria Math"/>
                 </w:rPr>
-                <m:t>-2.5V, G</m:t>
-              </m:r>
-              <m:r>
-                <w:rPr>
-                  <w:rFonts w:ascii="Cambria Math" w:hAnsi="Cambria Math"/>
-                </w:rPr>
-                <m:t>*</m:t>
+                <m:t>-2.5V, G*</m:t>
               </m:r>
               <m:r>
                 <m:rPr>
@@ -8474,9 +8889,11 @@
       <w:r>
         <w:t xml:space="preserve"> in the “</w:t>
       </w:r>
+      <w:proofErr w:type="spellStart"/>
       <w:r>
         <w:t>calc_quarter_bridge_gain.m</w:t>
       </w:r>
+      <w:proofErr w:type="spellEnd"/>
       <w:r>
         <w:t>” file</w:t>
       </w:r>
@@ -8504,11 +8921,11 @@
       <w:pPr>
         <w:pStyle w:val="Heading2"/>
       </w:pPr>
-      <w:bookmarkStart w:id="24" w:name="_Toc94713757"/>
+      <w:bookmarkStart w:id="32" w:name="_Toc96450821"/>
       <w:r>
         <w:t>Calibration Routine</w:t>
       </w:r>
-      <w:bookmarkEnd w:id="24"/>
+      <w:bookmarkEnd w:id="32"/>
     </w:p>
     <w:p>
       <w:pPr>
@@ -8523,22 +8940,22 @@
       <w:pPr>
         <w:pStyle w:val="Heading1"/>
       </w:pPr>
-      <w:bookmarkStart w:id="25" w:name="_Toc94713758"/>
+      <w:bookmarkStart w:id="33" w:name="_Toc96450822"/>
       <w:r>
         <w:lastRenderedPageBreak/>
         <w:t>References</w:t>
       </w:r>
-      <w:bookmarkEnd w:id="25"/>
+      <w:bookmarkEnd w:id="33"/>
     </w:p>
     <w:p>
       <w:pPr>
         <w:pStyle w:val="Heading2"/>
       </w:pPr>
-      <w:bookmarkStart w:id="26" w:name="_Toc94713759"/>
+      <w:bookmarkStart w:id="34" w:name="_Toc96450823"/>
       <w:r>
         <w:t>YouTube Videos</w:t>
       </w:r>
-      <w:bookmarkEnd w:id="26"/>
+      <w:bookmarkEnd w:id="34"/>
     </w:p>
     <w:p>
       <w:pPr>
@@ -8598,11 +9015,11 @@
       <w:pPr>
         <w:pStyle w:val="Heading2"/>
       </w:pPr>
-      <w:bookmarkStart w:id="27" w:name="_Toc94713760"/>
+      <w:bookmarkStart w:id="35" w:name="_Toc96450824"/>
       <w:r>
         <w:t>Websites</w:t>
       </w:r>
-      <w:bookmarkEnd w:id="27"/>
+      <w:bookmarkEnd w:id="35"/>
     </w:p>
     <w:p>
       <w:pPr>
@@ -8627,8 +9044,21 @@
       <w:pPr>
         <w:pStyle w:val="RevisionHistory"/>
       </w:pPr>
-      <w:r>
-        <w:t xml:space="preserve">Sparkfun QwiicScale Tutorial - </w:t>
+      <w:proofErr w:type="spellStart"/>
+      <w:r>
+        <w:t>Sparkfun</w:t>
+      </w:r>
+      <w:proofErr w:type="spellEnd"/>
+      <w:r>
+        <w:t xml:space="preserve"> </w:t>
+      </w:r>
+      <w:proofErr w:type="spellStart"/>
+      <w:r>
+        <w:t>QwiicScale</w:t>
+      </w:r>
+      <w:proofErr w:type="spellEnd"/>
+      <w:r>
+        <w:t xml:space="preserve"> Tutorial - </w:t>
       </w:r>
       <w:hyperlink r:id="rId29" w:history="1">
         <w:r>
@@ -8660,7 +9090,15 @@
         <w:pStyle w:val="RevisionHistory"/>
       </w:pPr>
       <w:r>
-        <w:t xml:space="preserve">500 lb Load Cell from Omega - </w:t>
+        <w:t xml:space="preserve">500 </w:t>
+      </w:r>
+      <w:proofErr w:type="spellStart"/>
+      <w:r>
+        <w:t>lb</w:t>
+      </w:r>
+      <w:proofErr w:type="spellEnd"/>
+      <w:r>
+        <w:t xml:space="preserve"> Load Cell from Omega - </w:t>
       </w:r>
       <w:hyperlink r:id="rId31" w:history="1">
         <w:r>
@@ -8683,19 +9121,7 @@
           <w:rPr>
             <w:rStyle w:val="Hyperlink"/>
           </w:rPr>
-          <w:t>http://elekt</w:t>
-        </w:r>
-        <w:r>
-          <w:rPr>
-            <w:rStyle w:val="Hyperlink"/>
-          </w:rPr>
-          <w:t>r</w:t>
-        </w:r>
-        <w:r>
-          <w:rPr>
-            <w:rStyle w:val="Hyperlink"/>
-          </w:rPr>
-          <w:t>on.pol.lublin.pl/elekp/ap_notes/ni_an078_strain_gauge_meas.pdf</w:t>
+          <w:t>http://elektron.pol.lublin.pl/elekp/ap_notes/ni_an078_strain_gauge_meas.pdf</w:t>
         </w:r>
       </w:hyperlink>
     </w:p>
@@ -8723,19 +9149,27 @@
       <w:pPr>
         <w:pStyle w:val="Heading1"/>
       </w:pPr>
-      <w:bookmarkStart w:id="28" w:name="_Toc94713761"/>
+      <w:bookmarkStart w:id="36" w:name="_Toc96450825"/>
       <w:r>
         <w:lastRenderedPageBreak/>
         <w:t>Revision History</w:t>
       </w:r>
-      <w:bookmarkEnd w:id="28"/>
+      <w:bookmarkEnd w:id="36"/>
     </w:p>
     <w:p>
       <w:pPr>
         <w:pStyle w:val="RevisionHistory"/>
       </w:pPr>
       <w:r>
-        <w:t>2/1/2022 (Andrew Hellrigel) – Created first revision, still need to add documentation about wiring (the inputs and outputs to the board) and the calibration routine.</w:t>
+        <w:t xml:space="preserve">2/1/2022 (Andrew </w:t>
+      </w:r>
+      <w:proofErr w:type="spellStart"/>
+      <w:r>
+        <w:t>Hellrigel</w:t>
+      </w:r>
+      <w:proofErr w:type="spellEnd"/>
+      <w:r>
+        <w:t>) – Created first revision, still need to add documentation about wiring (the inputs and outputs to the board) and the calibration routine.</w:t>
       </w:r>
     </w:p>
     <w:p/>
@@ -11228,6 +11662,7 @@
   <w:style w:type="character" w:default="1" w:styleId="DefaultParagraphFont">
     <w:name w:val="Default Paragraph Font"/>
     <w:uiPriority w:val="1"/>
+    <w:semiHidden/>
     <w:unhideWhenUsed/>
   </w:style>
   <w:style w:type="table" w:default="1" w:styleId="TableNormal">

</xml_diff>

<commit_message>
Updated strain gauges and wiring diagram
</commit_message>
<xml_diff>
--- a/03 - Electrical Documentation/Strain Gauges/Strain_Gauges.docx
+++ b/03 - Electrical Documentation/Strain Gauges/Strain_Gauges.docx
@@ -2238,19 +2238,7 @@
               <w:rPr>
                 <w:rStyle w:val="Hyperlink"/>
               </w:rPr>
-              <w:t>S</w:t>
-            </w:r>
-            <w:r>
-              <w:rPr>
-                <w:rStyle w:val="Hyperlink"/>
-              </w:rPr>
-              <w:t>G</w:t>
-            </w:r>
-            <w:r>
-              <w:rPr>
-                <w:rStyle w:val="Hyperlink"/>
-              </w:rPr>
-              <w:t>T-3N/350-TY11 Strain Gauge (Quarter-Bridge)</w:t>
+              <w:t>SGT-3N/350-TY11 Strain Gauge (Quarter-Bridge)</w:t>
             </w:r>
             <w:r>
               <w:rPr>
@@ -2902,14 +2890,27 @@
             <w:r>
               <w:t xml:space="preserve">Figure </w:t>
             </w:r>
-            <w:fldSimple w:instr=" SEQ Figure \* ARABIC ">
-              <w:r>
-                <w:rPr>
-                  <w:noProof/>
-                </w:rPr>
-                <w:t>1</w:t>
-              </w:r>
-            </w:fldSimple>
+            <w:r>
+              <w:fldChar w:fldCharType="begin"/>
+            </w:r>
+            <w:r>
+              <w:instrText xml:space="preserve"> SEQ Figure \* ARABIC </w:instrText>
+            </w:r>
+            <w:r>
+              <w:fldChar w:fldCharType="separate"/>
+            </w:r>
+            <w:r>
+              <w:rPr>
+                <w:noProof/>
+              </w:rPr>
+              <w:t>1</w:t>
+            </w:r>
+            <w:r>
+              <w:rPr>
+                <w:noProof/>
+              </w:rPr>
+              <w:fldChar w:fldCharType="end"/>
+            </w:r>
             <w:r>
               <w:t xml:space="preserve"> Forces measured by strain gauge</w:t>
             </w:r>
@@ -2987,14 +2988,27 @@
             <w:r>
               <w:t xml:space="preserve">Figure </w:t>
             </w:r>
-            <w:fldSimple w:instr=" SEQ Figure \* ARABIC ">
-              <w:r>
-                <w:rPr>
-                  <w:noProof/>
-                </w:rPr>
-                <w:t>2</w:t>
-              </w:r>
-            </w:fldSimple>
+            <w:r>
+              <w:fldChar w:fldCharType="begin"/>
+            </w:r>
+            <w:r>
+              <w:instrText xml:space="preserve"> SEQ Figure \* ARABIC </w:instrText>
+            </w:r>
+            <w:r>
+              <w:fldChar w:fldCharType="separate"/>
+            </w:r>
+            <w:r>
+              <w:rPr>
+                <w:noProof/>
+              </w:rPr>
+              <w:t>2</w:t>
+            </w:r>
+            <w:r>
+              <w:rPr>
+                <w:noProof/>
+              </w:rPr>
+              <w:fldChar w:fldCharType="end"/>
+            </w:r>
             <w:r>
               <w:t xml:space="preserve"> Strain gauge bonded to a test specimen</w:t>
             </w:r>
@@ -3104,14 +3118,27 @@
             <w:r>
               <w:t xml:space="preserve">Figure </w:t>
             </w:r>
-            <w:fldSimple w:instr=" SEQ Figure \* ARABIC ">
-              <w:r>
-                <w:rPr>
-                  <w:noProof/>
-                </w:rPr>
-                <w:t>3</w:t>
-              </w:r>
-            </w:fldSimple>
+            <w:r>
+              <w:fldChar w:fldCharType="begin"/>
+            </w:r>
+            <w:r>
+              <w:instrText xml:space="preserve"> SEQ Figure \* ARABIC </w:instrText>
+            </w:r>
+            <w:r>
+              <w:fldChar w:fldCharType="separate"/>
+            </w:r>
+            <w:r>
+              <w:rPr>
+                <w:noProof/>
+              </w:rPr>
+              <w:t>3</w:t>
+            </w:r>
+            <w:r>
+              <w:rPr>
+                <w:noProof/>
+              </w:rPr>
+              <w:fldChar w:fldCharType="end"/>
+            </w:r>
             <w:r>
               <w:t xml:space="preserve"> S-type load cell 3D model</w:t>
             </w:r>
@@ -3200,14 +3227,27 @@
             <w:r>
               <w:t xml:space="preserve">Figure </w:t>
             </w:r>
-            <w:fldSimple w:instr=" SEQ Figure \* ARABIC ">
-              <w:r>
-                <w:rPr>
-                  <w:noProof/>
-                </w:rPr>
-                <w:t>4</w:t>
-              </w:r>
-            </w:fldSimple>
+            <w:r>
+              <w:fldChar w:fldCharType="begin"/>
+            </w:r>
+            <w:r>
+              <w:instrText xml:space="preserve"> SEQ Figure \* ARABIC </w:instrText>
+            </w:r>
+            <w:r>
+              <w:fldChar w:fldCharType="separate"/>
+            </w:r>
+            <w:r>
+              <w:rPr>
+                <w:noProof/>
+              </w:rPr>
+              <w:t>4</w:t>
+            </w:r>
+            <w:r>
+              <w:rPr>
+                <w:noProof/>
+              </w:rPr>
+              <w:fldChar w:fldCharType="end"/>
+            </w:r>
             <w:r>
               <w:t xml:space="preserve"> Forces measured by S-type load cell</w:t>
             </w:r>
@@ -3296,14 +3336,27 @@
             <w:r>
               <w:t xml:space="preserve">Figure </w:t>
             </w:r>
-            <w:fldSimple w:instr=" SEQ Figure \* ARABIC ">
-              <w:r>
-                <w:rPr>
-                  <w:noProof/>
-                </w:rPr>
-                <w:t>5</w:t>
-              </w:r>
-            </w:fldSimple>
+            <w:r>
+              <w:fldChar w:fldCharType="begin"/>
+            </w:r>
+            <w:r>
+              <w:instrText xml:space="preserve"> SEQ Figure \* ARABIC </w:instrText>
+            </w:r>
+            <w:r>
+              <w:fldChar w:fldCharType="separate"/>
+            </w:r>
+            <w:r>
+              <w:rPr>
+                <w:noProof/>
+              </w:rPr>
+              <w:t>5</w:t>
+            </w:r>
+            <w:r>
+              <w:rPr>
+                <w:noProof/>
+              </w:rPr>
+              <w:fldChar w:fldCharType="end"/>
+            </w:r>
             <w:r>
               <w:t xml:space="preserve"> S-type load cell mounted</w:t>
             </w:r>
@@ -5322,6 +5375,85 @@
       <w:r>
         <w:t>The REF pin of the AD8221 instrumentation amplifier offsets the output by 2.5V so that the output never goes negative</w:t>
       </w:r>
+      <w:r>
+        <w:t xml:space="preserve">. If an exact resistor for </w:t>
+      </w:r>
+      <m:oMath>
+        <m:sSub>
+          <m:sSubPr>
+            <m:ctrlPr>
+              <w:rPr>
+                <w:rFonts w:ascii="Cambria Math" w:hAnsi="Cambria Math"/>
+                <w:i/>
+              </w:rPr>
+            </m:ctrlPr>
+          </m:sSubPr>
+          <m:e>
+            <m:r>
+              <w:rPr>
+                <w:rFonts w:ascii="Cambria Math" w:hAnsi="Cambria Math"/>
+              </w:rPr>
+              <m:t>R</m:t>
+            </m:r>
+          </m:e>
+          <m:sub>
+            <m:r>
+              <w:rPr>
+                <w:rFonts w:ascii="Cambria Math" w:hAnsi="Cambria Math"/>
+              </w:rPr>
+              <m:t>gain</m:t>
+            </m:r>
+          </m:sub>
+        </m:sSub>
+      </m:oMath>
+      <w:r>
+        <w:rPr>
+          <w:rFonts w:eastAsiaTheme="minorEastAsia"/>
+        </w:rPr>
+        <w:t xml:space="preserve"> cannot be obtained, try to use a resistor with a </w:t>
+      </w:r>
+      <w:r>
+        <w:rPr>
+          <w:rFonts w:eastAsiaTheme="minorEastAsia"/>
+        </w:rPr>
+        <w:t xml:space="preserve">slightly </w:t>
+      </w:r>
+      <w:r>
+        <w:rPr>
+          <w:rFonts w:eastAsiaTheme="minorEastAsia"/>
+        </w:rPr>
+        <w:t>larger resistance</w:t>
+      </w:r>
+      <w:r>
+        <w:rPr>
+          <w:rFonts w:eastAsiaTheme="minorEastAsia"/>
+        </w:rPr>
+        <w:t xml:space="preserve"> to</w:t>
+      </w:r>
+      <w:r>
+        <w:rPr>
+          <w:rFonts w:eastAsiaTheme="minorEastAsia"/>
+        </w:rPr>
+        <w:t xml:space="preserve"> keep the</w:t>
+      </w:r>
+      <w:r>
+        <w:rPr>
+          <w:rFonts w:eastAsiaTheme="minorEastAsia"/>
+        </w:rPr>
+        <w:t xml:space="preserve"> max/min force values</w:t>
+      </w:r>
+      <w:r>
+        <w:rPr>
+          <w:rFonts w:eastAsiaTheme="minorEastAsia"/>
+        </w:rPr>
+        <w:t xml:space="preserve"> within the voltage measuring range</w:t>
+      </w:r>
+      <w:r>
+        <w:rPr>
+          <w:rFonts w:eastAsiaTheme="minorEastAsia"/>
+        </w:rPr>
+        <w:t>.</w:t>
+      </w:r>
     </w:p>
     <w:p>
       <w:r>
@@ -5347,498 +5479,1036 @@
         <w:t>,  outline the calculations that can be used to calculate the voltage gain with respect to applied strain.</w:t>
       </w:r>
     </w:p>
-    <w:p/>
-    <w:p>
-      <w:pPr>
-        <w:ind w:firstLine="0"/>
-      </w:pPr>
-    </w:p>
-    <w:p>
-      <w:pPr>
-        <w:ind w:firstLine="0"/>
-        <w:rPr>
-          <w:rFonts w:eastAsiaTheme="minorEastAsia"/>
-        </w:rPr>
-      </w:pPr>
-      <m:oMathPara>
-        <m:oMath>
-          <m:r>
-            <w:rPr>
-              <w:rFonts w:ascii="Cambria Math" w:hAnsi="Cambria Math"/>
-            </w:rPr>
-            <m:t>GF=</m:t>
-          </m:r>
-          <m:f>
-            <m:fPr>
-              <m:ctrlPr>
-                <w:rPr>
-                  <w:rFonts w:ascii="Cambria Math" w:hAnsi="Cambria Math"/>
-                  <w:i/>
-                </w:rPr>
-              </m:ctrlPr>
-            </m:fPr>
-            <m:num>
-              <m:r>
-                <w:rPr>
-                  <w:rFonts w:ascii="Cambria Math" w:hAnsi="Cambria Math"/>
-                </w:rPr>
-                <m:t>∆R/R</m:t>
-              </m:r>
-            </m:num>
-            <m:den>
-              <m:r>
-                <w:rPr>
-                  <w:rFonts w:ascii="Cambria Math" w:hAnsi="Cambria Math"/>
-                </w:rPr>
-                <m:t>∆L/L</m:t>
-              </m:r>
-            </m:den>
-          </m:f>
-          <m:r>
-            <w:rPr>
-              <w:rFonts w:ascii="Cambria Math" w:hAnsi="Cambria Math"/>
-            </w:rPr>
-            <m:t>=</m:t>
-          </m:r>
-          <m:f>
-            <m:fPr>
-              <m:ctrlPr>
-                <w:rPr>
-                  <w:rFonts w:ascii="Cambria Math" w:hAnsi="Cambria Math"/>
-                  <w:i/>
-                </w:rPr>
-              </m:ctrlPr>
-            </m:fPr>
-            <m:num>
-              <m:r>
-                <w:rPr>
-                  <w:rFonts w:ascii="Cambria Math" w:hAnsi="Cambria Math"/>
-                </w:rPr>
-                <m:t>∆R/R</m:t>
-              </m:r>
-            </m:num>
-            <m:den>
-              <m:r>
-                <w:rPr>
-                  <w:rFonts w:ascii="Cambria Math" w:hAnsi="Cambria Math"/>
-                </w:rPr>
-                <m:t>ε</m:t>
-              </m:r>
-            </m:den>
-          </m:f>
-          <m:r>
-            <w:rPr>
-              <w:rFonts w:ascii="Cambria Math" w:hAnsi="Cambria Math"/>
-            </w:rPr>
-            <m:t>=gauge factor</m:t>
-          </m:r>
-        </m:oMath>
-      </m:oMathPara>
-    </w:p>
-    <w:p>
-      <w:pPr>
-        <w:ind w:firstLine="0"/>
-        <w:rPr>
-          <w:rFonts w:eastAsiaTheme="minorEastAsia"/>
-        </w:rPr>
-      </w:pPr>
-      <m:oMathPara>
-        <m:oMath>
-          <m:r>
-            <w:rPr>
-              <w:rFonts w:ascii="Cambria Math" w:hAnsi="Cambria Math"/>
-            </w:rPr>
-            <m:t>GF=gauge factor</m:t>
-          </m:r>
-        </m:oMath>
-      </m:oMathPara>
-    </w:p>
-    <w:p>
-      <w:pPr>
-        <w:ind w:firstLine="0"/>
-        <w:rPr>
-          <w:rFonts w:eastAsiaTheme="minorEastAsia"/>
-        </w:rPr>
-      </w:pPr>
-      <m:oMathPara>
-        <m:oMath>
-          <m:f>
-            <m:fPr>
-              <m:ctrlPr>
-                <w:rPr>
-                  <w:rFonts w:ascii="Cambria Math" w:hAnsi="Cambria Math"/>
-                  <w:i/>
-                </w:rPr>
-              </m:ctrlPr>
-            </m:fPr>
-            <m:num>
-              <m:r>
-                <w:rPr>
-                  <w:rFonts w:ascii="Cambria Math" w:hAnsi="Cambria Math"/>
-                </w:rPr>
-                <m:t>∆R</m:t>
-              </m:r>
-            </m:num>
-            <m:den>
-              <m:r>
-                <w:rPr>
-                  <w:rFonts w:ascii="Cambria Math" w:hAnsi="Cambria Math"/>
-                </w:rPr>
-                <m:t>R</m:t>
-              </m:r>
-            </m:den>
-          </m:f>
-          <m:r>
-            <w:rPr>
-              <w:rFonts w:ascii="Cambria Math" w:hAnsi="Cambria Math"/>
-            </w:rPr>
-            <m:t>=fractional change in resistance</m:t>
-          </m:r>
-        </m:oMath>
-      </m:oMathPara>
-    </w:p>
-    <w:p>
-      <w:pPr>
-        <w:ind w:firstLine="0"/>
-        <w:rPr>
-          <w:rFonts w:eastAsiaTheme="minorEastAsia"/>
-        </w:rPr>
-      </w:pPr>
-      <m:oMathPara>
-        <m:oMath>
-          <m:f>
-            <m:fPr>
-              <m:ctrlPr>
-                <w:rPr>
-                  <w:rFonts w:ascii="Cambria Math" w:hAnsi="Cambria Math"/>
-                  <w:i/>
-                </w:rPr>
-              </m:ctrlPr>
-            </m:fPr>
-            <m:num>
-              <m:r>
-                <w:rPr>
-                  <w:rFonts w:ascii="Cambria Math" w:hAnsi="Cambria Math"/>
-                </w:rPr>
-                <m:t>∆L</m:t>
-              </m:r>
-            </m:num>
-            <m:den>
-              <m:r>
-                <w:rPr>
-                  <w:rFonts w:ascii="Cambria Math" w:hAnsi="Cambria Math"/>
-                </w:rPr>
-                <m:t>L</m:t>
-              </m:r>
-            </m:den>
-          </m:f>
-          <m:r>
-            <w:rPr>
-              <w:rFonts w:ascii="Cambria Math" w:hAnsi="Cambria Math"/>
-            </w:rPr>
-            <m:t>=ε=strain (fractional change in length)</m:t>
-          </m:r>
-        </m:oMath>
-      </m:oMathPara>
-    </w:p>
-    <w:p>
-      <w:pPr>
-        <w:ind w:firstLine="0"/>
-        <w:rPr>
-          <w:rFonts w:eastAsiaTheme="minorEastAsia"/>
-        </w:rPr>
-      </w:pPr>
-      <m:oMathPara>
-        <m:oMath>
-          <m:sSub>
-            <m:sSubPr>
-              <m:ctrlPr>
-                <w:rPr>
-                  <w:rFonts w:ascii="Cambria Math" w:hAnsi="Cambria Math"/>
-                  <w:i/>
-                </w:rPr>
-              </m:ctrlPr>
-            </m:sSubPr>
-            <m:e>
-              <m:r>
-                <w:rPr>
-                  <w:rFonts w:ascii="Cambria Math" w:hAnsi="Cambria Math"/>
-                </w:rPr>
-                <m:t>R</m:t>
-              </m:r>
-            </m:e>
-            <m:sub>
-              <m:r>
-                <w:rPr>
-                  <w:rFonts w:ascii="Cambria Math" w:hAnsi="Cambria Math"/>
-                </w:rPr>
-                <m:t>gauge</m:t>
-              </m:r>
-            </m:sub>
-          </m:sSub>
-          <m:r>
-            <w:rPr>
-              <w:rFonts w:ascii="Cambria Math" w:hAnsi="Cambria Math"/>
-            </w:rPr>
-            <m:t>=strain gauge resistance</m:t>
-          </m:r>
-        </m:oMath>
-      </m:oMathPara>
-    </w:p>
-    <w:p>
-      <w:pPr>
-        <w:ind w:firstLine="0"/>
-        <w:rPr>
-          <w:rFonts w:eastAsiaTheme="minorEastAsia"/>
-        </w:rPr>
-      </w:pPr>
-      <m:oMathPara>
-        <m:oMath>
-          <m:sSub>
-            <m:sSubPr>
-              <m:ctrlPr>
-                <w:rPr>
-                  <w:rFonts w:ascii="Cambria Math" w:hAnsi="Cambria Math"/>
-                  <w:i/>
-                </w:rPr>
-              </m:ctrlPr>
-            </m:sSubPr>
-            <m:e>
-              <m:r>
-                <w:rPr>
-                  <w:rFonts w:ascii="Cambria Math" w:hAnsi="Cambria Math"/>
-                </w:rPr>
-                <m:t>R</m:t>
-              </m:r>
-            </m:e>
-            <m:sub>
-              <m:r>
-                <w:rPr>
-                  <w:rFonts w:ascii="Cambria Math" w:hAnsi="Cambria Math"/>
-                </w:rPr>
-                <m:t>bc</m:t>
-              </m:r>
-            </m:sub>
-          </m:sSub>
-          <m:r>
-            <w:rPr>
-              <w:rFonts w:ascii="Cambria Math" w:hAnsi="Cambria Math"/>
-            </w:rPr>
-            <m:t>=bridge completion resistor resistance</m:t>
-          </m:r>
-        </m:oMath>
-      </m:oMathPara>
-    </w:p>
-    <w:p>
-      <w:pPr>
-        <w:ind w:firstLine="0"/>
-        <w:rPr>
-          <w:rFonts w:eastAsiaTheme="minorEastAsia"/>
-        </w:rPr>
-      </w:pPr>
-      <m:oMathPara>
-        <m:oMath>
-          <m:sSub>
-            <m:sSubPr>
-              <m:ctrlPr>
-                <w:rPr>
-                  <w:rFonts w:ascii="Cambria Math" w:hAnsi="Cambria Math"/>
-                  <w:i/>
-                </w:rPr>
-              </m:ctrlPr>
-            </m:sSubPr>
-            <m:e>
-              <m:r>
-                <w:rPr>
-                  <w:rFonts w:ascii="Cambria Math" w:hAnsi="Cambria Math"/>
-                </w:rPr>
-                <m:t>R</m:t>
-              </m:r>
-            </m:e>
-            <m:sub>
-              <m:r>
-                <w:rPr>
-                  <w:rFonts w:ascii="Cambria Math" w:hAnsi="Cambria Math"/>
-                </w:rPr>
-                <m:t>gain</m:t>
-              </m:r>
-            </m:sub>
-          </m:sSub>
-          <m:r>
-            <w:rPr>
-              <w:rFonts w:ascii="Cambria Math" w:hAnsi="Cambria Math"/>
-            </w:rPr>
-            <m:t>=amplifier gain setting resistor resistance</m:t>
-          </m:r>
-        </m:oMath>
-      </m:oMathPara>
-    </w:p>
-    <w:p>
-      <w:pPr>
-        <w:ind w:firstLine="0"/>
-        <w:rPr>
-          <w:rFonts w:eastAsiaTheme="minorEastAsia"/>
-        </w:rPr>
-      </w:pPr>
-    </w:p>
-    <w:p>
-      <w:pPr>
-        <w:ind w:firstLine="0"/>
-        <w:rPr>
-          <w:rFonts w:eastAsiaTheme="minorEastAsia"/>
-        </w:rPr>
-      </w:pPr>
-      <m:oMathPara>
-        <m:oMath>
-          <m:sSub>
-            <m:sSubPr>
-              <m:ctrlPr>
-                <w:rPr>
-                  <w:rFonts w:ascii="Cambria Math" w:hAnsi="Cambria Math"/>
-                  <w:i/>
-                </w:rPr>
-              </m:ctrlPr>
-            </m:sSubPr>
-            <m:e>
-              <m:r>
-                <w:rPr>
-                  <w:rFonts w:ascii="Cambria Math" w:hAnsi="Cambria Math"/>
-                </w:rPr>
-                <m:t>V</m:t>
-              </m:r>
-            </m:e>
-            <m:sub>
-              <m:r>
-                <w:rPr>
-                  <w:rFonts w:ascii="Cambria Math" w:hAnsi="Cambria Math"/>
-                </w:rPr>
-                <m:t>exc</m:t>
-              </m:r>
-            </m:sub>
-          </m:sSub>
-          <m:r>
-            <w:rPr>
-              <w:rFonts w:ascii="Cambria Math" w:hAnsi="Cambria Math"/>
-            </w:rPr>
-            <m:t>=excitation/source voltage</m:t>
-          </m:r>
-        </m:oMath>
-      </m:oMathPara>
-    </w:p>
-    <w:p>
-      <w:pPr>
-        <w:ind w:firstLine="0"/>
-        <w:rPr>
-          <w:rFonts w:eastAsiaTheme="minorEastAsia"/>
-        </w:rPr>
-      </w:pPr>
-      <m:oMathPara>
-        <m:oMath>
-          <m:sSub>
-            <m:sSubPr>
-              <m:ctrlPr>
-                <w:rPr>
-                  <w:rFonts w:ascii="Cambria Math" w:hAnsi="Cambria Math"/>
-                  <w:i/>
-                </w:rPr>
-              </m:ctrlPr>
-            </m:sSubPr>
-            <m:e>
-              <m:r>
-                <w:rPr>
-                  <w:rFonts w:ascii="Cambria Math" w:hAnsi="Cambria Math"/>
-                </w:rPr>
-                <m:t>V</m:t>
-              </m:r>
-            </m:e>
-            <m:sub>
-              <m:r>
-                <w:rPr>
-                  <w:rFonts w:ascii="Cambria Math" w:hAnsi="Cambria Math"/>
-                </w:rPr>
-                <m:t>r</m:t>
-              </m:r>
-            </m:sub>
-          </m:sSub>
-          <m:r>
-            <w:rPr>
-              <w:rFonts w:ascii="Cambria Math" w:hAnsi="Cambria Math"/>
-            </w:rPr>
-            <m:t>=</m:t>
-          </m:r>
-          <m:f>
-            <m:fPr>
-              <m:ctrlPr>
-                <w:rPr>
-                  <w:rFonts w:ascii="Cambria Math" w:hAnsi="Cambria Math"/>
-                  <w:i/>
-                </w:rPr>
-              </m:ctrlPr>
-            </m:fPr>
-            <m:num>
-              <m:r>
-                <w:rPr>
-                  <w:rFonts w:ascii="Cambria Math" w:hAnsi="Cambria Math"/>
-                </w:rPr>
-                <m:t xml:space="preserve">change in </m:t>
-              </m:r>
-              <m:sSub>
-                <m:sSubPr>
-                  <m:ctrlPr>
-                    <w:rPr>
-                      <w:rFonts w:ascii="Cambria Math" w:hAnsi="Cambria Math"/>
-                      <w:i/>
-                    </w:rPr>
-                  </m:ctrlPr>
-                </m:sSubPr>
-                <m:e>
-                  <m:r>
-                    <w:rPr>
-                      <w:rFonts w:ascii="Cambria Math" w:hAnsi="Cambria Math"/>
-                    </w:rPr>
-                    <m:t>V</m:t>
-                  </m:r>
-                </m:e>
-                <m:sub>
-                  <m:r>
-                    <w:rPr>
-                      <w:rFonts w:ascii="Cambria Math" w:hAnsi="Cambria Math"/>
-                    </w:rPr>
-                    <m:t>out</m:t>
-                  </m:r>
-                </m:sub>
-              </m:sSub>
-            </m:num>
-            <m:den>
-              <m:r>
-                <w:rPr>
-                  <w:rFonts w:ascii="Cambria Math" w:hAnsi="Cambria Math"/>
-                </w:rPr>
-                <m:t>volt of excitation</m:t>
-              </m:r>
-            </m:den>
-          </m:f>
-        </m:oMath>
-      </m:oMathPara>
-    </w:p>
-    <w:p>
-      <w:pPr>
-        <w:ind w:firstLine="0"/>
-        <w:rPr>
-          <w:rFonts w:eastAsiaTheme="minorEastAsia"/>
-        </w:rPr>
-      </w:pPr>
-      <m:oMathPara>
-        <m:oMath>
-          <m:r>
-            <w:rPr>
-              <w:rFonts w:ascii="Cambria Math" w:eastAsiaTheme="minorEastAsia" w:hAnsi="Cambria Math"/>
-            </w:rPr>
-            <m:t>G=instrumentation amplifier gain</m:t>
-          </m:r>
-        </m:oMath>
-      </m:oMathPara>
-    </w:p>
+    <w:tbl>
+      <w:tblPr>
+        <w:tblStyle w:val="TableGrid"/>
+        <w:tblW w:w="0" w:type="auto"/>
+        <w:jc w:val="center"/>
+        <w:tblLook w:val="04A0" w:firstRow="1" w:lastRow="0" w:firstColumn="1" w:lastColumn="0" w:noHBand="0" w:noVBand="1"/>
+      </w:tblPr>
+      <w:tblGrid>
+        <w:gridCol w:w="4159"/>
+        <w:gridCol w:w="4159"/>
+      </w:tblGrid>
+      <w:tr>
+        <w:trPr>
+          <w:trHeight w:val="290"/>
+          <w:jc w:val="center"/>
+        </w:trPr>
+        <w:tc>
+          <w:tcPr>
+            <w:tcW w:w="4159" w:type="dxa"/>
+          </w:tcPr>
+          <w:p>
+            <w:pPr>
+              <w:ind w:firstLine="0"/>
+              <w:jc w:val="center"/>
+              <w:rPr>
+                <w:b/>
+                <w:bCs/>
+              </w:rPr>
+            </w:pPr>
+            <w:r>
+              <w:rPr>
+                <w:b/>
+                <w:bCs/>
+              </w:rPr>
+              <w:t>Formula</w:t>
+            </w:r>
+          </w:p>
+        </w:tc>
+        <w:tc>
+          <w:tcPr>
+            <w:tcW w:w="4159" w:type="dxa"/>
+          </w:tcPr>
+          <w:p>
+            <w:pPr>
+              <w:ind w:firstLine="0"/>
+              <w:jc w:val="center"/>
+              <w:rPr>
+                <w:b/>
+                <w:bCs/>
+              </w:rPr>
+            </w:pPr>
+            <w:r>
+              <w:rPr>
+                <w:b/>
+                <w:bCs/>
+              </w:rPr>
+              <w:t>Description</w:t>
+            </w:r>
+          </w:p>
+        </w:tc>
+      </w:tr>
+      <w:tr>
+        <w:trPr>
+          <w:trHeight w:val="584"/>
+          <w:jc w:val="center"/>
+        </w:trPr>
+        <w:tc>
+          <w:tcPr>
+            <w:tcW w:w="4159" w:type="dxa"/>
+          </w:tcPr>
+          <w:p>
+            <w:pPr>
+              <w:ind w:firstLine="0"/>
+            </w:pPr>
+            <m:oMathPara>
+              <m:oMath>
+                <m:r>
+                  <w:rPr>
+                    <w:rFonts w:ascii="Cambria Math" w:hAnsi="Cambria Math"/>
+                  </w:rPr>
+                  <m:t>GF=</m:t>
+                </m:r>
+                <m:f>
+                  <m:fPr>
+                    <m:ctrlPr>
+                      <w:rPr>
+                        <w:rFonts w:ascii="Cambria Math" w:hAnsi="Cambria Math"/>
+                        <w:i/>
+                      </w:rPr>
+                    </m:ctrlPr>
+                  </m:fPr>
+                  <m:num>
+                    <m:r>
+                      <w:rPr>
+                        <w:rFonts w:ascii="Cambria Math" w:hAnsi="Cambria Math"/>
+                      </w:rPr>
+                      <m:t>∆R/R</m:t>
+                    </m:r>
+                  </m:num>
+                  <m:den>
+                    <m:r>
+                      <w:rPr>
+                        <w:rFonts w:ascii="Cambria Math" w:hAnsi="Cambria Math"/>
+                      </w:rPr>
+                      <m:t>∆L/L</m:t>
+                    </m:r>
+                  </m:den>
+                </m:f>
+                <m:r>
+                  <w:rPr>
+                    <w:rFonts w:ascii="Cambria Math" w:hAnsi="Cambria Math"/>
+                  </w:rPr>
+                  <m:t>=</m:t>
+                </m:r>
+                <m:f>
+                  <m:fPr>
+                    <m:ctrlPr>
+                      <w:rPr>
+                        <w:rFonts w:ascii="Cambria Math" w:hAnsi="Cambria Math"/>
+                        <w:i/>
+                      </w:rPr>
+                    </m:ctrlPr>
+                  </m:fPr>
+                  <m:num>
+                    <m:r>
+                      <w:rPr>
+                        <w:rFonts w:ascii="Cambria Math" w:hAnsi="Cambria Math"/>
+                      </w:rPr>
+                      <m:t>∆R/R</m:t>
+                    </m:r>
+                  </m:num>
+                  <m:den>
+                    <m:r>
+                      <w:rPr>
+                        <w:rFonts w:ascii="Cambria Math" w:hAnsi="Cambria Math"/>
+                      </w:rPr>
+                      <m:t>ε</m:t>
+                    </m:r>
+                  </m:den>
+                </m:f>
+              </m:oMath>
+            </m:oMathPara>
+          </w:p>
+        </w:tc>
+        <w:tc>
+          <w:tcPr>
+            <w:tcW w:w="4159" w:type="dxa"/>
+          </w:tcPr>
+          <w:p>
+            <w:pPr>
+              <w:ind w:firstLine="0"/>
+            </w:pPr>
+            <w:r>
+              <w:t>Gauge factor</w:t>
+            </w:r>
+          </w:p>
+        </w:tc>
+      </w:tr>
+      <w:tr>
+        <w:trPr>
+          <w:trHeight w:val="533"/>
+          <w:jc w:val="center"/>
+        </w:trPr>
+        <w:tc>
+          <w:tcPr>
+            <w:tcW w:w="4159" w:type="dxa"/>
+          </w:tcPr>
+          <w:p>
+            <w:pPr>
+              <w:ind w:firstLine="0"/>
+            </w:pPr>
+            <m:oMathPara>
+              <m:oMath>
+                <m:f>
+                  <m:fPr>
+                    <m:ctrlPr>
+                      <w:rPr>
+                        <w:rFonts w:ascii="Cambria Math" w:hAnsi="Cambria Math"/>
+                        <w:i/>
+                      </w:rPr>
+                    </m:ctrlPr>
+                  </m:fPr>
+                  <m:num>
+                    <m:r>
+                      <w:rPr>
+                        <w:rFonts w:ascii="Cambria Math" w:hAnsi="Cambria Math"/>
+                      </w:rPr>
+                      <m:t>∆R</m:t>
+                    </m:r>
+                  </m:num>
+                  <m:den>
+                    <m:r>
+                      <w:rPr>
+                        <w:rFonts w:ascii="Cambria Math" w:hAnsi="Cambria Math"/>
+                      </w:rPr>
+                      <m:t>R</m:t>
+                    </m:r>
+                  </m:den>
+                </m:f>
+              </m:oMath>
+            </m:oMathPara>
+          </w:p>
+        </w:tc>
+        <w:tc>
+          <w:tcPr>
+            <w:tcW w:w="4159" w:type="dxa"/>
+          </w:tcPr>
+          <w:p>
+            <w:pPr>
+              <w:ind w:firstLine="0"/>
+            </w:pPr>
+            <w:r>
+              <w:t>Fractional change in resistance</w:t>
+            </w:r>
+          </w:p>
+        </w:tc>
+      </w:tr>
+      <w:tr>
+        <w:trPr>
+          <w:trHeight w:val="533"/>
+          <w:jc w:val="center"/>
+        </w:trPr>
+        <w:tc>
+          <w:tcPr>
+            <w:tcW w:w="4159" w:type="dxa"/>
+          </w:tcPr>
+          <w:p>
+            <w:pPr>
+              <w:ind w:firstLine="0"/>
+            </w:pPr>
+            <m:oMathPara>
+              <m:oMath>
+                <m:f>
+                  <m:fPr>
+                    <m:ctrlPr>
+                      <w:rPr>
+                        <w:rFonts w:ascii="Cambria Math" w:hAnsi="Cambria Math"/>
+                        <w:i/>
+                      </w:rPr>
+                    </m:ctrlPr>
+                  </m:fPr>
+                  <m:num>
+                    <m:r>
+                      <w:rPr>
+                        <w:rFonts w:ascii="Cambria Math" w:hAnsi="Cambria Math"/>
+                      </w:rPr>
+                      <m:t>∆L</m:t>
+                    </m:r>
+                  </m:num>
+                  <m:den>
+                    <m:r>
+                      <w:rPr>
+                        <w:rFonts w:ascii="Cambria Math" w:hAnsi="Cambria Math"/>
+                      </w:rPr>
+                      <m:t>L</m:t>
+                    </m:r>
+                  </m:den>
+                </m:f>
+                <m:r>
+                  <w:rPr>
+                    <w:rFonts w:ascii="Cambria Math" w:hAnsi="Cambria Math"/>
+                  </w:rPr>
+                  <m:t>=ε</m:t>
+                </m:r>
+              </m:oMath>
+            </m:oMathPara>
+          </w:p>
+        </w:tc>
+        <w:tc>
+          <w:tcPr>
+            <w:tcW w:w="4159" w:type="dxa"/>
+          </w:tcPr>
+          <w:p>
+            <w:pPr>
+              <w:ind w:firstLine="0"/>
+            </w:pPr>
+            <w:r>
+              <w:t>Strain (fractional change in length)</w:t>
+            </w:r>
+          </w:p>
+        </w:tc>
+      </w:tr>
+      <w:tr>
+        <w:trPr>
+          <w:trHeight w:val="306"/>
+          <w:jc w:val="center"/>
+        </w:trPr>
+        <w:tc>
+          <w:tcPr>
+            <w:tcW w:w="4159" w:type="dxa"/>
+          </w:tcPr>
+          <w:p>
+            <w:pPr>
+              <w:ind w:firstLine="0"/>
+            </w:pPr>
+            <m:oMathPara>
+              <m:oMath>
+                <m:sSub>
+                  <m:sSubPr>
+                    <m:ctrlPr>
+                      <w:rPr>
+                        <w:rFonts w:ascii="Cambria Math" w:hAnsi="Cambria Math"/>
+                        <w:i/>
+                      </w:rPr>
+                    </m:ctrlPr>
+                  </m:sSubPr>
+                  <m:e>
+                    <m:r>
+                      <w:rPr>
+                        <w:rFonts w:ascii="Cambria Math" w:hAnsi="Cambria Math"/>
+                      </w:rPr>
+                      <m:t>R</m:t>
+                    </m:r>
+                  </m:e>
+                  <m:sub>
+                    <m:r>
+                      <w:rPr>
+                        <w:rFonts w:ascii="Cambria Math" w:hAnsi="Cambria Math"/>
+                      </w:rPr>
+                      <m:t>gauge</m:t>
+                    </m:r>
+                  </m:sub>
+                </m:sSub>
+              </m:oMath>
+            </m:oMathPara>
+          </w:p>
+        </w:tc>
+        <w:tc>
+          <w:tcPr>
+            <w:tcW w:w="4159" w:type="dxa"/>
+          </w:tcPr>
+          <w:p>
+            <w:pPr>
+              <w:ind w:firstLine="0"/>
+            </w:pPr>
+            <w:r>
+              <w:t>Strain gauge resistance</w:t>
+            </w:r>
+          </w:p>
+        </w:tc>
+      </w:tr>
+      <w:tr>
+        <w:trPr>
+          <w:trHeight w:val="284"/>
+          <w:jc w:val="center"/>
+        </w:trPr>
+        <w:tc>
+          <w:tcPr>
+            <w:tcW w:w="4159" w:type="dxa"/>
+          </w:tcPr>
+          <w:p>
+            <w:pPr>
+              <w:ind w:firstLine="0"/>
+            </w:pPr>
+            <m:oMathPara>
+              <m:oMath>
+                <m:sSub>
+                  <m:sSubPr>
+                    <m:ctrlPr>
+                      <w:rPr>
+                        <w:rFonts w:ascii="Cambria Math" w:hAnsi="Cambria Math"/>
+                        <w:i/>
+                      </w:rPr>
+                    </m:ctrlPr>
+                  </m:sSubPr>
+                  <m:e>
+                    <m:r>
+                      <w:rPr>
+                        <w:rFonts w:ascii="Cambria Math" w:hAnsi="Cambria Math"/>
+                      </w:rPr>
+                      <m:t>R</m:t>
+                    </m:r>
+                  </m:e>
+                  <m:sub>
+                    <m:r>
+                      <w:rPr>
+                        <w:rFonts w:ascii="Cambria Math" w:hAnsi="Cambria Math"/>
+                      </w:rPr>
+                      <m:t>bc</m:t>
+                    </m:r>
+                  </m:sub>
+                </m:sSub>
+              </m:oMath>
+            </m:oMathPara>
+          </w:p>
+        </w:tc>
+        <w:tc>
+          <w:tcPr>
+            <w:tcW w:w="4159" w:type="dxa"/>
+          </w:tcPr>
+          <w:p>
+            <w:pPr>
+              <w:ind w:firstLine="0"/>
+            </w:pPr>
+            <w:r>
+              <w:t>B</w:t>
+            </w:r>
+            <w:r>
+              <w:t>ridge completion resistor resistance</w:t>
+            </w:r>
+          </w:p>
+        </w:tc>
+      </w:tr>
+      <w:tr>
+        <w:trPr>
+          <w:trHeight w:val="306"/>
+          <w:jc w:val="center"/>
+        </w:trPr>
+        <w:tc>
+          <w:tcPr>
+            <w:tcW w:w="4159" w:type="dxa"/>
+          </w:tcPr>
+          <w:p>
+            <w:pPr>
+              <w:ind w:firstLine="0"/>
+            </w:pPr>
+            <m:oMathPara>
+              <m:oMath>
+                <m:sSub>
+                  <m:sSubPr>
+                    <m:ctrlPr>
+                      <w:rPr>
+                        <w:rFonts w:ascii="Cambria Math" w:hAnsi="Cambria Math"/>
+                        <w:i/>
+                      </w:rPr>
+                    </m:ctrlPr>
+                  </m:sSubPr>
+                  <m:e>
+                    <m:r>
+                      <w:rPr>
+                        <w:rFonts w:ascii="Cambria Math" w:hAnsi="Cambria Math"/>
+                      </w:rPr>
+                      <m:t>R</m:t>
+                    </m:r>
+                  </m:e>
+                  <m:sub>
+                    <m:r>
+                      <w:rPr>
+                        <w:rFonts w:ascii="Cambria Math" w:hAnsi="Cambria Math"/>
+                      </w:rPr>
+                      <m:t>gain</m:t>
+                    </m:r>
+                  </m:sub>
+                </m:sSub>
+              </m:oMath>
+            </m:oMathPara>
+          </w:p>
+        </w:tc>
+        <w:tc>
+          <w:tcPr>
+            <w:tcW w:w="4159" w:type="dxa"/>
+          </w:tcPr>
+          <w:p>
+            <w:pPr>
+              <w:ind w:firstLine="0"/>
+            </w:pPr>
+            <w:r>
+              <w:t>A</w:t>
+            </w:r>
+            <w:r>
+              <w:t>mplifier gain setting resistor resistance</w:t>
+            </w:r>
+          </w:p>
+        </w:tc>
+      </w:tr>
+      <w:tr>
+        <w:trPr>
+          <w:trHeight w:val="290"/>
+          <w:jc w:val="center"/>
+        </w:trPr>
+        <w:tc>
+          <w:tcPr>
+            <w:tcW w:w="4159" w:type="dxa"/>
+          </w:tcPr>
+          <w:p>
+            <w:pPr>
+              <w:ind w:firstLine="0"/>
+              <w:rPr>
+                <w:rFonts w:ascii="Calibri" w:eastAsia="Calibri" w:hAnsi="Calibri" w:cs="Times New Roman"/>
+              </w:rPr>
+            </w:pPr>
+            <m:oMathPara>
+              <m:oMath>
+                <m:sSub>
+                  <m:sSubPr>
+                    <m:ctrlPr>
+                      <w:rPr>
+                        <w:rFonts w:ascii="Cambria Math" w:hAnsi="Cambria Math"/>
+                        <w:i/>
+                      </w:rPr>
+                    </m:ctrlPr>
+                  </m:sSubPr>
+                  <m:e>
+                    <m:r>
+                      <w:rPr>
+                        <w:rFonts w:ascii="Cambria Math" w:hAnsi="Cambria Math"/>
+                      </w:rPr>
+                      <m:t>V</m:t>
+                    </m:r>
+                  </m:e>
+                  <m:sub>
+                    <m:r>
+                      <w:rPr>
+                        <w:rFonts w:ascii="Cambria Math" w:hAnsi="Cambria Math"/>
+                      </w:rPr>
+                      <m:t>exc</m:t>
+                    </m:r>
+                  </m:sub>
+                </m:sSub>
+                <m:r>
+                  <w:rPr>
+                    <w:rFonts w:ascii="Cambria Math" w:hAnsi="Cambria Math"/>
+                  </w:rPr>
+                  <m:t>=5V</m:t>
+                </m:r>
+              </m:oMath>
+            </m:oMathPara>
+          </w:p>
+        </w:tc>
+        <w:tc>
+          <w:tcPr>
+            <w:tcW w:w="4159" w:type="dxa"/>
+          </w:tcPr>
+          <w:p>
+            <w:pPr>
+              <w:ind w:firstLine="0"/>
+            </w:pPr>
+            <w:r>
+              <w:t>E</w:t>
+            </w:r>
+            <w:r>
+              <w:t>xcitation/source voltage</w:t>
+            </w:r>
+          </w:p>
+        </w:tc>
+      </w:tr>
+      <w:tr>
+        <w:trPr>
+          <w:trHeight w:val="596"/>
+          <w:jc w:val="center"/>
+        </w:trPr>
+        <w:tc>
+          <w:tcPr>
+            <w:tcW w:w="4159" w:type="dxa"/>
+          </w:tcPr>
+          <w:p>
+            <w:pPr>
+              <w:ind w:firstLine="0"/>
+              <w:rPr>
+                <w:rFonts w:ascii="Calibri" w:eastAsia="Calibri" w:hAnsi="Calibri" w:cs="Times New Roman"/>
+              </w:rPr>
+            </w:pPr>
+            <m:oMathPara>
+              <m:oMath>
+                <m:sSub>
+                  <m:sSubPr>
+                    <m:ctrlPr>
+                      <w:rPr>
+                        <w:rFonts w:ascii="Cambria Math" w:hAnsi="Cambria Math"/>
+                        <w:i/>
+                      </w:rPr>
+                    </m:ctrlPr>
+                  </m:sSubPr>
+                  <m:e>
+                    <m:r>
+                      <w:rPr>
+                        <w:rFonts w:ascii="Cambria Math" w:hAnsi="Cambria Math"/>
+                      </w:rPr>
+                      <m:t>V</m:t>
+                    </m:r>
+                  </m:e>
+                  <m:sub>
+                    <m:r>
+                      <w:rPr>
+                        <w:rFonts w:ascii="Cambria Math" w:hAnsi="Cambria Math"/>
+                      </w:rPr>
+                      <m:t>r</m:t>
+                    </m:r>
+                  </m:sub>
+                </m:sSub>
+                <m:r>
+                  <w:rPr>
+                    <w:rFonts w:ascii="Cambria Math" w:eastAsia="Calibri" w:hAnsi="Cambria Math" w:cs="Times New Roman"/>
+                  </w:rPr>
+                  <m:t>=</m:t>
+                </m:r>
+                <m:f>
+                  <m:fPr>
+                    <m:ctrlPr>
+                      <w:rPr>
+                        <w:rFonts w:ascii="Cambria Math" w:hAnsi="Cambria Math"/>
+                        <w:i/>
+                      </w:rPr>
+                    </m:ctrlPr>
+                  </m:fPr>
+                  <m:num>
+                    <m:r>
+                      <w:rPr>
+                        <w:rFonts w:ascii="Cambria Math" w:hAnsi="Cambria Math"/>
+                      </w:rPr>
+                      <m:t xml:space="preserve">change in </m:t>
+                    </m:r>
+                    <m:sSub>
+                      <m:sSubPr>
+                        <m:ctrlPr>
+                          <w:rPr>
+                            <w:rFonts w:ascii="Cambria Math" w:hAnsi="Cambria Math"/>
+                            <w:i/>
+                          </w:rPr>
+                        </m:ctrlPr>
+                      </m:sSubPr>
+                      <m:e>
+                        <m:r>
+                          <w:rPr>
+                            <w:rFonts w:ascii="Cambria Math" w:hAnsi="Cambria Math"/>
+                          </w:rPr>
+                          <m:t>V</m:t>
+                        </m:r>
+                      </m:e>
+                      <m:sub>
+                        <m:r>
+                          <w:rPr>
+                            <w:rFonts w:ascii="Cambria Math" w:hAnsi="Cambria Math"/>
+                          </w:rPr>
+                          <m:t>diff</m:t>
+                        </m:r>
+                      </m:sub>
+                    </m:sSub>
+                  </m:num>
+                  <m:den>
+                    <m:r>
+                      <w:rPr>
+                        <w:rFonts w:ascii="Cambria Math" w:hAnsi="Cambria Math"/>
+                      </w:rPr>
+                      <m:t>volt of excitation</m:t>
+                    </m:r>
+                  </m:den>
+                </m:f>
+              </m:oMath>
+            </m:oMathPara>
+          </w:p>
+        </w:tc>
+        <w:tc>
+          <w:tcPr>
+            <w:tcW w:w="4159" w:type="dxa"/>
+          </w:tcPr>
+          <w:p>
+            <w:pPr>
+              <w:ind w:firstLine="0"/>
+            </w:pPr>
+            <w:r>
+              <w:t>Load cell or strain gauge electrical output ratio</w:t>
+            </w:r>
+          </w:p>
+        </w:tc>
+      </w:tr>
+      <w:tr>
+        <w:trPr>
+          <w:trHeight w:val="300"/>
+          <w:jc w:val="center"/>
+        </w:trPr>
+        <w:tc>
+          <w:tcPr>
+            <w:tcW w:w="4159" w:type="dxa"/>
+          </w:tcPr>
+          <w:p>
+            <w:pPr>
+              <w:ind w:firstLine="0"/>
+              <w:rPr>
+                <w:rFonts w:ascii="Calibri" w:eastAsia="Calibri" w:hAnsi="Calibri" w:cs="Times New Roman"/>
+              </w:rPr>
+            </w:pPr>
+            <m:oMathPara>
+              <m:oMath>
+                <m:sSub>
+                  <m:sSubPr>
+                    <m:ctrlPr>
+                      <w:rPr>
+                        <w:rFonts w:ascii="Cambria Math" w:eastAsiaTheme="minorEastAsia" w:hAnsi="Cambria Math"/>
+                        <w:i/>
+                      </w:rPr>
+                    </m:ctrlPr>
+                  </m:sSubPr>
+                  <m:e>
+                    <m:r>
+                      <w:rPr>
+                        <w:rFonts w:ascii="Cambria Math" w:eastAsiaTheme="minorEastAsia" w:hAnsi="Cambria Math"/>
+                      </w:rPr>
+                      <m:t>V</m:t>
+                    </m:r>
+                  </m:e>
+                  <m:sub>
+                    <m:r>
+                      <w:rPr>
+                        <w:rFonts w:ascii="Cambria Math" w:eastAsiaTheme="minorEastAsia" w:hAnsi="Cambria Math"/>
+                      </w:rPr>
+                      <m:t>offset</m:t>
+                    </m:r>
+                  </m:sub>
+                </m:sSub>
+                <m:r>
+                  <w:rPr>
+                    <w:rFonts w:ascii="Cambria Math" w:eastAsiaTheme="minorEastAsia" w:hAnsi="Cambria Math"/>
+                  </w:rPr>
+                  <m:t>=2.5V</m:t>
+                </m:r>
+              </m:oMath>
+            </m:oMathPara>
+          </w:p>
+        </w:tc>
+        <w:tc>
+          <w:tcPr>
+            <w:tcW w:w="4159" w:type="dxa"/>
+          </w:tcPr>
+          <w:p>
+            <w:pPr>
+              <w:ind w:firstLine="0"/>
+            </w:pPr>
+            <w:r>
+              <w:t>I</w:t>
+            </w:r>
+            <w:r>
+              <w:t>nstrumentation amplifier voltage offset</w:t>
+            </w:r>
+          </w:p>
+        </w:tc>
+      </w:tr>
+      <w:tr>
+        <w:trPr>
+          <w:trHeight w:val="631"/>
+          <w:jc w:val="center"/>
+        </w:trPr>
+        <w:tc>
+          <w:tcPr>
+            <w:tcW w:w="4159" w:type="dxa"/>
+          </w:tcPr>
+          <w:p>
+            <w:pPr>
+              <w:ind w:firstLine="0"/>
+              <w:rPr>
+                <w:rFonts w:ascii="Calibri" w:eastAsia="Calibri" w:hAnsi="Calibri" w:cs="Times New Roman"/>
+              </w:rPr>
+            </w:pPr>
+            <m:oMathPara>
+              <m:oMath>
+                <m:r>
+                  <w:rPr>
+                    <w:rFonts w:ascii="Cambria Math" w:eastAsiaTheme="minorEastAsia" w:hAnsi="Cambria Math"/>
+                  </w:rPr>
+                  <m:t>G=</m:t>
+                </m:r>
+                <m:f>
+                  <m:fPr>
+                    <m:ctrlPr>
+                      <w:rPr>
+                        <w:rFonts w:ascii="Cambria Math" w:eastAsiaTheme="minorEastAsia" w:hAnsi="Cambria Math"/>
+                        <w:i/>
+                      </w:rPr>
+                    </m:ctrlPr>
+                  </m:fPr>
+                  <m:num>
+                    <m:r>
+                      <w:rPr>
+                        <w:rFonts w:ascii="Cambria Math" w:eastAsiaTheme="minorEastAsia" w:hAnsi="Cambria Math"/>
+                      </w:rPr>
+                      <m:t>49.4k+</m:t>
+                    </m:r>
+                    <m:sSub>
+                      <m:sSubPr>
+                        <m:ctrlPr>
+                          <w:rPr>
+                            <w:rFonts w:ascii="Cambria Math" w:eastAsiaTheme="minorEastAsia" w:hAnsi="Cambria Math"/>
+                            <w:i/>
+                          </w:rPr>
+                        </m:ctrlPr>
+                      </m:sSubPr>
+                      <m:e>
+                        <m:r>
+                          <w:rPr>
+                            <w:rFonts w:ascii="Cambria Math" w:eastAsiaTheme="minorEastAsia" w:hAnsi="Cambria Math"/>
+                          </w:rPr>
+                          <m:t>R</m:t>
+                        </m:r>
+                      </m:e>
+                      <m:sub>
+                        <m:r>
+                          <w:rPr>
+                            <w:rFonts w:ascii="Cambria Math" w:eastAsiaTheme="minorEastAsia" w:hAnsi="Cambria Math"/>
+                          </w:rPr>
+                          <m:t>gain</m:t>
+                        </m:r>
+                      </m:sub>
+                    </m:sSub>
+                  </m:num>
+                  <m:den>
+                    <m:sSub>
+                      <m:sSubPr>
+                        <m:ctrlPr>
+                          <w:rPr>
+                            <w:rFonts w:ascii="Cambria Math" w:eastAsiaTheme="minorEastAsia" w:hAnsi="Cambria Math"/>
+                            <w:i/>
+                          </w:rPr>
+                        </m:ctrlPr>
+                      </m:sSubPr>
+                      <m:e>
+                        <m:r>
+                          <w:rPr>
+                            <w:rFonts w:ascii="Cambria Math" w:eastAsiaTheme="minorEastAsia" w:hAnsi="Cambria Math"/>
+                          </w:rPr>
+                          <m:t>R</m:t>
+                        </m:r>
+                      </m:e>
+                      <m:sub>
+                        <m:r>
+                          <w:rPr>
+                            <w:rFonts w:ascii="Cambria Math" w:eastAsiaTheme="minorEastAsia" w:hAnsi="Cambria Math"/>
+                          </w:rPr>
+                          <m:t>gain</m:t>
+                        </m:r>
+                      </m:sub>
+                    </m:sSub>
+                  </m:den>
+                </m:f>
+              </m:oMath>
+            </m:oMathPara>
+          </w:p>
+        </w:tc>
+        <w:tc>
+          <w:tcPr>
+            <w:tcW w:w="4159" w:type="dxa"/>
+          </w:tcPr>
+          <w:p>
+            <w:pPr>
+              <w:ind w:firstLine="0"/>
+              <w:rPr>
+                <w:rFonts w:ascii="Calibri" w:eastAsia="Calibri" w:hAnsi="Calibri" w:cs="Times New Roman"/>
+              </w:rPr>
+            </w:pPr>
+            <w:r>
+              <w:rPr>
+                <w:rFonts w:ascii="Calibri" w:eastAsia="Calibri" w:hAnsi="Calibri" w:cs="Times New Roman"/>
+              </w:rPr>
+              <w:t>I</w:t>
+            </w:r>
+            <w:r>
+              <w:rPr>
+                <w:rFonts w:ascii="Calibri" w:eastAsia="Calibri" w:hAnsi="Calibri" w:cs="Times New Roman"/>
+              </w:rPr>
+              <w:t>nstrumentation amplifier gain</w:t>
+            </w:r>
+          </w:p>
+        </w:tc>
+      </w:tr>
+      <w:tr>
+        <w:trPr>
+          <w:trHeight w:val="324"/>
+          <w:jc w:val="center"/>
+        </w:trPr>
+        <w:tc>
+          <w:tcPr>
+            <w:tcW w:w="4159" w:type="dxa"/>
+          </w:tcPr>
+          <w:p>
+            <w:pPr>
+              <w:ind w:firstLine="0"/>
+              <w:rPr>
+                <w:rFonts w:ascii="Calibri" w:eastAsia="Calibri" w:hAnsi="Calibri" w:cs="Times New Roman"/>
+              </w:rPr>
+            </w:pPr>
+            <m:oMathPara>
+              <m:oMath>
+                <m:sSub>
+                  <m:sSubPr>
+                    <m:ctrlPr>
+                      <w:rPr>
+                        <w:rFonts w:ascii="Cambria Math" w:hAnsi="Cambria Math"/>
+                        <w:i/>
+                      </w:rPr>
+                    </m:ctrlPr>
+                  </m:sSubPr>
+                  <m:e>
+                    <m:r>
+                      <w:rPr>
+                        <w:rFonts w:ascii="Cambria Math" w:hAnsi="Cambria Math"/>
+                      </w:rPr>
+                      <m:t>V</m:t>
+                    </m:r>
+                  </m:e>
+                  <m:sub>
+                    <m:r>
+                      <w:rPr>
+                        <w:rFonts w:ascii="Cambria Math" w:hAnsi="Cambria Math"/>
+                      </w:rPr>
+                      <m:t>out</m:t>
+                    </m:r>
+                  </m:sub>
+                </m:sSub>
+                <m:r>
+                  <w:rPr>
+                    <w:rFonts w:ascii="Cambria Math" w:hAnsi="Cambria Math"/>
+                  </w:rPr>
+                  <m:t>=G</m:t>
+                </m:r>
+                <m:d>
+                  <m:dPr>
+                    <m:ctrlPr>
+                      <w:rPr>
+                        <w:rFonts w:ascii="Cambria Math" w:hAnsi="Cambria Math"/>
+                        <w:i/>
+                      </w:rPr>
+                    </m:ctrlPr>
+                  </m:dPr>
+                  <m:e>
+                    <m:sSub>
+                      <m:sSubPr>
+                        <m:ctrlPr>
+                          <w:rPr>
+                            <w:rFonts w:ascii="Cambria Math" w:hAnsi="Cambria Math"/>
+                            <w:i/>
+                          </w:rPr>
+                        </m:ctrlPr>
+                      </m:sSubPr>
+                      <m:e>
+                        <m:r>
+                          <w:rPr>
+                            <w:rFonts w:ascii="Cambria Math" w:hAnsi="Cambria Math"/>
+                          </w:rPr>
+                          <m:t>V</m:t>
+                        </m:r>
+                      </m:e>
+                      <m:sub>
+                        <m:r>
+                          <w:rPr>
+                            <w:rFonts w:ascii="Cambria Math" w:hAnsi="Cambria Math"/>
+                          </w:rPr>
+                          <m:t>diff</m:t>
+                        </m:r>
+                      </m:sub>
+                    </m:sSub>
+                  </m:e>
+                </m:d>
+                <m:r>
+                  <w:rPr>
+                    <w:rFonts w:ascii="Cambria Math" w:hAnsi="Cambria Math"/>
+                  </w:rPr>
+                  <m:t>=G(</m:t>
+                </m:r>
+                <m:sSup>
+                  <m:sSupPr>
+                    <m:ctrlPr>
+                      <w:rPr>
+                        <w:rFonts w:ascii="Cambria Math" w:hAnsi="Cambria Math"/>
+                        <w:i/>
+                      </w:rPr>
+                    </m:ctrlPr>
+                  </m:sSupPr>
+                  <m:e>
+                    <m:r>
+                      <w:rPr>
+                        <w:rFonts w:ascii="Cambria Math" w:hAnsi="Cambria Math"/>
+                      </w:rPr>
+                      <m:t>V</m:t>
+                    </m:r>
+                  </m:e>
+                  <m:sup>
+                    <m:r>
+                      <w:rPr>
+                        <w:rFonts w:ascii="Cambria Math" w:hAnsi="Cambria Math"/>
+                      </w:rPr>
+                      <m:t>+</m:t>
+                    </m:r>
+                  </m:sup>
+                </m:sSup>
+                <m:r>
+                  <w:rPr>
+                    <w:rFonts w:ascii="Cambria Math" w:hAnsi="Cambria Math"/>
+                  </w:rPr>
+                  <m:t>-</m:t>
+                </m:r>
+                <m:sSup>
+                  <m:sSupPr>
+                    <m:ctrlPr>
+                      <w:rPr>
+                        <w:rFonts w:ascii="Cambria Math" w:hAnsi="Cambria Math"/>
+                        <w:i/>
+                      </w:rPr>
+                    </m:ctrlPr>
+                  </m:sSupPr>
+                  <m:e>
+                    <m:r>
+                      <w:rPr>
+                        <w:rFonts w:ascii="Cambria Math" w:hAnsi="Cambria Math"/>
+                      </w:rPr>
+                      <m:t>V</m:t>
+                    </m:r>
+                  </m:e>
+                  <m:sup>
+                    <m:r>
+                      <w:rPr>
+                        <w:rFonts w:ascii="Cambria Math" w:hAnsi="Cambria Math"/>
+                      </w:rPr>
+                      <m:t>-</m:t>
+                    </m:r>
+                  </m:sup>
+                </m:sSup>
+                <m:r>
+                  <w:rPr>
+                    <w:rFonts w:ascii="Cambria Math" w:hAnsi="Cambria Math"/>
+                  </w:rPr>
+                  <m:t>)</m:t>
+                </m:r>
+              </m:oMath>
+            </m:oMathPara>
+          </w:p>
+        </w:tc>
+        <w:tc>
+          <w:tcPr>
+            <w:tcW w:w="4159" w:type="dxa"/>
+          </w:tcPr>
+          <w:p>
+            <w:pPr>
+              <w:ind w:firstLine="0"/>
+            </w:pPr>
+            <w:r>
+              <w:t>Voltage output from strain gauge PCB</w:t>
+            </w:r>
+          </w:p>
+        </w:tc>
+      </w:tr>
+    </w:tbl>
     <w:p>
       <w:pPr>
         <w:ind w:firstLine="0"/>
@@ -5912,6 +6582,7 @@
     <w:p>
       <w:pPr>
         <w:ind w:firstLine="0"/>
+        <w:jc w:val="center"/>
         <w:rPr>
           <w:rFonts w:eastAsiaTheme="minorEastAsia"/>
         </w:rPr>
@@ -5996,82 +6667,6 @@
               <w:rFonts w:ascii="Cambria Math" w:hAnsi="Cambria Math"/>
             </w:rPr>
             <m:t>Ω</m:t>
-          </m:r>
-          <m:r>
-            <w:rPr>
-              <w:rFonts w:ascii="Cambria Math" w:hAnsi="Cambria Math"/>
-            </w:rPr>
-            <m:t xml:space="preserve">, </m:t>
-          </m:r>
-          <m:sSub>
-            <m:sSubPr>
-              <m:ctrlPr>
-                <w:rPr>
-                  <w:rFonts w:ascii="Cambria Math" w:hAnsi="Cambria Math"/>
-                  <w:i/>
-                </w:rPr>
-              </m:ctrlPr>
-            </m:sSubPr>
-            <m:e>
-              <m:r>
-                <w:rPr>
-                  <w:rFonts w:ascii="Cambria Math" w:hAnsi="Cambria Math"/>
-                </w:rPr>
-                <m:t>V</m:t>
-              </m:r>
-            </m:e>
-            <m:sub>
-              <m:r>
-                <w:rPr>
-                  <w:rFonts w:ascii="Cambria Math" w:hAnsi="Cambria Math"/>
-                </w:rPr>
-                <m:t>ADC</m:t>
-              </m:r>
-            </m:sub>
-          </m:sSub>
-          <m:r>
-            <w:rPr>
-              <w:rFonts w:ascii="Cambria Math" w:hAnsi="Cambria Math"/>
-            </w:rPr>
-            <m:t>=</m:t>
-          </m:r>
-          <m:sSub>
-            <m:sSubPr>
-              <m:ctrlPr>
-                <w:rPr>
-                  <w:rFonts w:ascii="Cambria Math" w:hAnsi="Cambria Math"/>
-                  <w:i/>
-                </w:rPr>
-              </m:ctrlPr>
-            </m:sSubPr>
-            <m:e>
-              <m:r>
-                <w:rPr>
-                  <w:rFonts w:ascii="Cambria Math" w:hAnsi="Cambria Math"/>
-                </w:rPr>
-                <m:t>V</m:t>
-              </m:r>
-            </m:e>
-            <m:sub>
-              <m:r>
-                <w:rPr>
-                  <w:rFonts w:ascii="Cambria Math" w:hAnsi="Cambria Math"/>
-                </w:rPr>
-                <m:t>exc</m:t>
-              </m:r>
-            </m:sub>
-          </m:sSub>
-          <m:r>
-            <w:rPr>
-              <w:rFonts w:ascii="Cambria Math" w:hAnsi="Cambria Math"/>
-            </w:rPr>
-            <m:t>=</m:t>
-          </m:r>
-          <m:r>
-            <w:rPr>
-              <w:rFonts w:ascii="Cambria Math" w:eastAsiaTheme="minorEastAsia" w:hAnsi="Cambria Math"/>
-            </w:rPr>
-            <m:t>5V</m:t>
           </m:r>
         </m:oMath>
       </m:oMathPara>
@@ -6952,7 +7547,7 @@
               <w:rPr>
                 <w:rFonts w:ascii="Cambria Math" w:hAnsi="Cambria Math"/>
               </w:rPr>
-              <m:t>out</m:t>
+              <m:t>diff</m:t>
             </m:r>
           </m:sub>
         </m:sSub>
@@ -7408,7 +8003,7 @@
               <w:rPr>
                 <w:rFonts w:ascii="Cambria Math" w:eastAsiaTheme="minorEastAsia" w:hAnsi="Cambria Math"/>
               </w:rPr>
-              <m:t>out</m:t>
+              <m:t>diff</m:t>
             </m:r>
           </m:sub>
         </m:sSub>
@@ -8042,7 +8637,13 @@
                 <w:rPr>
                   <w:rFonts w:ascii="Cambria Math" w:hAnsi="Cambria Math"/>
                 </w:rPr>
-                <m:t>raw,range</m:t>
+                <m:t>diff</m:t>
+              </m:r>
+              <m:r>
+                <w:rPr>
+                  <w:rFonts w:ascii="Cambria Math" w:hAnsi="Cambria Math"/>
+                </w:rPr>
+                <m:t>,range</m:t>
               </m:r>
             </m:sub>
           </m:sSub>
@@ -8285,15 +8886,6 @@
       </w:pPr>
       <m:oMathPara>
         <m:oMath>
-          <m:r>
-            <m:rPr>
-              <m:sty m:val="p"/>
-            </m:rPr>
-            <w:rPr>
-              <w:rFonts w:ascii="Cambria Math" w:hAnsi="Cambria Math"/>
-            </w:rPr>
-            <m:t>Δ</m:t>
-          </m:r>
           <m:sSub>
             <m:sSubPr>
               <m:ctrlPr>
@@ -8316,7 +8908,13 @@
                 <w:rPr>
                   <w:rFonts w:ascii="Cambria Math" w:hAnsi="Cambria Math"/>
                 </w:rPr>
-                <m:t>raw,max</m:t>
+                <m:t>diff</m:t>
+              </m:r>
+              <m:r>
+                <w:rPr>
+                  <w:rFonts w:ascii="Cambria Math" w:hAnsi="Cambria Math"/>
+                </w:rPr>
+                <m:t>,max</m:t>
               </m:r>
             </m:sub>
           </m:sSub>
@@ -8471,37 +9069,11 @@
               </m:ctrlPr>
             </m:fPr>
             <m:num>
-              <m:f>
-                <m:fPr>
-                  <m:ctrlPr>
-                    <w:rPr>
-                      <w:rFonts w:ascii="Cambria Math" w:hAnsi="Cambria Math"/>
-                      <w:i/>
-                    </w:rPr>
-                  </m:ctrlPr>
-                </m:fPr>
-                <m:num>
-                  <m:r>
-                    <w:rPr>
-                      <w:rFonts w:ascii="Cambria Math" w:hAnsi="Cambria Math"/>
-                    </w:rPr>
-                    <m:t>1</m:t>
-                  </m:r>
-                </m:num>
-                <m:den>
-                  <m:r>
-                    <w:rPr>
-                      <w:rFonts w:ascii="Cambria Math" w:hAnsi="Cambria Math"/>
-                    </w:rPr>
-                    <m:t>2</m:t>
-                  </m:r>
-                </m:den>
-              </m:f>
               <m:sSub>
                 <m:sSubPr>
                   <m:ctrlPr>
                     <w:rPr>
-                      <w:rFonts w:ascii="Cambria Math" w:hAnsi="Cambria Math"/>
+                      <w:rFonts w:ascii="Cambria Math" w:eastAsiaTheme="minorEastAsia" w:hAnsi="Cambria Math"/>
                       <w:i/>
                     </w:rPr>
                   </m:ctrlPr>
@@ -8509,7 +9081,7 @@
                 <m:e>
                   <m:r>
                     <w:rPr>
-                      <w:rFonts w:ascii="Cambria Math" w:hAnsi="Cambria Math"/>
+                      <w:rFonts w:ascii="Cambria Math" w:eastAsiaTheme="minorEastAsia" w:hAnsi="Cambria Math"/>
                     </w:rPr>
                     <m:t>V</m:t>
                   </m:r>
@@ -8517,9 +9089,9 @@
                 <m:sub>
                   <m:r>
                     <w:rPr>
-                      <w:rFonts w:ascii="Cambria Math" w:hAnsi="Cambria Math"/>
+                      <w:rFonts w:ascii="Cambria Math" w:eastAsiaTheme="minorEastAsia" w:hAnsi="Cambria Math"/>
                     </w:rPr>
-                    <m:t>ADC</m:t>
+                    <m:t>offset</m:t>
                   </m:r>
                 </m:sub>
               </m:sSub>
@@ -8553,7 +9125,13 @@
                     <w:rPr>
                       <w:rFonts w:ascii="Cambria Math" w:eastAsiaTheme="minorEastAsia" w:hAnsi="Cambria Math"/>
                     </w:rPr>
-                    <m:t>offset,max</m:t>
+                    <m:t>diff</m:t>
+                  </m:r>
+                  <m:r>
+                    <w:rPr>
+                      <w:rFonts w:ascii="Cambria Math" w:eastAsiaTheme="minorEastAsia" w:hAnsi="Cambria Math"/>
+                    </w:rPr>
+                    <m:t>,max</m:t>
                   </m:r>
                 </m:sub>
               </m:sSub>
@@ -8577,16 +9155,6 @@
       </w:pPr>
       <m:oMathPara>
         <m:oMath>
-          <m:r>
-            <m:rPr>
-              <m:sty m:val="p"/>
-            </m:rPr>
-            <w:rPr>
-              <w:rFonts w:ascii="Cambria Math" w:hAnsi="Cambria Math"/>
-            </w:rPr>
-            <w:lastRenderedPageBreak/>
-            <m:t>Δ</m:t>
-          </m:r>
           <m:sSub>
             <m:sSubPr>
               <m:ctrlPr>
@@ -8609,7 +9177,7 @@
                 <w:rPr>
                   <w:rFonts w:ascii="Cambria Math" w:hAnsi="Cambria Math"/>
                 </w:rPr>
-                <m:t>signal</m:t>
+                <m:t>out</m:t>
               </m:r>
             </m:sub>
           </m:sSub>
@@ -8637,14 +9205,43 @@
                 </w:rPr>
                 <m:t>G*</m:t>
               </m:r>
+              <m:sSub>
+                <m:sSubPr>
+                  <m:ctrlPr>
+                    <w:rPr>
+                      <w:rFonts w:ascii="Cambria Math" w:hAnsi="Cambria Math"/>
+                      <w:i/>
+                    </w:rPr>
+                  </m:ctrlPr>
+                </m:sSubPr>
+                <m:e>
+                  <m:r>
+                    <w:rPr>
+                      <w:rFonts w:ascii="Cambria Math" w:hAnsi="Cambria Math"/>
+                    </w:rPr>
+                    <m:t>V</m:t>
+                  </m:r>
+                </m:e>
+                <m:sub>
+                  <m:r>
+                    <w:rPr>
+                      <w:rFonts w:ascii="Cambria Math" w:hAnsi="Cambria Math"/>
+                    </w:rPr>
+                    <m:t>diff</m:t>
+                  </m:r>
+                  <m:r>
+                    <w:rPr>
+                      <w:rFonts w:ascii="Cambria Math" w:hAnsi="Cambria Math"/>
+                    </w:rPr>
+                    <m:t>,max</m:t>
+                  </m:r>
+                </m:sub>
+              </m:sSub>
               <m:r>
-                <m:rPr>
-                  <m:sty m:val="p"/>
-                </m:rPr>
                 <w:rPr>
                   <w:rFonts w:ascii="Cambria Math" w:hAnsi="Cambria Math"/>
                 </w:rPr>
-                <m:t>Δ</m:t>
+                <m:t>-</m:t>
               </m:r>
               <m:sSub>
                 <m:sSubPr>
@@ -8668,7 +9265,7 @@
                     <w:rPr>
                       <w:rFonts w:ascii="Cambria Math" w:hAnsi="Cambria Math"/>
                     </w:rPr>
-                    <m:t>raw,max</m:t>
+                    <m:t>offset</m:t>
                   </m:r>
                 </m:sub>
               </m:sSub>
@@ -8676,16 +9273,7 @@
                 <w:rPr>
                   <w:rFonts w:ascii="Cambria Math" w:hAnsi="Cambria Math"/>
                 </w:rPr>
-                <m:t>-2.5V, G*</m:t>
-              </m:r>
-              <m:r>
-                <m:rPr>
-                  <m:sty m:val="p"/>
-                </m:rPr>
-                <w:rPr>
-                  <w:rFonts w:ascii="Cambria Math" w:hAnsi="Cambria Math"/>
-                </w:rPr>
-                <m:t>Δ</m:t>
+                <m:t>, G*</m:t>
               </m:r>
               <m:sSub>
                 <m:sSubPr>
@@ -8709,7 +9297,13 @@
                     <w:rPr>
                       <w:rFonts w:ascii="Cambria Math" w:hAnsi="Cambria Math"/>
                     </w:rPr>
-                    <m:t>raw,max</m:t>
+                    <m:t>diff</m:t>
+                  </m:r>
+                  <m:r>
+                    <w:rPr>
+                      <w:rFonts w:ascii="Cambria Math" w:hAnsi="Cambria Math"/>
+                    </w:rPr>
+                    <m:t>,max</m:t>
                   </m:r>
                 </m:sub>
               </m:sSub>
@@ -8717,8 +9311,34 @@
                 <w:rPr>
                   <w:rFonts w:ascii="Cambria Math" w:hAnsi="Cambria Math"/>
                 </w:rPr>
-                <m:t>+2.5V</m:t>
+                <m:t>+</m:t>
               </m:r>
+              <m:sSub>
+                <m:sSubPr>
+                  <m:ctrlPr>
+                    <w:rPr>
+                      <w:rFonts w:ascii="Cambria Math" w:hAnsi="Cambria Math"/>
+                      <w:i/>
+                    </w:rPr>
+                  </m:ctrlPr>
+                </m:sSubPr>
+                <m:e>
+                  <m:r>
+                    <w:rPr>
+                      <w:rFonts w:ascii="Cambria Math" w:hAnsi="Cambria Math"/>
+                    </w:rPr>
+                    <m:t>V</m:t>
+                  </m:r>
+                </m:e>
+                <m:sub>
+                  <m:r>
+                    <w:rPr>
+                      <w:rFonts w:ascii="Cambria Math" w:hAnsi="Cambria Math"/>
+                    </w:rPr>
+                    <m:t>offset</m:t>
+                  </m:r>
+                </m:sub>
+              </m:sSub>
               <m:ctrlPr>
                 <w:rPr>
                   <w:rFonts w:ascii="Cambria Math" w:hAnsi="Cambria Math"/>
@@ -8911,11 +9531,687 @@
     </w:p>
     <w:p>
       <w:pPr>
+        <w:pStyle w:val="Heading3"/>
+        <w:rPr>
+          <w:rFonts w:eastAsiaTheme="minorEastAsia"/>
+        </w:rPr>
+      </w:pPr>
+      <w:r>
+        <w:rPr>
+          <w:rFonts w:eastAsiaTheme="minorEastAsia"/>
+        </w:rPr>
+        <w:t>LC103B-500</w:t>
+      </w:r>
+      <w:r>
+        <w:rPr>
+          <w:rFonts w:eastAsiaTheme="minorEastAsia"/>
+        </w:rPr>
+        <w:t xml:space="preserve"> Load Cell</w:t>
+      </w:r>
+    </w:p>
+    <w:p>
+      <w:pPr>
+        <w:ind w:firstLine="0"/>
+      </w:pPr>
+      <w:hyperlink r:id="rId25" w:history="1">
+        <w:r>
+          <w:rPr>
+            <w:rStyle w:val="Hyperlink"/>
+          </w:rPr>
+          <w:t>https://www.omega.com/en-us/force-strain-measurement/load-cells/p/LC103B</w:t>
+        </w:r>
+      </w:hyperlink>
+    </w:p>
+    <w:p/>
+    <w:p>
+      <w:r>
+        <w:t>For</w:t>
+      </w:r>
+      <w:r>
+        <w:t xml:space="preserve"> this 500lb load cell from Omega</w:t>
+      </w:r>
+      <w:r>
+        <w:t>,</w:t>
+      </w:r>
+      <w:r>
+        <w:t xml:space="preserve"> the electrical output </w:t>
+      </w:r>
+      <w:r>
+        <w:t xml:space="preserve">is </w:t>
+      </w:r>
+      <w:r>
+        <w:t xml:space="preserve">3mV/V. </w:t>
+      </w:r>
+      <w:r>
+        <w:t xml:space="preserve">For every 1V of the power supply voltage, the output range will increase by 3mV. </w:t>
+      </w:r>
+      <w:r>
+        <w:t>For the amplification board the input voltage is 5V, which means over the full-scale range of the output it will go from -15mV to 15mV (since it measures in both tension and compression).</w:t>
+      </w:r>
+      <w:r>
+        <w:t xml:space="preserve"> Therefore, we </w:t>
+      </w:r>
+      <w:r>
+        <w:t>must</w:t>
+      </w:r>
+      <w:r>
+        <w:t xml:space="preserve"> set the gain to stretch the range to 0V to 5V when offset by 2.5V.</w:t>
+      </w:r>
+    </w:p>
+    <w:p>
+      <w:pPr>
+        <w:rPr>
+          <w:rFonts w:eastAsiaTheme="minorEastAsia"/>
+        </w:rPr>
+      </w:pPr>
+      <m:oMath>
+        <m:sSub>
+          <m:sSubPr>
+            <m:ctrlPr>
+              <w:rPr>
+                <w:rFonts w:ascii="Cambria Math" w:hAnsi="Cambria Math"/>
+                <w:i/>
+              </w:rPr>
+            </m:ctrlPr>
+          </m:sSubPr>
+          <m:e>
+            <m:r>
+              <w:rPr>
+                <w:rFonts w:ascii="Cambria Math" w:hAnsi="Cambria Math"/>
+              </w:rPr>
+              <m:t>V</m:t>
+            </m:r>
+          </m:e>
+          <m:sub>
+            <m:r>
+              <w:rPr>
+                <w:rFonts w:ascii="Cambria Math" w:hAnsi="Cambria Math"/>
+              </w:rPr>
+              <m:t>r</m:t>
+            </m:r>
+          </m:sub>
+        </m:sSub>
+        <m:r>
+          <w:rPr>
+            <w:rFonts w:ascii="Cambria Math" w:hAnsi="Cambria Math"/>
+          </w:rPr>
+          <m:t>=3</m:t>
+        </m:r>
+        <m:f>
+          <m:fPr>
+            <m:ctrlPr>
+              <w:rPr>
+                <w:rFonts w:ascii="Cambria Math" w:hAnsi="Cambria Math"/>
+                <w:i/>
+              </w:rPr>
+            </m:ctrlPr>
+          </m:fPr>
+          <m:num>
+            <m:r>
+              <w:rPr>
+                <w:rFonts w:ascii="Cambria Math" w:hAnsi="Cambria Math"/>
+              </w:rPr>
+              <m:t>mV</m:t>
+            </m:r>
+          </m:num>
+          <m:den>
+            <m:r>
+              <w:rPr>
+                <w:rFonts w:ascii="Cambria Math" w:hAnsi="Cambria Math"/>
+              </w:rPr>
+              <m:t>V</m:t>
+            </m:r>
+          </m:den>
+        </m:f>
+      </m:oMath>
+      <w:r>
+        <w:rPr>
+          <w:rFonts w:eastAsiaTheme="minorEastAsia"/>
+        </w:rPr>
+        <w:t xml:space="preserve"> </w:t>
+      </w:r>
+    </w:p>
+    <w:p>
+      <w:pPr>
+        <w:rPr>
+          <w:rFonts w:eastAsiaTheme="minorEastAsia"/>
+        </w:rPr>
+      </w:pPr>
+      <m:oMathPara>
+        <m:oMath>
+          <m:sSub>
+            <m:sSubPr>
+              <m:ctrlPr>
+                <w:rPr>
+                  <w:rFonts w:ascii="Cambria Math" w:hAnsi="Cambria Math"/>
+                  <w:i/>
+                </w:rPr>
+              </m:ctrlPr>
+            </m:sSubPr>
+            <m:e>
+              <m:sSub>
+                <m:sSubPr>
+                  <m:ctrlPr>
+                    <w:rPr>
+                      <w:rFonts w:ascii="Cambria Math" w:hAnsi="Cambria Math"/>
+                      <w:i/>
+                    </w:rPr>
+                  </m:ctrlPr>
+                </m:sSubPr>
+                <m:e>
+                  <m:r>
+                    <w:rPr>
+                      <w:rFonts w:ascii="Cambria Math" w:hAnsi="Cambria Math"/>
+                    </w:rPr>
+                    <m:t>V</m:t>
+                  </m:r>
+                </m:e>
+                <m:sub>
+                  <m:r>
+                    <w:rPr>
+                      <w:rFonts w:ascii="Cambria Math" w:hAnsi="Cambria Math"/>
+                    </w:rPr>
+                    <m:t>diff</m:t>
+                  </m:r>
+                </m:sub>
+              </m:sSub>
+              <m:r>
+                <w:rPr>
+                  <w:rFonts w:ascii="Cambria Math" w:hAnsi="Cambria Math"/>
+                </w:rPr>
+                <m:t>=</m:t>
+              </m:r>
+              <m:r>
+                <w:rPr>
+                  <w:rFonts w:ascii="Cambria Math" w:hAnsi="Cambria Math"/>
+                </w:rPr>
+                <m:t>V</m:t>
+              </m:r>
+            </m:e>
+            <m:sub>
+              <m:r>
+                <w:rPr>
+                  <w:rFonts w:ascii="Cambria Math" w:hAnsi="Cambria Math"/>
+                </w:rPr>
+                <m:t>exc</m:t>
+              </m:r>
+            </m:sub>
+          </m:sSub>
+          <m:r>
+            <w:rPr>
+              <w:rFonts w:ascii="Cambria Math" w:hAnsi="Cambria Math"/>
+            </w:rPr>
+            <m:t>*</m:t>
+          </m:r>
+          <m:sSub>
+            <m:sSubPr>
+              <m:ctrlPr>
+                <w:rPr>
+                  <w:rFonts w:ascii="Cambria Math" w:hAnsi="Cambria Math"/>
+                  <w:i/>
+                </w:rPr>
+              </m:ctrlPr>
+            </m:sSubPr>
+            <m:e>
+              <m:r>
+                <w:rPr>
+                  <w:rFonts w:ascii="Cambria Math" w:hAnsi="Cambria Math"/>
+                </w:rPr>
+                <m:t>V</m:t>
+              </m:r>
+            </m:e>
+            <m:sub>
+              <m:r>
+                <w:rPr>
+                  <w:rFonts w:ascii="Cambria Math" w:hAnsi="Cambria Math"/>
+                </w:rPr>
+                <m:t>r</m:t>
+              </m:r>
+            </m:sub>
+          </m:sSub>
+          <m:r>
+            <w:rPr>
+              <w:rFonts w:ascii="Cambria Math" w:hAnsi="Cambria Math"/>
+            </w:rPr>
+            <m:t>=</m:t>
+          </m:r>
+          <m:d>
+            <m:dPr>
+              <m:begChr m:val="["/>
+              <m:endChr m:val="]"/>
+              <m:ctrlPr>
+                <w:rPr>
+                  <w:rFonts w:ascii="Cambria Math" w:hAnsi="Cambria Math"/>
+                  <w:i/>
+                </w:rPr>
+              </m:ctrlPr>
+            </m:dPr>
+            <m:e>
+              <m:r>
+                <w:rPr>
+                  <w:rFonts w:ascii="Cambria Math" w:hAnsi="Cambria Math"/>
+                </w:rPr>
+                <m:t>-15, 15</m:t>
+              </m:r>
+            </m:e>
+          </m:d>
+          <m:r>
+            <w:rPr>
+              <w:rFonts w:ascii="Cambria Math" w:hAnsi="Cambria Math"/>
+            </w:rPr>
+            <m:t>mV</m:t>
+          </m:r>
+        </m:oMath>
+      </m:oMathPara>
+    </w:p>
+    <w:p>
+      <w:pPr>
         <w:ind w:firstLine="0"/>
         <w:rPr>
           <w:rFonts w:eastAsiaTheme="minorEastAsia"/>
         </w:rPr>
       </w:pPr>
+      <m:oMathPara>
+        <m:oMath>
+          <m:r>
+            <w:rPr>
+              <w:rFonts w:ascii="Cambria Math" w:hAnsi="Cambria Math"/>
+            </w:rPr>
+            <m:t>G=</m:t>
+          </m:r>
+          <m:f>
+            <m:fPr>
+              <m:ctrlPr>
+                <w:rPr>
+                  <w:rFonts w:ascii="Cambria Math" w:hAnsi="Cambria Math"/>
+                  <w:i/>
+                </w:rPr>
+              </m:ctrlPr>
+            </m:fPr>
+            <m:num>
+              <m:sSub>
+                <m:sSubPr>
+                  <m:ctrlPr>
+                    <w:rPr>
+                      <w:rFonts w:ascii="Cambria Math" w:hAnsi="Cambria Math"/>
+                      <w:i/>
+                    </w:rPr>
+                  </m:ctrlPr>
+                </m:sSubPr>
+                <m:e>
+                  <m:r>
+                    <w:rPr>
+                      <w:rFonts w:ascii="Cambria Math" w:hAnsi="Cambria Math"/>
+                    </w:rPr>
+                    <m:t>V</m:t>
+                  </m:r>
+                </m:e>
+                <m:sub>
+                  <m:r>
+                    <w:rPr>
+                      <w:rFonts w:ascii="Cambria Math" w:hAnsi="Cambria Math"/>
+                    </w:rPr>
+                    <m:t>offset</m:t>
+                  </m:r>
+                </m:sub>
+              </m:sSub>
+              <m:ctrlPr>
+                <w:rPr>
+                  <w:rFonts w:ascii="Cambria Math" w:eastAsiaTheme="minorEastAsia" w:hAnsi="Cambria Math"/>
+                  <w:i/>
+                </w:rPr>
+              </m:ctrlPr>
+            </m:num>
+            <m:den>
+              <m:sSub>
+                <m:sSubPr>
+                  <m:ctrlPr>
+                    <w:rPr>
+                      <w:rFonts w:ascii="Cambria Math" w:eastAsiaTheme="minorEastAsia" w:hAnsi="Cambria Math"/>
+                      <w:i/>
+                    </w:rPr>
+                  </m:ctrlPr>
+                </m:sSubPr>
+                <m:e>
+                  <m:r>
+                    <w:rPr>
+                      <w:rFonts w:ascii="Cambria Math" w:eastAsiaTheme="minorEastAsia" w:hAnsi="Cambria Math"/>
+                    </w:rPr>
+                    <m:t>V</m:t>
+                  </m:r>
+                </m:e>
+                <m:sub>
+                  <m:r>
+                    <w:rPr>
+                      <w:rFonts w:ascii="Cambria Math" w:eastAsiaTheme="minorEastAsia" w:hAnsi="Cambria Math"/>
+                    </w:rPr>
+                    <m:t>diff,max</m:t>
+                  </m:r>
+                </m:sub>
+              </m:sSub>
+            </m:den>
+          </m:f>
+          <m:r>
+            <w:rPr>
+              <w:rFonts w:ascii="Cambria Math" w:hAnsi="Cambria Math"/>
+            </w:rPr>
+            <m:t>=</m:t>
+          </m:r>
+          <m:f>
+            <m:fPr>
+              <m:ctrlPr>
+                <w:rPr>
+                  <w:rFonts w:ascii="Cambria Math" w:hAnsi="Cambria Math"/>
+                  <w:i/>
+                </w:rPr>
+              </m:ctrlPr>
+            </m:fPr>
+            <m:num>
+              <m:r>
+                <w:rPr>
+                  <w:rFonts w:ascii="Cambria Math" w:hAnsi="Cambria Math"/>
+                </w:rPr>
+                <m:t>2.5V</m:t>
+              </m:r>
+            </m:num>
+            <m:den>
+              <m:r>
+                <w:rPr>
+                  <w:rFonts w:ascii="Cambria Math" w:hAnsi="Cambria Math"/>
+                </w:rPr>
+                <m:t>15mV</m:t>
+              </m:r>
+            </m:den>
+          </m:f>
+          <m:r>
+            <w:rPr>
+              <w:rFonts w:ascii="Cambria Math" w:hAnsi="Cambria Math"/>
+            </w:rPr>
+            <m:t>=</m:t>
+          </m:r>
+          <m:r>
+            <w:rPr>
+              <w:rFonts w:ascii="Cambria Math" w:hAnsi="Cambria Math"/>
+            </w:rPr>
+            <m:t>166.67</m:t>
+          </m:r>
+        </m:oMath>
+      </m:oMathPara>
+    </w:p>
+    <w:p>
+      <w:pPr>
+        <w:ind w:firstLine="0"/>
+        <w:rPr>
+          <w:rFonts w:eastAsiaTheme="minorEastAsia"/>
+        </w:rPr>
+      </w:pPr>
+      <m:oMathPara>
+        <m:oMath>
+          <m:sSub>
+            <m:sSubPr>
+              <m:ctrlPr>
+                <w:rPr>
+                  <w:rFonts w:ascii="Cambria Math" w:hAnsi="Cambria Math"/>
+                  <w:i/>
+                </w:rPr>
+              </m:ctrlPr>
+            </m:sSubPr>
+            <m:e>
+              <m:r>
+                <w:rPr>
+                  <w:rFonts w:ascii="Cambria Math" w:hAnsi="Cambria Math"/>
+                </w:rPr>
+                <m:t>R</m:t>
+              </m:r>
+            </m:e>
+            <m:sub>
+              <m:r>
+                <w:rPr>
+                  <w:rFonts w:ascii="Cambria Math" w:hAnsi="Cambria Math"/>
+                </w:rPr>
+                <m:t>gain</m:t>
+              </m:r>
+            </m:sub>
+          </m:sSub>
+          <m:r>
+            <w:rPr>
+              <w:rFonts w:ascii="Cambria Math" w:hAnsi="Cambria Math"/>
+            </w:rPr>
+            <m:t>=</m:t>
+          </m:r>
+          <m:f>
+            <m:fPr>
+              <m:ctrlPr>
+                <w:rPr>
+                  <w:rFonts w:ascii="Cambria Math" w:hAnsi="Cambria Math"/>
+                </w:rPr>
+              </m:ctrlPr>
+            </m:fPr>
+            <m:num>
+              <m:r>
+                <w:rPr>
+                  <w:rFonts w:ascii="Cambria Math" w:hAnsi="Cambria Math"/>
+                </w:rPr>
+                <m:t>49.4k</m:t>
+              </m:r>
+              <m:r>
+                <m:rPr>
+                  <m:sty m:val="p"/>
+                </m:rPr>
+                <w:rPr>
+                  <w:rFonts w:ascii="Cambria Math" w:hAnsi="Cambria Math"/>
+                </w:rPr>
+                <m:t>Ω</m:t>
+              </m:r>
+            </m:num>
+            <m:den>
+              <m:r>
+                <w:rPr>
+                  <w:rFonts w:ascii="Cambria Math" w:hAnsi="Cambria Math"/>
+                </w:rPr>
+                <m:t>G-1</m:t>
+              </m:r>
+            </m:den>
+          </m:f>
+          <m:r>
+            <w:rPr>
+              <w:rFonts w:ascii="Cambria Math" w:hAnsi="Cambria Math"/>
+            </w:rPr>
+            <m:t>=</m:t>
+          </m:r>
+          <m:r>
+            <w:rPr>
+              <w:rFonts w:ascii="Cambria Math" w:hAnsi="Cambria Math"/>
+            </w:rPr>
+            <m:t>296.4</m:t>
+          </m:r>
+          <m:r>
+            <m:rPr>
+              <m:sty m:val="p"/>
+            </m:rPr>
+            <w:rPr>
+              <w:rFonts w:ascii="Cambria Math" w:hAnsi="Cambria Math"/>
+            </w:rPr>
+            <m:t>Ω</m:t>
+          </m:r>
+        </m:oMath>
+      </m:oMathPara>
+    </w:p>
+    <w:p>
+      <w:pPr>
+        <w:rPr>
+          <w:rFonts w:eastAsiaTheme="minorEastAsia"/>
+        </w:rPr>
+      </w:pPr>
+    </w:p>
+    <w:p>
+      <w:pPr>
+        <w:ind w:firstLine="0"/>
+        <w:rPr>
+          <w:rFonts w:eastAsiaTheme="minorEastAsia"/>
+        </w:rPr>
+      </w:pPr>
+      <m:oMathPara>
+        <m:oMath>
+          <m:sSub>
+            <m:sSubPr>
+              <m:ctrlPr>
+                <w:rPr>
+                  <w:rFonts w:ascii="Cambria Math" w:hAnsi="Cambria Math"/>
+                  <w:i/>
+                </w:rPr>
+              </m:ctrlPr>
+            </m:sSubPr>
+            <m:e>
+              <m:r>
+                <w:rPr>
+                  <w:rFonts w:ascii="Cambria Math" w:hAnsi="Cambria Math"/>
+                </w:rPr>
+                <m:t>V</m:t>
+              </m:r>
+            </m:e>
+            <m:sub>
+              <m:r>
+                <w:rPr>
+                  <w:rFonts w:ascii="Cambria Math" w:hAnsi="Cambria Math"/>
+                </w:rPr>
+                <m:t>out</m:t>
+              </m:r>
+            </m:sub>
+          </m:sSub>
+          <m:r>
+            <w:rPr>
+              <w:rFonts w:ascii="Cambria Math" w:eastAsiaTheme="minorEastAsia" w:hAnsi="Cambria Math"/>
+            </w:rPr>
+            <m:t>=</m:t>
+          </m:r>
+          <m:r>
+            <w:rPr>
+              <w:rFonts w:ascii="Cambria Math" w:eastAsiaTheme="minorEastAsia" w:hAnsi="Cambria Math"/>
+            </w:rPr>
+            <m:t>(G*</m:t>
+          </m:r>
+          <m:sSub>
+            <m:sSubPr>
+              <m:ctrlPr>
+                <w:rPr>
+                  <w:rFonts w:ascii="Cambria Math" w:hAnsi="Cambria Math"/>
+                  <w:i/>
+                </w:rPr>
+              </m:ctrlPr>
+            </m:sSubPr>
+            <m:e>
+              <m:r>
+                <w:rPr>
+                  <w:rFonts w:ascii="Cambria Math" w:hAnsi="Cambria Math"/>
+                </w:rPr>
+                <m:t>V</m:t>
+              </m:r>
+            </m:e>
+            <m:sub>
+              <m:r>
+                <w:rPr>
+                  <w:rFonts w:ascii="Cambria Math" w:hAnsi="Cambria Math"/>
+                </w:rPr>
+                <m:t>diff</m:t>
+              </m:r>
+            </m:sub>
+          </m:sSub>
+          <m:r>
+            <w:rPr>
+              <w:rFonts w:ascii="Cambria Math" w:eastAsiaTheme="minorEastAsia" w:hAnsi="Cambria Math"/>
+            </w:rPr>
+            <m:t>)+</m:t>
+          </m:r>
+          <m:sSub>
+            <m:sSubPr>
+              <m:ctrlPr>
+                <w:rPr>
+                  <w:rFonts w:ascii="Cambria Math" w:eastAsiaTheme="minorEastAsia" w:hAnsi="Cambria Math"/>
+                  <w:i/>
+                </w:rPr>
+              </m:ctrlPr>
+            </m:sSubPr>
+            <m:e>
+              <m:r>
+                <w:rPr>
+                  <w:rFonts w:ascii="Cambria Math" w:eastAsiaTheme="minorEastAsia" w:hAnsi="Cambria Math"/>
+                </w:rPr>
+                <m:t>V</m:t>
+              </m:r>
+            </m:e>
+            <m:sub>
+              <m:r>
+                <w:rPr>
+                  <w:rFonts w:ascii="Cambria Math" w:eastAsiaTheme="minorEastAsia" w:hAnsi="Cambria Math"/>
+                </w:rPr>
+                <m:t>offset</m:t>
+              </m:r>
+            </m:sub>
+          </m:sSub>
+          <m:r>
+            <w:rPr>
+              <w:rFonts w:ascii="Cambria Math" w:eastAsiaTheme="minorEastAsia" w:hAnsi="Cambria Math"/>
+            </w:rPr>
+            <m:t xml:space="preserve"> </m:t>
+          </m:r>
+          <m:r>
+            <w:rPr>
+              <w:rFonts w:ascii="Cambria Math" w:eastAsiaTheme="minorEastAsia" w:hAnsi="Cambria Math"/>
+            </w:rPr>
+            <m:t>=</m:t>
+          </m:r>
+          <m:d>
+            <m:dPr>
+              <m:begChr m:val="["/>
+              <m:endChr m:val="]"/>
+              <m:ctrlPr>
+                <w:rPr>
+                  <w:rFonts w:ascii="Cambria Math" w:eastAsiaTheme="minorEastAsia" w:hAnsi="Cambria Math"/>
+                  <w:i/>
+                </w:rPr>
+              </m:ctrlPr>
+            </m:dPr>
+            <m:e>
+              <m:r>
+                <w:rPr>
+                  <w:rFonts w:ascii="Cambria Math" w:eastAsiaTheme="minorEastAsia" w:hAnsi="Cambria Math"/>
+                </w:rPr>
+                <m:t>0, 5</m:t>
+              </m:r>
+            </m:e>
+          </m:d>
+          <m:r>
+            <w:rPr>
+              <w:rFonts w:ascii="Cambria Math" w:eastAsiaTheme="minorEastAsia" w:hAnsi="Cambria Math"/>
+            </w:rPr>
+            <m:t>V</m:t>
+          </m:r>
+        </m:oMath>
+      </m:oMathPara>
+    </w:p>
+    <w:p/>
+    <w:p>
+      <w:pPr>
+        <w:rPr>
+          <w:strike/>
+        </w:rPr>
+      </w:pPr>
+      <w:r>
+        <w:rPr>
+          <w:strike/>
+        </w:rPr>
+        <w:t xml:space="preserve">Since it measures from -500lbs to 500lbs a simple division can give us the conversion factor of 33.3lbs/mV. This means that for every 33.3lbs that is applied to the load cell, the difference in the output voltage (between A+ and A-) will change by 1mV. </w:t>
+      </w:r>
+    </w:p>
+    <w:p/>
+    <w:p>
+      <w:pPr>
+        <w:ind w:firstLine="0"/>
+        <w:rPr>
+          <w:rFonts w:eastAsiaTheme="minorEastAsia"/>
+        </w:rPr>
+      </w:pPr>
     </w:p>
     <w:p>
       <w:pPr>
@@ -8964,7 +10260,7 @@
       <w:r>
         <w:t xml:space="preserve">General strain gauges - </w:t>
       </w:r>
-      <w:hyperlink r:id="rId25" w:history="1">
+      <w:hyperlink r:id="rId26" w:history="1">
         <w:r>
           <w:rPr>
             <w:rStyle w:val="Hyperlink"/>
@@ -8980,7 +10276,7 @@
       <w:r>
         <w:t xml:space="preserve">Strain gauge installation - </w:t>
       </w:r>
-      <w:hyperlink r:id="rId26" w:history="1">
+      <w:hyperlink r:id="rId27" w:history="1">
         <w:r>
           <w:rPr>
             <w:rStyle w:val="Hyperlink"/>
@@ -8999,7 +10295,7 @@
       <w:r>
         <w:t xml:space="preserve">Shunt calibration - </w:t>
       </w:r>
-      <w:hyperlink r:id="rId27" w:history="1">
+      <w:hyperlink r:id="rId28" w:history="1">
         <w:r>
           <w:rPr>
             <w:rStyle w:val="Hyperlink"/>
@@ -9028,7 +10324,7 @@
       <w:r>
         <w:t xml:space="preserve">Shunt calibration - </w:t>
       </w:r>
-      <w:hyperlink r:id="rId28" w:history="1">
+      <w:hyperlink r:id="rId29" w:history="1">
         <w:r>
           <w:rPr>
             <w:rStyle w:val="Hyperlink"/>
@@ -9060,7 +10356,7 @@
       <w:r>
         <w:t xml:space="preserve"> Tutorial - </w:t>
       </w:r>
-      <w:hyperlink r:id="rId29" w:history="1">
+      <w:hyperlink r:id="rId30" w:history="1">
         <w:r>
           <w:rPr>
             <w:rStyle w:val="Hyperlink"/>
@@ -9076,7 +10372,7 @@
       <w:r>
         <w:t xml:space="preserve">HX711 - </w:t>
       </w:r>
-      <w:hyperlink r:id="rId30" w:history="1">
+      <w:hyperlink r:id="rId31" w:history="1">
         <w:r>
           <w:rPr>
             <w:rStyle w:val="Hyperlink"/>
@@ -9100,7 +10396,7 @@
       <w:r>
         <w:t xml:space="preserve"> Load Cell from Omega - </w:t>
       </w:r>
-      <w:hyperlink r:id="rId31" w:history="1">
+      <w:hyperlink r:id="rId32" w:history="1">
         <w:r>
           <w:rPr>
             <w:rStyle w:val="Hyperlink"/>
@@ -9116,7 +10412,7 @@
       <w:r>
         <w:t xml:space="preserve">Strain gauge calculations manual - </w:t>
       </w:r>
-      <w:hyperlink r:id="rId32" w:history="1">
+      <w:hyperlink r:id="rId33" w:history="1">
         <w:r>
           <w:rPr>
             <w:rStyle w:val="Hyperlink"/>
@@ -9132,7 +10428,7 @@
       <w:r>
         <w:t xml:space="preserve">Linear Strain Gauge from Omega - </w:t>
       </w:r>
-      <w:hyperlink r:id="rId33" w:history="1">
+      <w:hyperlink r:id="rId34" w:history="1">
         <w:r>
           <w:rPr>
             <w:rStyle w:val="Hyperlink"/>
@@ -9180,7 +10476,7 @@
       </w:pPr>
     </w:p>
     <w:sectPr>
-      <w:footerReference w:type="default" r:id="rId34"/>
+      <w:footerReference w:type="default" r:id="rId35"/>
       <w:pgSz w:w="12240" w:h="15840"/>
       <w:pgMar w:top="720" w:right="720" w:bottom="720" w:left="720" w:header="720" w:footer="144" w:gutter="0"/>
       <w:cols w:space="720"/>
@@ -11528,7 +12824,7 @@
   <w:style w:type="paragraph" w:default="1" w:styleId="Normal">
     <w:name w:val="Normal"/>
     <w:qFormat/>
-    <w:rsid w:val="006B7659"/>
+    <w:rsid w:val="00963957"/>
     <w:pPr>
       <w:spacing w:after="0"/>
       <w:ind w:firstLine="360"/>

</xml_diff>